<commit_message>
se hacen correcciones al informe
</commit_message>
<xml_diff>
--- a/TiendaAnimales_4_JuanUgarriza_ValentinaCorrea.docx
+++ b/TiendaAnimales_4_JuanUgarriza_ValentinaCorrea.docx
@@ -668,7 +668,7 @@
               <w:sz w:val="28"/>
               <w:szCs w:val="28"/>
             </w:rPr>
-            <w:t>Estrategia</w:t>
+            <w:t>Tipos de prueba</w:t>
           </w:r>
           <w:r>
             <w:rPr>
@@ -685,7 +685,7 @@
               <w:szCs w:val="28"/>
               <w:lang w:val="es-ES"/>
             </w:rPr>
-            <w:t>5</w:t>
+            <w:t>6</w:t>
           </w:r>
         </w:p>
         <w:p>
@@ -736,7 +736,7 @@
               <w:sz w:val="28"/>
               <w:szCs w:val="28"/>
             </w:rPr>
-            <w:t>Tipos de prueba</w:t>
+            <w:t>Estrategia</w:t>
           </w:r>
           <w:r>
             <w:rPr>
@@ -753,7 +753,7 @@
               <w:szCs w:val="28"/>
               <w:lang w:val="es-ES"/>
             </w:rPr>
-            <w:t>6</w:t>
+            <w:t>7</w:t>
           </w:r>
         </w:p>
         <w:p>
@@ -822,7 +822,7 @@
               <w:szCs w:val="28"/>
               <w:lang w:val="es-ES"/>
             </w:rPr>
-            <w:t>7</w:t>
+            <w:t>8</w:t>
           </w:r>
         </w:p>
         <w:p>
@@ -864,7 +864,112 @@
               <w:szCs w:val="28"/>
               <w:lang w:val="es-ES"/>
             </w:rPr>
-            <w:t>8</w:t>
+            <w:t>9</w:t>
+          </w:r>
+        </w:p>
+        <w:p>
+          <w:pPr>
+            <w:pStyle w:val="TDC2"/>
+            <w:ind w:left="216"/>
+            <w:rPr>
+              <w:rFonts w:cstheme="minorHAnsi"/>
+              <w:sz w:val="28"/>
+              <w:szCs w:val="28"/>
+            </w:rPr>
+          </w:pPr>
+          <w:r>
+            <w:rPr>
+              <w:rFonts w:cstheme="minorHAnsi"/>
+              <w:sz w:val="28"/>
+              <w:szCs w:val="28"/>
+            </w:rPr>
+            <w:t>3</w:t>
+          </w:r>
+          <w:r>
+            <w:rPr>
+              <w:rFonts w:cstheme="minorHAnsi"/>
+              <w:sz w:val="28"/>
+              <w:szCs w:val="28"/>
+            </w:rPr>
+            <w:t xml:space="preserve">.1. </w:t>
+          </w:r>
+          <w:r>
+            <w:rPr>
+              <w:rFonts w:cstheme="minorHAnsi"/>
+              <w:sz w:val="28"/>
+              <w:szCs w:val="28"/>
+            </w:rPr>
+            <w:t>Agregar animal al carrito</w:t>
+          </w:r>
+          <w:r>
+            <w:rPr>
+              <w:rFonts w:cstheme="minorHAnsi"/>
+              <w:sz w:val="28"/>
+              <w:szCs w:val="28"/>
+            </w:rPr>
+            <w:ptab w:relativeTo="margin" w:alignment="right" w:leader="dot"/>
+          </w:r>
+          <w:r>
+            <w:rPr>
+              <w:rFonts w:cstheme="minorHAnsi"/>
+              <w:sz w:val="28"/>
+              <w:szCs w:val="28"/>
+              <w:lang w:val="es-ES"/>
+            </w:rPr>
+            <w:t>9</w:t>
+          </w:r>
+        </w:p>
+        <w:p>
+          <w:pPr>
+            <w:pStyle w:val="TDC3"/>
+            <w:ind w:left="0" w:firstLine="216"/>
+            <w:rPr>
+              <w:rFonts w:cstheme="minorHAnsi"/>
+              <w:sz w:val="28"/>
+              <w:szCs w:val="28"/>
+              <w:lang w:val="es-ES"/>
+            </w:rPr>
+          </w:pPr>
+          <w:r>
+            <w:rPr>
+              <w:rFonts w:cstheme="minorHAnsi"/>
+              <w:sz w:val="28"/>
+              <w:szCs w:val="28"/>
+            </w:rPr>
+            <w:t>3</w:t>
+          </w:r>
+          <w:r>
+            <w:rPr>
+              <w:rFonts w:cstheme="minorHAnsi"/>
+              <w:sz w:val="28"/>
+              <w:szCs w:val="28"/>
+            </w:rPr>
+            <w:t xml:space="preserve">.2. </w:t>
+          </w:r>
+          <w:r>
+            <w:rPr>
+              <w:rFonts w:cstheme="minorHAnsi"/>
+              <w:sz w:val="28"/>
+              <w:szCs w:val="28"/>
+            </w:rPr>
+            <w:t>Realizar compra</w:t>
+          </w:r>
+          <w:r>
+            <w:rPr>
+              <w:rFonts w:cstheme="minorHAnsi"/>
+              <w:sz w:val="28"/>
+              <w:szCs w:val="28"/>
+            </w:rPr>
+            <w:ptab w:relativeTo="margin" w:alignment="right" w:leader="dot"/>
+          </w:r>
+          <w:r>
+            <w:rPr>
+              <w:rFonts w:cstheme="minorHAnsi"/>
+              <w:sz w:val="28"/>
+              <w:szCs w:val="28"/>
+              <w:lang w:val="es-ES"/>
+            </w:rPr>
+            <w:t>11</w:t>
           </w:r>
         </w:p>
         <w:p>
@@ -897,7 +1002,7 @@
               <w:sz w:val="28"/>
               <w:szCs w:val="28"/>
             </w:rPr>
-            <w:t>Reportes de incidencias</w:t>
+            <w:t>Reporte de incidencias</w:t>
           </w:r>
           <w:r>
             <w:rPr>
@@ -1036,6 +1141,248 @@
             <w:t>6</w:t>
           </w:r>
         </w:p>
+        <w:p>
+          <w:pPr>
+            <w:pStyle w:val="TDC2"/>
+            <w:ind w:left="216"/>
+            <w:rPr>
+              <w:rFonts w:cstheme="minorHAnsi"/>
+              <w:sz w:val="28"/>
+              <w:szCs w:val="28"/>
+            </w:rPr>
+          </w:pPr>
+          <w:r>
+            <w:rPr>
+              <w:rFonts w:cstheme="minorHAnsi"/>
+              <w:sz w:val="28"/>
+              <w:szCs w:val="28"/>
+            </w:rPr>
+            <w:t>6</w:t>
+          </w:r>
+          <w:r>
+            <w:rPr>
+              <w:rFonts w:cstheme="minorHAnsi"/>
+              <w:sz w:val="28"/>
+              <w:szCs w:val="28"/>
+            </w:rPr>
+            <w:t xml:space="preserve">.1. </w:t>
+          </w:r>
+          <w:r>
+            <w:rPr>
+              <w:rFonts w:cstheme="minorHAnsi"/>
+              <w:sz w:val="28"/>
+              <w:szCs w:val="28"/>
+            </w:rPr>
+            <w:t>Cierre de incidencias</w:t>
+          </w:r>
+          <w:r>
+            <w:rPr>
+              <w:rFonts w:cstheme="minorHAnsi"/>
+              <w:sz w:val="28"/>
+              <w:szCs w:val="28"/>
+            </w:rPr>
+            <w:ptab w:relativeTo="margin" w:alignment="right" w:leader="dot"/>
+          </w:r>
+          <w:r>
+            <w:rPr>
+              <w:rFonts w:cstheme="minorHAnsi"/>
+              <w:sz w:val="28"/>
+              <w:szCs w:val="28"/>
+              <w:lang w:val="es-ES"/>
+            </w:rPr>
+            <w:t>16</w:t>
+          </w:r>
+        </w:p>
+        <w:p>
+          <w:pPr>
+            <w:pStyle w:val="TDC3"/>
+            <w:ind w:left="0" w:firstLine="216"/>
+            <w:rPr>
+              <w:rFonts w:cstheme="minorHAnsi"/>
+              <w:sz w:val="28"/>
+              <w:szCs w:val="28"/>
+              <w:lang w:val="es-ES"/>
+            </w:rPr>
+          </w:pPr>
+          <w:r>
+            <w:rPr>
+              <w:rFonts w:cstheme="minorHAnsi"/>
+              <w:sz w:val="28"/>
+              <w:szCs w:val="28"/>
+            </w:rPr>
+            <w:t>6</w:t>
+          </w:r>
+          <w:r>
+            <w:rPr>
+              <w:rFonts w:cstheme="minorHAnsi"/>
+              <w:sz w:val="28"/>
+              <w:szCs w:val="28"/>
+            </w:rPr>
+            <w:t xml:space="preserve">.2. </w:t>
+          </w:r>
+          <w:r>
+            <w:rPr>
+              <w:rFonts w:cstheme="minorHAnsi"/>
+              <w:sz w:val="28"/>
+              <w:szCs w:val="28"/>
+            </w:rPr>
+            <w:t>Aceptación del sistema</w:t>
+          </w:r>
+          <w:r>
+            <w:rPr>
+              <w:rFonts w:cstheme="minorHAnsi"/>
+              <w:sz w:val="28"/>
+              <w:szCs w:val="28"/>
+            </w:rPr>
+            <w:ptab w:relativeTo="margin" w:alignment="right" w:leader="dot"/>
+          </w:r>
+          <w:r>
+            <w:rPr>
+              <w:rFonts w:cstheme="minorHAnsi"/>
+              <w:sz w:val="28"/>
+              <w:szCs w:val="28"/>
+              <w:lang w:val="es-ES"/>
+            </w:rPr>
+            <w:t>16</w:t>
+          </w:r>
+        </w:p>
+        <w:p>
+          <w:pPr>
+            <w:pStyle w:val="TDC2"/>
+            <w:ind w:left="216"/>
+            <w:rPr>
+              <w:rFonts w:cstheme="minorHAnsi"/>
+              <w:sz w:val="28"/>
+              <w:szCs w:val="28"/>
+            </w:rPr>
+          </w:pPr>
+          <w:r>
+            <w:rPr>
+              <w:rFonts w:cstheme="minorHAnsi"/>
+              <w:sz w:val="28"/>
+              <w:szCs w:val="28"/>
+            </w:rPr>
+            <w:t>6</w:t>
+          </w:r>
+          <w:r>
+            <w:rPr>
+              <w:rFonts w:cstheme="minorHAnsi"/>
+              <w:sz w:val="28"/>
+              <w:szCs w:val="28"/>
+            </w:rPr>
+            <w:t>.</w:t>
+          </w:r>
+          <w:r>
+            <w:rPr>
+              <w:rFonts w:cstheme="minorHAnsi"/>
+              <w:sz w:val="28"/>
+              <w:szCs w:val="28"/>
+            </w:rPr>
+            <w:t>3</w:t>
+          </w:r>
+          <w:r>
+            <w:rPr>
+              <w:rFonts w:cstheme="minorHAnsi"/>
+              <w:sz w:val="28"/>
+              <w:szCs w:val="28"/>
+            </w:rPr>
+            <w:t xml:space="preserve">. </w:t>
+          </w:r>
+          <w:r>
+            <w:rPr>
+              <w:rFonts w:cstheme="minorHAnsi"/>
+              <w:sz w:val="28"/>
+              <w:szCs w:val="28"/>
+            </w:rPr>
+            <w:t>Lecciones aprendidas</w:t>
+          </w:r>
+          <w:r>
+            <w:rPr>
+              <w:rFonts w:cstheme="minorHAnsi"/>
+              <w:sz w:val="28"/>
+              <w:szCs w:val="28"/>
+            </w:rPr>
+            <w:ptab w:relativeTo="margin" w:alignment="right" w:leader="dot"/>
+          </w:r>
+          <w:r>
+            <w:rPr>
+              <w:rFonts w:cstheme="minorHAnsi"/>
+              <w:sz w:val="28"/>
+              <w:szCs w:val="28"/>
+              <w:lang w:val="es-ES"/>
+            </w:rPr>
+            <w:t>16</w:t>
+          </w:r>
+        </w:p>
+        <w:p>
+          <w:pPr>
+            <w:pStyle w:val="TDC3"/>
+            <w:ind w:left="0" w:firstLine="216"/>
+            <w:rPr>
+              <w:rFonts w:cstheme="minorHAnsi"/>
+              <w:sz w:val="28"/>
+              <w:szCs w:val="28"/>
+              <w:lang w:val="es-ES"/>
+            </w:rPr>
+          </w:pPr>
+          <w:r>
+            <w:rPr>
+              <w:rFonts w:cstheme="minorHAnsi"/>
+              <w:sz w:val="28"/>
+              <w:szCs w:val="28"/>
+            </w:rPr>
+            <w:t>6</w:t>
+          </w:r>
+          <w:r>
+            <w:rPr>
+              <w:rFonts w:cstheme="minorHAnsi"/>
+              <w:sz w:val="28"/>
+              <w:szCs w:val="28"/>
+            </w:rPr>
+            <w:t>.</w:t>
+          </w:r>
+          <w:r>
+            <w:rPr>
+              <w:rFonts w:cstheme="minorHAnsi"/>
+              <w:sz w:val="28"/>
+              <w:szCs w:val="28"/>
+            </w:rPr>
+            <w:t>4</w:t>
+          </w:r>
+          <w:r>
+            <w:rPr>
+              <w:rFonts w:cstheme="minorHAnsi"/>
+              <w:sz w:val="28"/>
+              <w:szCs w:val="28"/>
+            </w:rPr>
+            <w:t xml:space="preserve">. </w:t>
+          </w:r>
+          <w:r>
+            <w:rPr>
+              <w:rFonts w:cstheme="minorHAnsi"/>
+              <w:sz w:val="28"/>
+              <w:szCs w:val="28"/>
+            </w:rPr>
+            <w:t>Estrategia de maduración</w:t>
+          </w:r>
+          <w:r>
+            <w:rPr>
+              <w:rFonts w:cstheme="minorHAnsi"/>
+              <w:sz w:val="28"/>
+              <w:szCs w:val="28"/>
+            </w:rPr>
+            <w:ptab w:relativeTo="margin" w:alignment="right" w:leader="dot"/>
+          </w:r>
+          <w:r>
+            <w:rPr>
+              <w:rFonts w:cstheme="minorHAnsi"/>
+              <w:sz w:val="28"/>
+              <w:szCs w:val="28"/>
+              <w:lang w:val="es-ES"/>
+            </w:rPr>
+            <w:t>16</w:t>
+          </w:r>
+        </w:p>
       </w:sdtContent>
     </w:sdt>
     <w:p>
@@ -1658,7 +2005,6 @@
         </w:rPr>
         <w:t>“</w:t>
       </w:r>
-      <w:proofErr w:type="spellStart"/>
       <w:r>
         <w:rPr>
           <w:rFonts w:cstheme="minorHAnsi"/>
@@ -1668,7 +2014,6 @@
         </w:rPr>
         <w:t>checkout</w:t>
       </w:r>
-      <w:proofErr w:type="spellEnd"/>
       <w:r>
         <w:rPr>
           <w:rFonts w:cstheme="minorHAnsi"/>
@@ -2862,47 +3207,7 @@
           <w:szCs w:val="28"/>
           <w:lang w:val="es-ES"/>
         </w:rPr>
-        <w:t xml:space="preserve">Ingreso de información de </w:t>
-      </w:r>
-      <w:proofErr w:type="spellStart"/>
-      <w:r>
-        <w:rPr>
-          <w:rFonts w:cstheme="minorHAnsi"/>
-          <w:sz w:val="28"/>
-          <w:szCs w:val="28"/>
-          <w:lang w:val="es-ES"/>
-        </w:rPr>
-        <w:t>checkout</w:t>
-      </w:r>
-      <w:proofErr w:type="spellEnd"/>
-      <w:r>
-        <w:rPr>
-          <w:rFonts w:cstheme="minorHAnsi"/>
-          <w:sz w:val="28"/>
-          <w:szCs w:val="28"/>
-          <w:lang w:val="es-ES"/>
-        </w:rPr>
-        <w:t xml:space="preserve">: se procederá al </w:t>
-      </w:r>
-      <w:proofErr w:type="spellStart"/>
-      <w:r>
-        <w:rPr>
-          <w:rFonts w:cstheme="minorHAnsi"/>
-          <w:sz w:val="28"/>
-          <w:szCs w:val="28"/>
-          <w:lang w:val="es-ES"/>
-        </w:rPr>
-        <w:t>checkout</w:t>
-      </w:r>
-      <w:proofErr w:type="spellEnd"/>
-      <w:r>
-        <w:rPr>
-          <w:rFonts w:cstheme="minorHAnsi"/>
-          <w:sz w:val="28"/>
-          <w:szCs w:val="28"/>
-          <w:lang w:val="es-ES"/>
-        </w:rPr>
-        <w:t xml:space="preserve"> donde se ingresará información falsa de facturación y de envío.</w:t>
+        <w:t>Ingreso de información de checkout: se procederá al checkout donde se ingresará información falsa de facturación y de envío.</w:t>
       </w:r>
     </w:p>
     <w:p>
@@ -3467,13 +3772,41 @@
     <w:p>
       <w:pPr>
         <w:pStyle w:val="Prrafodelista"/>
+        <w:rPr>
+          <w:rFonts w:cstheme="minorHAnsi"/>
+          <w:b/>
+          <w:bCs/>
+          <w:sz w:val="28"/>
+          <w:szCs w:val="28"/>
+          <w:lang w:val="es-ES"/>
+        </w:rPr>
+      </w:pPr>
+    </w:p>
+    <w:p>
+      <w:pPr>
+        <w:pStyle w:val="Prrafodelista"/>
         <w:numPr>
-          <w:ilvl w:val="0"/>
-          <w:numId w:val="19"/>
+          <w:ilvl w:val="1"/>
+          <w:numId w:val="4"/>
         </w:numPr>
-      </w:pPr>
-      <w:r>
-        <w:rPr>
+        <w:rPr>
+          <w:b/>
+          <w:bCs/>
+        </w:rPr>
+      </w:pPr>
+      <w:r>
+        <w:rPr>
+          <w:b/>
+          <w:bCs/>
+          <w:sz w:val="28"/>
+          <w:szCs w:val="28"/>
+        </w:rPr>
+        <w:t xml:space="preserve"> </w:t>
+      </w:r>
+      <w:r>
+        <w:rPr>
+          <w:b/>
+          <w:bCs/>
           <w:sz w:val="28"/>
           <w:szCs w:val="28"/>
         </w:rPr>
@@ -3481,11 +3814,23 @@
       </w:r>
       <w:r>
         <w:rPr>
+          <w:b/>
+          <w:bCs/>
           <w:sz w:val="28"/>
           <w:szCs w:val="28"/>
         </w:rPr>
         <w:t>ito</w:t>
       </w:r>
+    </w:p>
+    <w:p>
+      <w:pPr>
+        <w:pStyle w:val="Prrafodelista"/>
+        <w:ind w:left="735"/>
+        <w:rPr>
+          <w:b/>
+          <w:bCs/>
+        </w:rPr>
+      </w:pPr>
     </w:p>
     <w:p/>
     <w:p>
@@ -3496,7 +3841,7 @@
         <w:drawing>
           <wp:inline distT="0" distB="0" distL="0" distR="0" wp14:anchorId="5CC480DF" wp14:editId="1415314D">
             <wp:extent cx="5400675" cy="3171825"/>
-            <wp:effectExtent l="0" t="0" r="0" b="0"/>
+            <wp:effectExtent l="0" t="0" r="0" b="9525"/>
             <wp:docPr id="8" name="Diagrama 8"/>
             <wp:cNvGraphicFramePr/>
             <a:graphic xmlns:a="http://schemas.openxmlformats.org/drawingml/2006/main">
@@ -4288,6 +4633,7 @@
                 <w:bCs/>
                 <w:lang w:eastAsia="es-419"/>
               </w:rPr>
+              <w:lastRenderedPageBreak/>
               <w:t>ID</w:t>
             </w:r>
             <w:r>
@@ -4426,7 +4772,6 @@
                 <w:bCs/>
                 <w:lang w:eastAsia="es-419"/>
               </w:rPr>
-              <w:lastRenderedPageBreak/>
               <w:t>Prerrequisitos</w:t>
             </w:r>
             <w:r>
@@ -6029,6 +6374,7 @@
                 <w:rFonts w:ascii="Calibri" w:eastAsia="Times New Roman" w:hAnsi="Calibri" w:cs="Calibri"/>
                 <w:lang w:eastAsia="es-419"/>
               </w:rPr>
+              <w:lastRenderedPageBreak/>
               <w:t>Actualizar carrito</w:t>
             </w:r>
           </w:p>
@@ -6062,6 +6408,7 @@
                 <w:bCs/>
                 <w:lang w:eastAsia="es-419"/>
               </w:rPr>
+              <w:lastRenderedPageBreak/>
               <w:t>Resultado esperado</w:t>
             </w:r>
             <w:r>
@@ -6127,7 +6474,6 @@
                 <w:rFonts w:ascii="Calibri" w:eastAsia="Times New Roman" w:hAnsi="Calibri" w:cs="Calibri"/>
                 <w:lang w:eastAsia="es-419"/>
               </w:rPr>
-              <w:lastRenderedPageBreak/>
               <w:t>La cantidad de reptiles es cero a la hora de actualizar el carrito de compras, el reptil es eliminado del carrito de compras.</w:t>
             </w:r>
           </w:p>
@@ -6847,16 +7193,29 @@
       <w:pPr>
         <w:pStyle w:val="Prrafodelista"/>
         <w:numPr>
-          <w:ilvl w:val="0"/>
-          <w:numId w:val="19"/>
+          <w:ilvl w:val="1"/>
+          <w:numId w:val="20"/>
         </w:numPr>
         <w:rPr>
-          <w:sz w:val="28"/>
-          <w:szCs w:val="28"/>
-        </w:rPr>
-      </w:pPr>
-      <w:r>
-        <w:rPr>
+          <w:b/>
+          <w:bCs/>
+          <w:sz w:val="28"/>
+          <w:szCs w:val="28"/>
+        </w:rPr>
+      </w:pPr>
+      <w:r>
+        <w:rPr>
+          <w:b/>
+          <w:bCs/>
+          <w:sz w:val="28"/>
+          <w:szCs w:val="28"/>
+        </w:rPr>
+        <w:t xml:space="preserve"> </w:t>
+      </w:r>
+      <w:r>
+        <w:rPr>
+          <w:b/>
+          <w:bCs/>
           <w:sz w:val="28"/>
           <w:szCs w:val="28"/>
         </w:rPr>
@@ -6931,7 +7290,6 @@
                 <w:bCs/>
                 <w:lang w:eastAsia="es-419"/>
               </w:rPr>
-              <w:lastRenderedPageBreak/>
               <w:t>Caso de prueba 6</w:t>
             </w:r>
           </w:p>
@@ -8146,6 +8504,7 @@
         <w:t>Reportes de incidencias</w:t>
       </w:r>
     </w:p>
+    <w:p/>
     <w:tbl>
       <w:tblPr>
         <w:tblW w:w="10482" w:type="dxa"/>
@@ -8162,13 +8521,13 @@
         <w:tblLook w:val="04A0" w:firstRow="1" w:lastRow="0" w:firstColumn="1" w:lastColumn="0" w:noHBand="0" w:noVBand="1"/>
       </w:tblPr>
       <w:tblGrid>
-        <w:gridCol w:w="4244"/>
-        <w:gridCol w:w="6238"/>
+        <w:gridCol w:w="4245"/>
+        <w:gridCol w:w="6237"/>
       </w:tblGrid>
       <w:tr>
         <w:tc>
           <w:tcPr>
-            <w:tcW w:w="4244" w:type="dxa"/>
+            <w:tcW w:w="4245" w:type="dxa"/>
             <w:tcBorders>
               <w:top w:val="single" w:sz="6" w:space="0" w:color="000000"/>
               <w:left w:val="single" w:sz="6" w:space="0" w:color="000000"/>
@@ -8193,13 +8552,13 @@
                 <w:bCs/>
                 <w:lang w:eastAsia="es-419"/>
               </w:rPr>
-              <w:t>Caso de prueba 4</w:t>
+              <w:t>Caso de prueba 6</w:t>
             </w:r>
           </w:p>
         </w:tc>
         <w:tc>
           <w:tcPr>
-            <w:tcW w:w="6238" w:type="dxa"/>
+            <w:tcW w:w="6237" w:type="dxa"/>
             <w:tcBorders>
               <w:top w:val="single" w:sz="6" w:space="0" w:color="000000"/>
               <w:left w:val="nil"/>
@@ -8222,7 +8581,7 @@
                 <w:rFonts w:ascii="Calibri" w:eastAsia="Times New Roman" w:hAnsi="Calibri" w:cs="Calibri"/>
                 <w:lang w:eastAsia="es-419"/>
               </w:rPr>
-              <w:t>Agregar Reptil</w:t>
+              <w:t>Realizar compra con tarjeta VISA</w:t>
             </w:r>
           </w:p>
         </w:tc>
@@ -8230,7 +8589,7 @@
       <w:tr>
         <w:tc>
           <w:tcPr>
-            <w:tcW w:w="4244" w:type="dxa"/>
+            <w:tcW w:w="4245" w:type="dxa"/>
             <w:tcBorders>
               <w:top w:val="nil"/>
               <w:left w:val="single" w:sz="6" w:space="0" w:color="000000"/>
@@ -8268,7 +8627,7 @@
         </w:tc>
         <w:tc>
           <w:tcPr>
-            <w:tcW w:w="6238" w:type="dxa"/>
+            <w:tcW w:w="6237" w:type="dxa"/>
             <w:tcBorders>
               <w:top w:val="nil"/>
               <w:left w:val="nil"/>
@@ -8291,7 +8650,7 @@
                 <w:rFonts w:ascii="Calibri" w:eastAsia="Times New Roman" w:hAnsi="Calibri" w:cs="Calibri"/>
                 <w:lang w:eastAsia="es-419"/>
               </w:rPr>
-              <w:t>04</w:t>
+              <w:t>06</w:t>
             </w:r>
           </w:p>
         </w:tc>
@@ -8299,7 +8658,7 @@
       <w:tr>
         <w:tc>
           <w:tcPr>
-            <w:tcW w:w="4244" w:type="dxa"/>
+            <w:tcW w:w="4245" w:type="dxa"/>
             <w:tcBorders>
               <w:top w:val="nil"/>
               <w:left w:val="single" w:sz="6" w:space="0" w:color="000000"/>
@@ -8337,7 +8696,75 @@
         </w:tc>
         <w:tc>
           <w:tcPr>
-            <w:tcW w:w="6238" w:type="dxa"/>
+            <w:tcW w:w="6237" w:type="dxa"/>
+            <w:tcBorders>
+              <w:top w:val="nil"/>
+              <w:left w:val="nil"/>
+              <w:bottom w:val="single" w:sz="6" w:space="0" w:color="000000"/>
+              <w:right w:val="single" w:sz="6" w:space="0" w:color="000000"/>
+            </w:tcBorders>
+            <w:hideMark/>
+          </w:tcPr>
+          <w:p>
+            <w:pPr>
+              <w:textAlignment w:val="baseline"/>
+              <w:rPr>
+                <w:rFonts w:ascii="Calibri" w:eastAsia="Times New Roman" w:hAnsi="Calibri" w:cs="Calibri"/>
+                <w:lang w:eastAsia="es-419"/>
+              </w:rPr>
+            </w:pPr>
+            <w:r>
+              <w:rPr>
+                <w:rFonts w:ascii="Calibri" w:eastAsia="Times New Roman" w:hAnsi="Calibri" w:cs="Calibri"/>
+                <w:lang w:eastAsia="es-419"/>
+              </w:rPr>
+              <w:t>Comprobar que se pueda realizar compra con tarjeta VISA</w:t>
+            </w:r>
+          </w:p>
+        </w:tc>
+      </w:tr>
+      <w:tr>
+        <w:tc>
+          <w:tcPr>
+            <w:tcW w:w="4245" w:type="dxa"/>
+            <w:tcBorders>
+              <w:top w:val="nil"/>
+              <w:left w:val="single" w:sz="6" w:space="0" w:color="000000"/>
+              <w:bottom w:val="single" w:sz="6" w:space="0" w:color="000000"/>
+              <w:right w:val="single" w:sz="6" w:space="0" w:color="000000"/>
+            </w:tcBorders>
+            <w:hideMark/>
+          </w:tcPr>
+          <w:p>
+            <w:pPr>
+              <w:spacing w:after="0" w:line="240" w:lineRule="auto"/>
+              <w:textAlignment w:val="baseline"/>
+              <w:rPr>
+                <w:rFonts w:ascii="Calibri" w:eastAsia="Times New Roman" w:hAnsi="Calibri" w:cs="Calibri"/>
+                <w:lang w:eastAsia="es-419"/>
+              </w:rPr>
+            </w:pPr>
+            <w:r>
+              <w:rPr>
+                <w:rFonts w:ascii="Calibri" w:eastAsia="Times New Roman" w:hAnsi="Calibri" w:cs="Calibri"/>
+                <w:b/>
+                <w:bCs/>
+                <w:lang w:eastAsia="es-419"/>
+              </w:rPr>
+              <w:t>Prerrequisitos</w:t>
+            </w:r>
+            <w:r>
+              <w:rPr>
+                <w:rFonts w:ascii="Calibri" w:eastAsia="Times New Roman" w:hAnsi="Calibri" w:cs="Calibri"/>
+                <w:lang w:eastAsia="es-419"/>
+              </w:rPr>
+              <w:t> </w:t>
+            </w:r>
+          </w:p>
+        </w:tc>
+        <w:tc>
+          <w:tcPr>
+            <w:tcW w:w="6237" w:type="dxa"/>
             <w:tcBorders>
               <w:top w:val="nil"/>
               <w:left w:val="nil"/>
@@ -8360,7 +8787,7 @@
                 <w:rFonts w:ascii="Calibri" w:eastAsia="Times New Roman" w:hAnsi="Calibri" w:cs="Calibri"/>
                 <w:lang w:eastAsia="es-419"/>
               </w:rPr>
-              <w:t>Comprobar que se puedan agregar reptiles al carrito sin ingresar al detalle del animal</w:t>
+              <w:t>El usuario debe haberse registrado, iniciado sesión y haber agregado por lo menos un animal</w:t>
             </w:r>
           </w:p>
         </w:tc>
@@ -8368,7 +8795,7 @@
       <w:tr>
         <w:tc>
           <w:tcPr>
-            <w:tcW w:w="4244" w:type="dxa"/>
+            <w:tcW w:w="4245" w:type="dxa"/>
             <w:tcBorders>
               <w:top w:val="nil"/>
               <w:left w:val="single" w:sz="6" w:space="0" w:color="000000"/>
@@ -8393,7 +8820,7 @@
                 <w:bCs/>
                 <w:lang w:eastAsia="es-419"/>
               </w:rPr>
-              <w:t>Prerrequisitos</w:t>
+              <w:t>Datos de entrada</w:t>
             </w:r>
             <w:r>
               <w:rPr>
@@ -8406,7 +8833,7 @@
         </w:tc>
         <w:tc>
           <w:tcPr>
-            <w:tcW w:w="6238" w:type="dxa"/>
+            <w:tcW w:w="6237" w:type="dxa"/>
             <w:tcBorders>
               <w:top w:val="nil"/>
               <w:left w:val="nil"/>
@@ -8429,7 +8856,7 @@
                 <w:rFonts w:ascii="Calibri" w:eastAsia="Times New Roman" w:hAnsi="Calibri" w:cs="Calibri"/>
                 <w:lang w:eastAsia="es-419"/>
               </w:rPr>
-              <w:t>El usuario debe haberse registrado e iniciado sesión</w:t>
+              <w:t>N/A</w:t>
             </w:r>
           </w:p>
         </w:tc>
@@ -8437,106 +8864,7 @@
       <w:tr>
         <w:tc>
           <w:tcPr>
-            <w:tcW w:w="4244" w:type="dxa"/>
-            <w:tcBorders>
-              <w:top w:val="nil"/>
-              <w:left w:val="single" w:sz="6" w:space="0" w:color="000000"/>
-              <w:bottom w:val="single" w:sz="6" w:space="0" w:color="000000"/>
-              <w:right w:val="single" w:sz="6" w:space="0" w:color="000000"/>
-            </w:tcBorders>
-          </w:tcPr>
-          <w:p>
-            <w:pPr>
-              <w:spacing w:after="0" w:line="240" w:lineRule="auto"/>
-              <w:textAlignment w:val="baseline"/>
-              <w:rPr>
-                <w:rFonts w:ascii="Calibri" w:eastAsia="Times New Roman" w:hAnsi="Calibri" w:cs="Calibri"/>
-                <w:b/>
-                <w:bCs/>
-                <w:lang w:eastAsia="es-419"/>
-              </w:rPr>
-            </w:pPr>
-            <w:r>
-              <w:rPr>
-                <w:rFonts w:ascii="Calibri" w:eastAsia="Times New Roman" w:hAnsi="Calibri" w:cs="Calibri"/>
-                <w:b/>
-                <w:bCs/>
-                <w:lang w:eastAsia="es-419"/>
-              </w:rPr>
-              <w:t>Pasos para replicar error</w:t>
-            </w:r>
-          </w:p>
-        </w:tc>
-        <w:tc>
-          <w:tcPr>
-            <w:tcW w:w="6238" w:type="dxa"/>
-            <w:tcBorders>
-              <w:top w:val="nil"/>
-              <w:left w:val="nil"/>
-              <w:bottom w:val="single" w:sz="6" w:space="0" w:color="000000"/>
-              <w:right w:val="single" w:sz="6" w:space="0" w:color="000000"/>
-            </w:tcBorders>
-          </w:tcPr>
-          <w:p>
-            <w:pPr>
-              <w:pStyle w:val="Prrafodelista"/>
-              <w:numPr>
-                <w:ilvl w:val="0"/>
-                <w:numId w:val="28"/>
-              </w:numPr>
-              <w:spacing w:after="0" w:line="240" w:lineRule="auto"/>
-              <w:textAlignment w:val="baseline"/>
-              <w:rPr>
-                <w:rFonts w:ascii="Calibri" w:eastAsia="Times New Roman" w:hAnsi="Calibri" w:cs="Calibri"/>
-                <w:lang w:eastAsia="es-419"/>
-              </w:rPr>
-            </w:pPr>
-            <w:r>
-              <w:rPr>
-                <w:rFonts w:ascii="Calibri" w:eastAsia="Times New Roman" w:hAnsi="Calibri" w:cs="Calibri"/>
-                <w:lang w:eastAsia="es-419"/>
-              </w:rPr>
-              <w:t>Seleccionar animal de la categoría Reptiles</w:t>
-            </w:r>
-          </w:p>
-          <w:p>
-            <w:pPr>
-              <w:pStyle w:val="Prrafodelista"/>
-              <w:numPr>
-                <w:ilvl w:val="0"/>
-                <w:numId w:val="28"/>
-              </w:numPr>
-              <w:spacing w:after="0" w:line="240" w:lineRule="auto"/>
-              <w:textAlignment w:val="baseline"/>
-              <w:rPr>
-                <w:rFonts w:ascii="Calibri" w:eastAsia="Times New Roman" w:hAnsi="Calibri" w:cs="Calibri"/>
-                <w:lang w:eastAsia="es-419"/>
-              </w:rPr>
-            </w:pPr>
-            <w:r>
-              <w:rPr>
-                <w:rFonts w:ascii="Calibri" w:eastAsia="Times New Roman" w:hAnsi="Calibri" w:cs="Calibri"/>
-                <w:lang w:eastAsia="es-419"/>
-              </w:rPr>
-              <w:t>Agregar al carrito</w:t>
-            </w:r>
-          </w:p>
-          <w:p>
-            <w:pPr>
-              <w:spacing w:after="0" w:line="240" w:lineRule="auto"/>
-              <w:textAlignment w:val="baseline"/>
-              <w:rPr>
-                <w:rFonts w:ascii="Calibri" w:eastAsia="Times New Roman" w:hAnsi="Calibri" w:cs="Calibri"/>
-                <w:lang w:eastAsia="es-419"/>
-              </w:rPr>
-            </w:pPr>
-          </w:p>
-        </w:tc>
-      </w:tr>
-      <w:tr>
-        <w:tc>
-          <w:tcPr>
-            <w:tcW w:w="4244" w:type="dxa"/>
+            <w:tcW w:w="4245" w:type="dxa"/>
             <w:tcBorders>
               <w:top w:val="nil"/>
               <w:left w:val="single" w:sz="6" w:space="0" w:color="000000"/>
@@ -8561,89 +8889,20 @@
                 <w:bCs/>
                 <w:lang w:eastAsia="es-419"/>
               </w:rPr>
-              <w:t>Resultado obtenido</w:t>
+              <w:t>Pasos</w:t>
+            </w:r>
+            <w:r>
+              <w:rPr>
+                <w:rFonts w:ascii="Calibri" w:eastAsia="Times New Roman" w:hAnsi="Calibri" w:cs="Calibri"/>
+                <w:lang w:eastAsia="es-419"/>
+              </w:rPr>
+              <w:t> </w:t>
             </w:r>
           </w:p>
         </w:tc>
         <w:tc>
           <w:tcPr>
-            <w:tcW w:w="6238" w:type="dxa"/>
-            <w:tcBorders>
-              <w:top w:val="nil"/>
-              <w:left w:val="nil"/>
-              <w:bottom w:val="single" w:sz="6" w:space="0" w:color="000000"/>
-              <w:right w:val="single" w:sz="6" w:space="0" w:color="000000"/>
-            </w:tcBorders>
-            <w:hideMark/>
-          </w:tcPr>
-          <w:p>
-            <w:pPr>
-              <w:spacing w:after="0" w:line="240" w:lineRule="auto"/>
-              <w:textAlignment w:val="baseline"/>
-              <w:rPr>
-                <w:rFonts w:ascii="Calibri" w:eastAsia="Times New Roman" w:hAnsi="Calibri" w:cs="Calibri"/>
-                <w:lang w:eastAsia="es-419"/>
-              </w:rPr>
-            </w:pPr>
-            <w:r>
-              <w:rPr>
-                <w:rFonts w:ascii="Calibri" w:eastAsia="Times New Roman" w:hAnsi="Calibri" w:cs="Calibri"/>
-                <w:lang w:eastAsia="es-419"/>
-              </w:rPr>
-              <w:t>El reptil no es</w:t>
-            </w:r>
-            <w:r>
-              <w:rPr>
-                <w:rFonts w:ascii="Calibri" w:eastAsia="Times New Roman" w:hAnsi="Calibri" w:cs="Calibri"/>
-                <w:lang w:eastAsia="es-419"/>
-              </w:rPr>
-              <w:t xml:space="preserve"> agregado al carrito.</w:t>
-            </w:r>
-          </w:p>
-        </w:tc>
-      </w:tr>
-      <w:tr>
-        <w:tc>
-          <w:tcPr>
-            <w:tcW w:w="4244" w:type="dxa"/>
-            <w:tcBorders>
-              <w:top w:val="nil"/>
-              <w:left w:val="single" w:sz="6" w:space="0" w:color="000000"/>
-              <w:bottom w:val="single" w:sz="6" w:space="0" w:color="000000"/>
-              <w:right w:val="single" w:sz="6" w:space="0" w:color="000000"/>
-            </w:tcBorders>
-            <w:hideMark/>
-          </w:tcPr>
-          <w:p>
-            <w:pPr>
-              <w:spacing w:after="0" w:line="240" w:lineRule="auto"/>
-              <w:textAlignment w:val="baseline"/>
-              <w:rPr>
-                <w:rFonts w:ascii="Calibri" w:eastAsia="Times New Roman" w:hAnsi="Calibri" w:cs="Calibri"/>
-                <w:lang w:eastAsia="es-419"/>
-              </w:rPr>
-            </w:pPr>
-            <w:r>
-              <w:rPr>
-                <w:rFonts w:ascii="Calibri" w:eastAsia="Times New Roman" w:hAnsi="Calibri" w:cs="Calibri"/>
-                <w:b/>
-                <w:bCs/>
-                <w:lang w:eastAsia="es-419"/>
-              </w:rPr>
-              <w:t>Resultado esperado</w:t>
-            </w:r>
-            <w:r>
-              <w:rPr>
-                <w:rFonts w:ascii="Calibri" w:eastAsia="Times New Roman" w:hAnsi="Calibri" w:cs="Calibri"/>
-                <w:lang w:eastAsia="es-419"/>
-              </w:rPr>
-              <w:t> </w:t>
-            </w:r>
-          </w:p>
-        </w:tc>
-        <w:tc>
-          <w:tcPr>
-            <w:tcW w:w="6238" w:type="dxa"/>
+            <w:tcW w:w="6237" w:type="dxa"/>
             <w:tcBorders>
               <w:top w:val="nil"/>
               <w:left w:val="nil"/>
@@ -8657,9 +8916,10 @@
               <w:pStyle w:val="Prrafodelista"/>
               <w:numPr>
                 <w:ilvl w:val="0"/>
-                <w:numId w:val="9"/>
+                <w:numId w:val="15"/>
               </w:numPr>
               <w:spacing w:after="0" w:line="240" w:lineRule="auto"/>
+              <w:ind w:left="559"/>
               <w:textAlignment w:val="baseline"/>
               <w:rPr>
                 <w:rFonts w:ascii="Calibri" w:eastAsia="Times New Roman" w:hAnsi="Calibri" w:cs="Calibri"/>
@@ -8671,7 +8931,7 @@
                 <w:rFonts w:ascii="Calibri" w:eastAsia="Times New Roman" w:hAnsi="Calibri" w:cs="Calibri"/>
                 <w:lang w:eastAsia="es-419"/>
               </w:rPr>
-              <w:t>La cantidad de reptiles es aceptada, los reptiles son agregados al carrito.</w:t>
+              <w:t>Verificar datos</w:t>
             </w:r>
           </w:p>
           <w:p>
@@ -8679,9 +8939,10 @@
               <w:pStyle w:val="Prrafodelista"/>
               <w:numPr>
                 <w:ilvl w:val="0"/>
-                <w:numId w:val="9"/>
+                <w:numId w:val="15"/>
               </w:numPr>
               <w:spacing w:after="0" w:line="240" w:lineRule="auto"/>
+              <w:ind w:left="559"/>
               <w:textAlignment w:val="baseline"/>
               <w:rPr>
                 <w:rFonts w:ascii="Calibri" w:eastAsia="Times New Roman" w:hAnsi="Calibri" w:cs="Calibri"/>
@@ -8693,7 +8954,7 @@
                 <w:rFonts w:ascii="Calibri" w:eastAsia="Times New Roman" w:hAnsi="Calibri" w:cs="Calibri"/>
                 <w:lang w:eastAsia="es-419"/>
               </w:rPr>
-              <w:t>La cantidad de reptiles no es un valor numérico, sólo se agrega un reptil al carrito de compras.</w:t>
+              <w:t>Continuar con la compra</w:t>
             </w:r>
           </w:p>
           <w:p>
@@ -8701,9 +8962,10 @@
               <w:pStyle w:val="Prrafodelista"/>
               <w:numPr>
                 <w:ilvl w:val="0"/>
-                <w:numId w:val="9"/>
+                <w:numId w:val="15"/>
               </w:numPr>
               <w:spacing w:after="0" w:line="240" w:lineRule="auto"/>
+              <w:ind w:left="559"/>
               <w:textAlignment w:val="baseline"/>
               <w:rPr>
                 <w:rFonts w:ascii="Calibri" w:eastAsia="Times New Roman" w:hAnsi="Calibri" w:cs="Calibri"/>
@@ -8715,7 +8977,708 @@
                 <w:rFonts w:ascii="Calibri" w:eastAsia="Times New Roman" w:hAnsi="Calibri" w:cs="Calibri"/>
                 <w:lang w:eastAsia="es-419"/>
               </w:rPr>
-              <w:t>La cantidad de reptiles sobre pasa los límites permitidos, sólo se agrega un reptil al carrito de compras.</w:t>
+              <w:t>Confirmar compra</w:t>
+            </w:r>
+          </w:p>
+        </w:tc>
+      </w:tr>
+      <w:tr>
+        <w:tc>
+          <w:tcPr>
+            <w:tcW w:w="4245" w:type="dxa"/>
+            <w:tcBorders>
+              <w:top w:val="nil"/>
+              <w:left w:val="single" w:sz="6" w:space="0" w:color="000000"/>
+              <w:bottom w:val="single" w:sz="6" w:space="0" w:color="000000"/>
+              <w:right w:val="single" w:sz="6" w:space="0" w:color="000000"/>
+            </w:tcBorders>
+            <w:hideMark/>
+          </w:tcPr>
+          <w:p>
+            <w:pPr>
+              <w:spacing w:after="0" w:line="240" w:lineRule="auto"/>
+              <w:textAlignment w:val="baseline"/>
+              <w:rPr>
+                <w:rFonts w:ascii="Calibri" w:eastAsia="Times New Roman" w:hAnsi="Calibri" w:cs="Calibri"/>
+                <w:lang w:eastAsia="es-419"/>
+              </w:rPr>
+            </w:pPr>
+            <w:r>
+              <w:rPr>
+                <w:rFonts w:ascii="Calibri" w:eastAsia="Times New Roman" w:hAnsi="Calibri" w:cs="Calibri"/>
+                <w:b/>
+                <w:bCs/>
+                <w:lang w:eastAsia="es-419"/>
+              </w:rPr>
+              <w:t>Resultado esperado</w:t>
+            </w:r>
+            <w:r>
+              <w:rPr>
+                <w:rFonts w:ascii="Calibri" w:eastAsia="Times New Roman" w:hAnsi="Calibri" w:cs="Calibri"/>
+                <w:lang w:eastAsia="es-419"/>
+              </w:rPr>
+              <w:t> </w:t>
+            </w:r>
+          </w:p>
+        </w:tc>
+        <w:tc>
+          <w:tcPr>
+            <w:tcW w:w="6237" w:type="dxa"/>
+            <w:tcBorders>
+              <w:top w:val="nil"/>
+              <w:left w:val="nil"/>
+              <w:bottom w:val="single" w:sz="6" w:space="0" w:color="000000"/>
+              <w:right w:val="single" w:sz="6" w:space="0" w:color="000000"/>
+            </w:tcBorders>
+            <w:hideMark/>
+          </w:tcPr>
+          <w:p>
+            <w:pPr>
+              <w:pStyle w:val="Prrafodelista"/>
+              <w:numPr>
+                <w:ilvl w:val="0"/>
+                <w:numId w:val="16"/>
+              </w:numPr>
+              <w:spacing w:after="0" w:line="240" w:lineRule="auto"/>
+              <w:ind w:left="566"/>
+              <w:textAlignment w:val="baseline"/>
+              <w:rPr>
+                <w:rFonts w:ascii="Calibri" w:eastAsia="Times New Roman" w:hAnsi="Calibri" w:cs="Calibri"/>
+                <w:lang w:eastAsia="es-419"/>
+              </w:rPr>
+            </w:pPr>
+            <w:r>
+              <w:rPr>
+                <w:rFonts w:ascii="Calibri" w:eastAsia="Times New Roman" w:hAnsi="Calibri" w:cs="Calibri"/>
+                <w:lang w:eastAsia="es-419"/>
+              </w:rPr>
+              <w:t>La compra ha sido confirmada, la aplicación indica que el pedido ha sido enviado.</w:t>
+            </w:r>
+          </w:p>
+          <w:p>
+            <w:pPr>
+              <w:pStyle w:val="Prrafodelista"/>
+              <w:numPr>
+                <w:ilvl w:val="0"/>
+                <w:numId w:val="16"/>
+              </w:numPr>
+              <w:spacing w:after="0" w:line="240" w:lineRule="auto"/>
+              <w:ind w:left="566"/>
+              <w:textAlignment w:val="baseline"/>
+              <w:rPr>
+                <w:rFonts w:ascii="Calibri" w:eastAsia="Times New Roman" w:hAnsi="Calibri" w:cs="Calibri"/>
+                <w:lang w:eastAsia="es-419"/>
+              </w:rPr>
+            </w:pPr>
+            <w:r>
+              <w:rPr>
+                <w:rFonts w:ascii="Calibri" w:eastAsia="Times New Roman" w:hAnsi="Calibri" w:cs="Calibri"/>
+                <w:lang w:eastAsia="es-419"/>
+              </w:rPr>
+              <w:t>El usuario borra datos de compra, el programa muestra error.</w:t>
+            </w:r>
+          </w:p>
+        </w:tc>
+      </w:tr>
+    </w:tbl>
+    <w:p/>
+    <w:tbl>
+      <w:tblPr>
+        <w:tblW w:w="10482" w:type="dxa"/>
+        <w:tblBorders>
+          <w:top w:val="outset" w:sz="6" w:space="0" w:color="auto"/>
+          <w:left w:val="outset" w:sz="6" w:space="0" w:color="auto"/>
+          <w:bottom w:val="outset" w:sz="6" w:space="0" w:color="auto"/>
+          <w:right w:val="outset" w:sz="6" w:space="0" w:color="auto"/>
+        </w:tblBorders>
+        <w:tblCellMar>
+          <w:left w:w="0" w:type="dxa"/>
+          <w:right w:w="0" w:type="dxa"/>
+        </w:tblCellMar>
+        <w:tblLook w:val="04A0" w:firstRow="1" w:lastRow="0" w:firstColumn="1" w:lastColumn="0" w:noHBand="0" w:noVBand="1"/>
+      </w:tblPr>
+      <w:tblGrid>
+        <w:gridCol w:w="4245"/>
+        <w:gridCol w:w="6237"/>
+      </w:tblGrid>
+      <w:tr>
+        <w:tc>
+          <w:tcPr>
+            <w:tcW w:w="4245" w:type="dxa"/>
+            <w:tcBorders>
+              <w:top w:val="single" w:sz="6" w:space="0" w:color="000000"/>
+              <w:left w:val="single" w:sz="6" w:space="0" w:color="000000"/>
+              <w:bottom w:val="single" w:sz="6" w:space="0" w:color="000000"/>
+              <w:right w:val="single" w:sz="6" w:space="0" w:color="000000"/>
+            </w:tcBorders>
+            <w:hideMark/>
+          </w:tcPr>
+          <w:p>
+            <w:pPr>
+              <w:tabs>
+                <w:tab w:val="left" w:pos="2556"/>
+              </w:tabs>
+              <w:spacing w:after="0" w:line="240" w:lineRule="auto"/>
+              <w:textAlignment w:val="baseline"/>
+              <w:rPr>
+                <w:rFonts w:ascii="Calibri" w:eastAsia="Times New Roman" w:hAnsi="Calibri" w:cs="Calibri"/>
+                <w:lang w:eastAsia="es-419"/>
+              </w:rPr>
+            </w:pPr>
+            <w:r>
+              <w:rPr>
+                <w:rFonts w:ascii="Calibri" w:eastAsia="Times New Roman" w:hAnsi="Calibri" w:cs="Calibri"/>
+                <w:b/>
+                <w:bCs/>
+                <w:lang w:eastAsia="es-419"/>
+              </w:rPr>
+              <w:t>Caso de prueba 7</w:t>
+            </w:r>
+          </w:p>
+        </w:tc>
+        <w:tc>
+          <w:tcPr>
+            <w:tcW w:w="6237" w:type="dxa"/>
+            <w:tcBorders>
+              <w:top w:val="single" w:sz="6" w:space="0" w:color="000000"/>
+              <w:left w:val="nil"/>
+              <w:bottom w:val="single" w:sz="6" w:space="0" w:color="000000"/>
+              <w:right w:val="single" w:sz="6" w:space="0" w:color="000000"/>
+            </w:tcBorders>
+            <w:hideMark/>
+          </w:tcPr>
+          <w:p>
+            <w:pPr>
+              <w:spacing w:after="0" w:line="240" w:lineRule="auto"/>
+              <w:textAlignment w:val="baseline"/>
+              <w:rPr>
+                <w:rFonts w:ascii="Calibri" w:eastAsia="Times New Roman" w:hAnsi="Calibri" w:cs="Calibri"/>
+                <w:lang w:eastAsia="es-419"/>
+              </w:rPr>
+            </w:pPr>
+            <w:r>
+              <w:rPr>
+                <w:rFonts w:ascii="Calibri" w:eastAsia="Times New Roman" w:hAnsi="Calibri" w:cs="Calibri"/>
+                <w:lang w:eastAsia="es-419"/>
+              </w:rPr>
+              <w:t>Realizar compra con tarjeta MasterCard y otra dirección</w:t>
+            </w:r>
+          </w:p>
+        </w:tc>
+      </w:tr>
+      <w:tr>
+        <w:tc>
+          <w:tcPr>
+            <w:tcW w:w="4245" w:type="dxa"/>
+            <w:tcBorders>
+              <w:top w:val="nil"/>
+              <w:left w:val="single" w:sz="6" w:space="0" w:color="000000"/>
+              <w:bottom w:val="single" w:sz="6" w:space="0" w:color="000000"/>
+              <w:right w:val="single" w:sz="6" w:space="0" w:color="000000"/>
+            </w:tcBorders>
+            <w:hideMark/>
+          </w:tcPr>
+          <w:p>
+            <w:pPr>
+              <w:spacing w:after="0" w:line="240" w:lineRule="auto"/>
+              <w:textAlignment w:val="baseline"/>
+              <w:rPr>
+                <w:rFonts w:ascii="Calibri" w:eastAsia="Times New Roman" w:hAnsi="Calibri" w:cs="Calibri"/>
+                <w:lang w:eastAsia="es-419"/>
+              </w:rPr>
+            </w:pPr>
+            <w:r>
+              <w:rPr>
+                <w:rFonts w:ascii="Calibri" w:eastAsia="Times New Roman" w:hAnsi="Calibri" w:cs="Calibri"/>
+                <w:b/>
+                <w:bCs/>
+                <w:lang w:eastAsia="es-419"/>
+              </w:rPr>
+              <w:t>ID</w:t>
+            </w:r>
+            <w:r>
+              <w:rPr>
+                <w:rFonts w:ascii="Calibri" w:eastAsia="Times New Roman" w:hAnsi="Calibri" w:cs="Calibri"/>
+                <w:lang w:eastAsia="es-419"/>
+              </w:rPr>
+              <w:t> </w:t>
+            </w:r>
+          </w:p>
+        </w:tc>
+        <w:tc>
+          <w:tcPr>
+            <w:tcW w:w="6237" w:type="dxa"/>
+            <w:tcBorders>
+              <w:top w:val="nil"/>
+              <w:left w:val="nil"/>
+              <w:bottom w:val="single" w:sz="6" w:space="0" w:color="000000"/>
+              <w:right w:val="single" w:sz="6" w:space="0" w:color="000000"/>
+            </w:tcBorders>
+            <w:hideMark/>
+          </w:tcPr>
+          <w:p>
+            <w:pPr>
+              <w:spacing w:after="0" w:line="240" w:lineRule="auto"/>
+              <w:textAlignment w:val="baseline"/>
+              <w:rPr>
+                <w:rFonts w:ascii="Calibri" w:eastAsia="Times New Roman" w:hAnsi="Calibri" w:cs="Calibri"/>
+                <w:lang w:eastAsia="es-419"/>
+              </w:rPr>
+            </w:pPr>
+            <w:r>
+              <w:rPr>
+                <w:rFonts w:ascii="Calibri" w:eastAsia="Times New Roman" w:hAnsi="Calibri" w:cs="Calibri"/>
+                <w:lang w:eastAsia="es-419"/>
+              </w:rPr>
+              <w:t>07</w:t>
+            </w:r>
+          </w:p>
+        </w:tc>
+      </w:tr>
+      <w:tr>
+        <w:tc>
+          <w:tcPr>
+            <w:tcW w:w="4245" w:type="dxa"/>
+            <w:tcBorders>
+              <w:top w:val="nil"/>
+              <w:left w:val="single" w:sz="6" w:space="0" w:color="000000"/>
+              <w:bottom w:val="single" w:sz="6" w:space="0" w:color="000000"/>
+              <w:right w:val="single" w:sz="6" w:space="0" w:color="000000"/>
+            </w:tcBorders>
+            <w:hideMark/>
+          </w:tcPr>
+          <w:p>
+            <w:pPr>
+              <w:spacing w:after="0" w:line="240" w:lineRule="auto"/>
+              <w:textAlignment w:val="baseline"/>
+              <w:rPr>
+                <w:rFonts w:ascii="Calibri" w:eastAsia="Times New Roman" w:hAnsi="Calibri" w:cs="Calibri"/>
+                <w:lang w:eastAsia="es-419"/>
+              </w:rPr>
+            </w:pPr>
+            <w:r>
+              <w:rPr>
+                <w:rFonts w:ascii="Calibri" w:eastAsia="Times New Roman" w:hAnsi="Calibri" w:cs="Calibri"/>
+                <w:b/>
+                <w:bCs/>
+                <w:lang w:eastAsia="es-419"/>
+              </w:rPr>
+              <w:t>Propósito</w:t>
+            </w:r>
+            <w:r>
+              <w:rPr>
+                <w:rFonts w:ascii="Calibri" w:eastAsia="Times New Roman" w:hAnsi="Calibri" w:cs="Calibri"/>
+                <w:lang w:eastAsia="es-419"/>
+              </w:rPr>
+              <w:t> </w:t>
+            </w:r>
+          </w:p>
+        </w:tc>
+        <w:tc>
+          <w:tcPr>
+            <w:tcW w:w="6237" w:type="dxa"/>
+            <w:tcBorders>
+              <w:top w:val="nil"/>
+              <w:left w:val="nil"/>
+              <w:bottom w:val="single" w:sz="6" w:space="0" w:color="000000"/>
+              <w:right w:val="single" w:sz="6" w:space="0" w:color="000000"/>
+            </w:tcBorders>
+            <w:hideMark/>
+          </w:tcPr>
+          <w:p>
+            <w:pPr>
+              <w:textAlignment w:val="baseline"/>
+              <w:rPr>
+                <w:rFonts w:ascii="Calibri" w:eastAsia="Times New Roman" w:hAnsi="Calibri" w:cs="Calibri"/>
+                <w:lang w:eastAsia="es-419"/>
+              </w:rPr>
+            </w:pPr>
+            <w:r>
+              <w:rPr>
+                <w:rFonts w:ascii="Calibri" w:eastAsia="Times New Roman" w:hAnsi="Calibri" w:cs="Calibri"/>
+                <w:lang w:eastAsia="es-419"/>
+              </w:rPr>
+              <w:t>Comprobar que se pueda realizar compra con tarjeta MasterCard y editando la dirección de envío</w:t>
+            </w:r>
+          </w:p>
+        </w:tc>
+      </w:tr>
+      <w:tr>
+        <w:tc>
+          <w:tcPr>
+            <w:tcW w:w="4245" w:type="dxa"/>
+            <w:tcBorders>
+              <w:top w:val="nil"/>
+              <w:left w:val="single" w:sz="6" w:space="0" w:color="000000"/>
+              <w:bottom w:val="single" w:sz="6" w:space="0" w:color="000000"/>
+              <w:right w:val="single" w:sz="6" w:space="0" w:color="000000"/>
+            </w:tcBorders>
+            <w:hideMark/>
+          </w:tcPr>
+          <w:p>
+            <w:pPr>
+              <w:spacing w:after="0" w:line="240" w:lineRule="auto"/>
+              <w:textAlignment w:val="baseline"/>
+              <w:rPr>
+                <w:rFonts w:ascii="Calibri" w:eastAsia="Times New Roman" w:hAnsi="Calibri" w:cs="Calibri"/>
+                <w:lang w:eastAsia="es-419"/>
+              </w:rPr>
+            </w:pPr>
+            <w:r>
+              <w:rPr>
+                <w:rFonts w:ascii="Calibri" w:eastAsia="Times New Roman" w:hAnsi="Calibri" w:cs="Calibri"/>
+                <w:b/>
+                <w:bCs/>
+                <w:lang w:eastAsia="es-419"/>
+              </w:rPr>
+              <w:t>Prerrequisitos</w:t>
+            </w:r>
+            <w:r>
+              <w:rPr>
+                <w:rFonts w:ascii="Calibri" w:eastAsia="Times New Roman" w:hAnsi="Calibri" w:cs="Calibri"/>
+                <w:lang w:eastAsia="es-419"/>
+              </w:rPr>
+              <w:t> </w:t>
+            </w:r>
+          </w:p>
+        </w:tc>
+        <w:tc>
+          <w:tcPr>
+            <w:tcW w:w="6237" w:type="dxa"/>
+            <w:tcBorders>
+              <w:top w:val="nil"/>
+              <w:left w:val="nil"/>
+              <w:bottom w:val="single" w:sz="6" w:space="0" w:color="000000"/>
+              <w:right w:val="single" w:sz="6" w:space="0" w:color="000000"/>
+            </w:tcBorders>
+            <w:hideMark/>
+          </w:tcPr>
+          <w:p>
+            <w:pPr>
+              <w:spacing w:after="0" w:line="240" w:lineRule="auto"/>
+              <w:textAlignment w:val="baseline"/>
+              <w:rPr>
+                <w:rFonts w:ascii="Calibri" w:eastAsia="Times New Roman" w:hAnsi="Calibri" w:cs="Calibri"/>
+                <w:lang w:eastAsia="es-419"/>
+              </w:rPr>
+            </w:pPr>
+            <w:r>
+              <w:rPr>
+                <w:rFonts w:ascii="Calibri" w:eastAsia="Times New Roman" w:hAnsi="Calibri" w:cs="Calibri"/>
+                <w:lang w:eastAsia="es-419"/>
+              </w:rPr>
+              <w:t>El usuario debe haberse registrado, iniciado sesión y haber agregado por lo menos un animal</w:t>
+            </w:r>
+          </w:p>
+        </w:tc>
+      </w:tr>
+      <w:tr>
+        <w:tc>
+          <w:tcPr>
+            <w:tcW w:w="4245" w:type="dxa"/>
+            <w:tcBorders>
+              <w:top w:val="nil"/>
+              <w:left w:val="single" w:sz="6" w:space="0" w:color="000000"/>
+              <w:bottom w:val="single" w:sz="6" w:space="0" w:color="000000"/>
+              <w:right w:val="single" w:sz="6" w:space="0" w:color="000000"/>
+            </w:tcBorders>
+            <w:hideMark/>
+          </w:tcPr>
+          <w:p>
+            <w:pPr>
+              <w:spacing w:after="0" w:line="240" w:lineRule="auto"/>
+              <w:textAlignment w:val="baseline"/>
+              <w:rPr>
+                <w:rFonts w:ascii="Calibri" w:eastAsia="Times New Roman" w:hAnsi="Calibri" w:cs="Calibri"/>
+                <w:lang w:eastAsia="es-419"/>
+              </w:rPr>
+            </w:pPr>
+            <w:r>
+              <w:rPr>
+                <w:rFonts w:ascii="Calibri" w:eastAsia="Times New Roman" w:hAnsi="Calibri" w:cs="Calibri"/>
+                <w:b/>
+                <w:bCs/>
+                <w:lang w:eastAsia="es-419"/>
+              </w:rPr>
+              <w:t>Datos de entrada</w:t>
+            </w:r>
+            <w:r>
+              <w:rPr>
+                <w:rFonts w:ascii="Calibri" w:eastAsia="Times New Roman" w:hAnsi="Calibri" w:cs="Calibri"/>
+                <w:lang w:eastAsia="es-419"/>
+              </w:rPr>
+              <w:t> </w:t>
+            </w:r>
+          </w:p>
+        </w:tc>
+        <w:tc>
+          <w:tcPr>
+            <w:tcW w:w="6237" w:type="dxa"/>
+            <w:tcBorders>
+              <w:top w:val="nil"/>
+              <w:left w:val="nil"/>
+              <w:bottom w:val="single" w:sz="6" w:space="0" w:color="000000"/>
+              <w:right w:val="single" w:sz="6" w:space="0" w:color="000000"/>
+            </w:tcBorders>
+            <w:hideMark/>
+          </w:tcPr>
+          <w:p>
+            <w:pPr>
+              <w:spacing w:after="0" w:line="240" w:lineRule="auto"/>
+              <w:textAlignment w:val="baseline"/>
+              <w:rPr>
+                <w:rFonts w:ascii="Calibri" w:eastAsia="Times New Roman" w:hAnsi="Calibri" w:cs="Calibri"/>
+                <w:lang w:eastAsia="es-419"/>
+              </w:rPr>
+            </w:pPr>
+            <w:r>
+              <w:rPr>
+                <w:rFonts w:ascii="Calibri" w:eastAsia="Times New Roman" w:hAnsi="Calibri" w:cs="Calibri"/>
+                <w:lang w:eastAsia="es-419"/>
+              </w:rPr>
+              <w:t>Dirección</w:t>
+            </w:r>
+          </w:p>
+        </w:tc>
+      </w:tr>
+      <w:tr>
+        <w:tc>
+          <w:tcPr>
+            <w:tcW w:w="4245" w:type="dxa"/>
+            <w:tcBorders>
+              <w:top w:val="nil"/>
+              <w:left w:val="single" w:sz="6" w:space="0" w:color="000000"/>
+              <w:bottom w:val="single" w:sz="6" w:space="0" w:color="000000"/>
+              <w:right w:val="single" w:sz="6" w:space="0" w:color="000000"/>
+            </w:tcBorders>
+            <w:hideMark/>
+          </w:tcPr>
+          <w:p>
+            <w:pPr>
+              <w:spacing w:after="0" w:line="240" w:lineRule="auto"/>
+              <w:textAlignment w:val="baseline"/>
+              <w:rPr>
+                <w:rFonts w:ascii="Calibri" w:eastAsia="Times New Roman" w:hAnsi="Calibri" w:cs="Calibri"/>
+                <w:lang w:eastAsia="es-419"/>
+              </w:rPr>
+            </w:pPr>
+            <w:r>
+              <w:rPr>
+                <w:rFonts w:ascii="Calibri" w:eastAsia="Times New Roman" w:hAnsi="Calibri" w:cs="Calibri"/>
+                <w:b/>
+                <w:bCs/>
+                <w:lang w:eastAsia="es-419"/>
+              </w:rPr>
+              <w:t>Pasos</w:t>
+            </w:r>
+            <w:r>
+              <w:rPr>
+                <w:rFonts w:ascii="Calibri" w:eastAsia="Times New Roman" w:hAnsi="Calibri" w:cs="Calibri"/>
+                <w:lang w:eastAsia="es-419"/>
+              </w:rPr>
+              <w:t> </w:t>
+            </w:r>
+          </w:p>
+        </w:tc>
+        <w:tc>
+          <w:tcPr>
+            <w:tcW w:w="6237" w:type="dxa"/>
+            <w:tcBorders>
+              <w:top w:val="nil"/>
+              <w:left w:val="nil"/>
+              <w:bottom w:val="single" w:sz="6" w:space="0" w:color="000000"/>
+              <w:right w:val="single" w:sz="6" w:space="0" w:color="000000"/>
+            </w:tcBorders>
+            <w:hideMark/>
+          </w:tcPr>
+          <w:p>
+            <w:pPr>
+              <w:pStyle w:val="Prrafodelista"/>
+              <w:numPr>
+                <w:ilvl w:val="0"/>
+                <w:numId w:val="17"/>
+              </w:numPr>
+              <w:spacing w:after="0" w:line="240" w:lineRule="auto"/>
+              <w:ind w:left="566"/>
+              <w:textAlignment w:val="baseline"/>
+              <w:rPr>
+                <w:rFonts w:ascii="Calibri" w:eastAsia="Times New Roman" w:hAnsi="Calibri" w:cs="Calibri"/>
+                <w:lang w:eastAsia="es-419"/>
+              </w:rPr>
+            </w:pPr>
+            <w:r>
+              <w:rPr>
+                <w:rFonts w:ascii="Calibri" w:eastAsia="Times New Roman" w:hAnsi="Calibri" w:cs="Calibri"/>
+                <w:lang w:eastAsia="es-419"/>
+              </w:rPr>
+              <w:t>Verificar datos</w:t>
+            </w:r>
+          </w:p>
+          <w:p>
+            <w:pPr>
+              <w:pStyle w:val="Prrafodelista"/>
+              <w:numPr>
+                <w:ilvl w:val="0"/>
+                <w:numId w:val="17"/>
+              </w:numPr>
+              <w:spacing w:after="0" w:line="240" w:lineRule="auto"/>
+              <w:ind w:left="566"/>
+              <w:textAlignment w:val="baseline"/>
+              <w:rPr>
+                <w:rFonts w:ascii="Calibri" w:eastAsia="Times New Roman" w:hAnsi="Calibri" w:cs="Calibri"/>
+                <w:lang w:eastAsia="es-419"/>
+              </w:rPr>
+            </w:pPr>
+            <w:r>
+              <w:rPr>
+                <w:rFonts w:ascii="Calibri" w:eastAsia="Times New Roman" w:hAnsi="Calibri" w:cs="Calibri"/>
+                <w:lang w:eastAsia="es-419"/>
+              </w:rPr>
+              <w:t>Editar dirección de envío</w:t>
+            </w:r>
+          </w:p>
+          <w:p>
+            <w:pPr>
+              <w:pStyle w:val="Prrafodelista"/>
+              <w:numPr>
+                <w:ilvl w:val="0"/>
+                <w:numId w:val="17"/>
+              </w:numPr>
+              <w:spacing w:after="0" w:line="240" w:lineRule="auto"/>
+              <w:ind w:left="566"/>
+              <w:textAlignment w:val="baseline"/>
+              <w:rPr>
+                <w:rFonts w:ascii="Calibri" w:eastAsia="Times New Roman" w:hAnsi="Calibri" w:cs="Calibri"/>
+                <w:lang w:eastAsia="es-419"/>
+              </w:rPr>
+            </w:pPr>
+            <w:r>
+              <w:rPr>
+                <w:rFonts w:ascii="Calibri" w:eastAsia="Times New Roman" w:hAnsi="Calibri" w:cs="Calibri"/>
+                <w:lang w:eastAsia="es-419"/>
+              </w:rPr>
+              <w:t>Continuar con la compra</w:t>
+            </w:r>
+          </w:p>
+          <w:p>
+            <w:pPr>
+              <w:pStyle w:val="Prrafodelista"/>
+              <w:numPr>
+                <w:ilvl w:val="0"/>
+                <w:numId w:val="17"/>
+              </w:numPr>
+              <w:spacing w:after="0" w:line="240" w:lineRule="auto"/>
+              <w:ind w:left="566"/>
+              <w:textAlignment w:val="baseline"/>
+              <w:rPr>
+                <w:rFonts w:ascii="Calibri" w:eastAsia="Times New Roman" w:hAnsi="Calibri" w:cs="Calibri"/>
+                <w:lang w:eastAsia="es-419"/>
+              </w:rPr>
+            </w:pPr>
+            <w:r>
+              <w:rPr>
+                <w:rFonts w:ascii="Calibri" w:eastAsia="Times New Roman" w:hAnsi="Calibri" w:cs="Calibri"/>
+                <w:lang w:eastAsia="es-419"/>
+              </w:rPr>
+              <w:t>Confirmar compra</w:t>
+            </w:r>
+          </w:p>
+        </w:tc>
+      </w:tr>
+      <w:tr>
+        <w:tc>
+          <w:tcPr>
+            <w:tcW w:w="4245" w:type="dxa"/>
+            <w:tcBorders>
+              <w:top w:val="nil"/>
+              <w:left w:val="single" w:sz="6" w:space="0" w:color="000000"/>
+              <w:bottom w:val="single" w:sz="6" w:space="0" w:color="000000"/>
+              <w:right w:val="single" w:sz="6" w:space="0" w:color="000000"/>
+            </w:tcBorders>
+            <w:hideMark/>
+          </w:tcPr>
+          <w:p>
+            <w:pPr>
+              <w:spacing w:after="0" w:line="240" w:lineRule="auto"/>
+              <w:textAlignment w:val="baseline"/>
+              <w:rPr>
+                <w:rFonts w:ascii="Calibri" w:eastAsia="Times New Roman" w:hAnsi="Calibri" w:cs="Calibri"/>
+                <w:lang w:eastAsia="es-419"/>
+              </w:rPr>
+            </w:pPr>
+            <w:r>
+              <w:rPr>
+                <w:rFonts w:ascii="Calibri" w:eastAsia="Times New Roman" w:hAnsi="Calibri" w:cs="Calibri"/>
+                <w:b/>
+                <w:bCs/>
+                <w:lang w:eastAsia="es-419"/>
+              </w:rPr>
+              <w:t>Resultado esperado</w:t>
+            </w:r>
+            <w:r>
+              <w:rPr>
+                <w:rFonts w:ascii="Calibri" w:eastAsia="Times New Roman" w:hAnsi="Calibri" w:cs="Calibri"/>
+                <w:lang w:eastAsia="es-419"/>
+              </w:rPr>
+              <w:t> </w:t>
+            </w:r>
+          </w:p>
+        </w:tc>
+        <w:tc>
+          <w:tcPr>
+            <w:tcW w:w="6237" w:type="dxa"/>
+            <w:tcBorders>
+              <w:top w:val="nil"/>
+              <w:left w:val="nil"/>
+              <w:bottom w:val="single" w:sz="6" w:space="0" w:color="000000"/>
+              <w:right w:val="single" w:sz="6" w:space="0" w:color="000000"/>
+            </w:tcBorders>
+            <w:hideMark/>
+          </w:tcPr>
+          <w:p>
+            <w:pPr>
+              <w:pStyle w:val="Prrafodelista"/>
+              <w:numPr>
+                <w:ilvl w:val="0"/>
+                <w:numId w:val="18"/>
+              </w:numPr>
+              <w:spacing w:after="0" w:line="240" w:lineRule="auto"/>
+              <w:ind w:left="566"/>
+              <w:textAlignment w:val="baseline"/>
+              <w:rPr>
+                <w:rFonts w:ascii="Calibri" w:eastAsia="Times New Roman" w:hAnsi="Calibri" w:cs="Calibri"/>
+                <w:lang w:eastAsia="es-419"/>
+              </w:rPr>
+            </w:pPr>
+            <w:r>
+              <w:rPr>
+                <w:rFonts w:ascii="Calibri" w:eastAsia="Times New Roman" w:hAnsi="Calibri" w:cs="Calibri"/>
+                <w:lang w:eastAsia="es-419"/>
+              </w:rPr>
+              <w:t>La compra ha sido confirmada con la dirección editada, la aplicación indica que el pedido ha sido enviado.</w:t>
+            </w:r>
+          </w:p>
+          <w:p>
+            <w:pPr>
+              <w:pStyle w:val="Prrafodelista"/>
+              <w:numPr>
+                <w:ilvl w:val="0"/>
+                <w:numId w:val="18"/>
+              </w:numPr>
+              <w:spacing w:after="0" w:line="240" w:lineRule="auto"/>
+              <w:ind w:left="566"/>
+              <w:textAlignment w:val="baseline"/>
+              <w:rPr>
+                <w:rFonts w:ascii="Calibri" w:eastAsia="Times New Roman" w:hAnsi="Calibri" w:cs="Calibri"/>
+                <w:lang w:eastAsia="es-419"/>
+              </w:rPr>
+            </w:pPr>
+            <w:r>
+              <w:rPr>
+                <w:rFonts w:ascii="Calibri" w:eastAsia="Times New Roman" w:hAnsi="Calibri" w:cs="Calibri"/>
+                <w:lang w:eastAsia="es-419"/>
+              </w:rPr>
+              <w:t>El usuario borra datos de compra, el programa muestra error.</w:t>
             </w:r>
           </w:p>
         </w:tc>
@@ -8725,20 +9688,93 @@
       <w:pPr>
         <w:rPr>
           <w:rFonts w:cstheme="minorHAnsi"/>
+          <w:b/>
+          <w:bCs/>
           <w:sz w:val="28"/>
           <w:szCs w:val="28"/>
           <w:lang w:val="es-ES"/>
         </w:rPr>
       </w:pPr>
-      <w:r>
+    </w:p>
+    <w:p>
+      <w:pPr>
         <w:rPr>
           <w:rFonts w:cstheme="minorHAnsi"/>
           <w:sz w:val="28"/>
           <w:szCs w:val="28"/>
           <w:lang w:val="es-ES"/>
         </w:rPr>
-        <w:br w:type="page"/>
-      </w:r>
+      </w:pPr>
+    </w:p>
+    <w:p>
+      <w:pPr>
+        <w:rPr>
+          <w:rFonts w:cstheme="minorHAnsi"/>
+          <w:sz w:val="28"/>
+          <w:szCs w:val="28"/>
+          <w:lang w:val="es-ES"/>
+        </w:rPr>
+      </w:pPr>
+    </w:p>
+    <w:p>
+      <w:pPr>
+        <w:rPr>
+          <w:rFonts w:cstheme="minorHAnsi"/>
+          <w:sz w:val="28"/>
+          <w:szCs w:val="28"/>
+          <w:lang w:val="es-ES"/>
+        </w:rPr>
+      </w:pPr>
+    </w:p>
+    <w:p>
+      <w:pPr>
+        <w:rPr>
+          <w:rFonts w:cstheme="minorHAnsi"/>
+          <w:sz w:val="28"/>
+          <w:szCs w:val="28"/>
+          <w:lang w:val="es-ES"/>
+        </w:rPr>
+      </w:pPr>
+    </w:p>
+    <w:p>
+      <w:pPr>
+        <w:rPr>
+          <w:rFonts w:cstheme="minorHAnsi"/>
+          <w:sz w:val="28"/>
+          <w:szCs w:val="28"/>
+          <w:lang w:val="es-ES"/>
+        </w:rPr>
+      </w:pPr>
+    </w:p>
+    <w:p>
+      <w:pPr>
+        <w:rPr>
+          <w:rFonts w:cstheme="minorHAnsi"/>
+          <w:sz w:val="28"/>
+          <w:szCs w:val="28"/>
+          <w:lang w:val="es-ES"/>
+        </w:rPr>
+      </w:pPr>
+    </w:p>
+    <w:p>
+      <w:pPr>
+        <w:rPr>
+          <w:rFonts w:cstheme="minorHAnsi"/>
+          <w:sz w:val="28"/>
+          <w:szCs w:val="28"/>
+          <w:lang w:val="es-ES"/>
+        </w:rPr>
+      </w:pPr>
+    </w:p>
+    <w:p>
+      <w:pPr>
+        <w:rPr>
+          <w:rFonts w:cstheme="minorHAnsi"/>
+          <w:sz w:val="28"/>
+          <w:szCs w:val="28"/>
+          <w:lang w:val="es-ES"/>
+        </w:rPr>
+      </w:pPr>
     </w:p>
     <w:p>
       <w:pPr>
@@ -9241,15 +10277,485 @@
     </w:p>
     <w:p>
       <w:pPr>
-        <w:rPr>
-          <w:rFonts w:cstheme="minorHAnsi"/>
+        <w:spacing w:after="0" w:line="240" w:lineRule="auto"/>
+        <w:textAlignment w:val="baseline"/>
+        <w:rPr>
+          <w:rFonts w:ascii="Calibri" w:eastAsia="Times New Roman" w:hAnsi="Calibri" w:cs="Calibri"/>
+          <w:sz w:val="28"/>
+          <w:szCs w:val="28"/>
+          <w:lang w:eastAsia="es-419"/>
+        </w:rPr>
+      </w:pPr>
+    </w:p>
+    <w:p>
+      <w:pPr>
+        <w:spacing w:after="0" w:line="240" w:lineRule="auto"/>
+        <w:textAlignment w:val="baseline"/>
+        <w:rPr>
+          <w:rFonts w:ascii="Calibri" w:eastAsia="Times New Roman" w:hAnsi="Calibri" w:cs="Calibri"/>
+          <w:sz w:val="28"/>
+          <w:szCs w:val="28"/>
+          <w:lang w:eastAsia="es-419"/>
+        </w:rPr>
+      </w:pPr>
+      <w:r>
+        <w:rPr>
+          <w:rFonts w:ascii="Calibri" w:eastAsia="Times New Roman" w:hAnsi="Calibri" w:cs="Calibri"/>
+          <w:sz w:val="28"/>
+          <w:szCs w:val="28"/>
+          <w:lang w:eastAsia="es-419"/>
+        </w:rPr>
+        <w:t>Después de realizar las pruebas requeridas para probar cada una de las funcionalidades definidas en el alcance, se prosigue a realizar el informe de cierre teniendo en cuenta que se realizaron 7 casos de pruebas, dentro de las cuales se encontró que para los casos de prueba 1, 2</w:t>
+      </w:r>
+      <w:r>
+        <w:rPr>
+          <w:rFonts w:ascii="Calibri" w:eastAsia="Times New Roman" w:hAnsi="Calibri" w:cs="Calibri"/>
+          <w:sz w:val="28"/>
+          <w:szCs w:val="28"/>
+          <w:lang w:eastAsia="es-419"/>
+        </w:rPr>
+        <w:t>,</w:t>
+      </w:r>
+      <w:r>
+        <w:rPr>
+          <w:rFonts w:ascii="Calibri" w:eastAsia="Times New Roman" w:hAnsi="Calibri" w:cs="Calibri"/>
+          <w:sz w:val="28"/>
+          <w:szCs w:val="28"/>
+          <w:lang w:eastAsia="es-419"/>
+        </w:rPr>
+        <w:t xml:space="preserve"> 3, 4 y 5 luego de realizar las etapas de re-testeo se verificó un cumplimiento de los criterios de aceptación por el cliente. Para el caso de las pruebas 6 y 7 se presentaron fallos en el funcionamiento de estos módulos evaluados. A lo largo del proceso de ejecución de las pruebas realizadas, sólo 2 no arrojaron el resultado esperado por el cliente, esto fue informado a través de los reportes de avances diarios, a lo cual el cliente resaltó que no eran detalles que afectaran de forma relevante el funcionamiento de la página y que con los resultados era posible culminar este proceso.  </w:t>
+      </w:r>
+    </w:p>
+    <w:p>
+      <w:pPr>
+        <w:spacing w:after="0" w:line="240" w:lineRule="auto"/>
+        <w:textAlignment w:val="baseline"/>
+        <w:rPr>
+          <w:rFonts w:ascii="Calibri" w:eastAsia="Times New Roman" w:hAnsi="Calibri" w:cs="Calibri"/>
+          <w:sz w:val="28"/>
+          <w:szCs w:val="28"/>
+          <w:lang w:eastAsia="es-419"/>
+        </w:rPr>
+      </w:pPr>
+      <w:r>
+        <w:rPr>
+          <w:rFonts w:ascii="Calibri" w:eastAsia="Times New Roman" w:hAnsi="Calibri" w:cs="Calibri"/>
+          <w:sz w:val="28"/>
+          <w:szCs w:val="28"/>
+          <w:lang w:eastAsia="es-419"/>
+        </w:rPr>
+        <w:t> </w:t>
+      </w:r>
+    </w:p>
+    <w:p>
+      <w:pPr>
+        <w:spacing w:after="0" w:line="240" w:lineRule="auto"/>
+        <w:textAlignment w:val="baseline"/>
+        <w:rPr>
+          <w:rFonts w:ascii="Calibri" w:eastAsia="Times New Roman" w:hAnsi="Calibri" w:cs="Calibri"/>
           <w:b/>
           <w:bCs/>
           <w:sz w:val="28"/>
           <w:szCs w:val="28"/>
-          <w:lang w:val="es-ES"/>
-        </w:rPr>
-      </w:pPr>
+          <w:lang w:eastAsia="es-419"/>
+        </w:rPr>
+      </w:pPr>
+      <w:r>
+        <w:rPr>
+          <w:rFonts w:ascii="Calibri" w:eastAsia="Times New Roman" w:hAnsi="Calibri" w:cs="Calibri"/>
+          <w:b/>
+          <w:bCs/>
+          <w:sz w:val="28"/>
+          <w:szCs w:val="28"/>
+          <w:lang w:eastAsia="es-419"/>
+        </w:rPr>
+        <w:t>6.</w:t>
+      </w:r>
+      <w:r>
+        <w:rPr>
+          <w:rFonts w:ascii="Calibri" w:eastAsia="Times New Roman" w:hAnsi="Calibri" w:cs="Calibri"/>
+          <w:b/>
+          <w:bCs/>
+          <w:sz w:val="28"/>
+          <w:szCs w:val="28"/>
+          <w:lang w:eastAsia="es-419"/>
+        </w:rPr>
+        <w:t>1</w:t>
+      </w:r>
+      <w:r>
+        <w:rPr>
+          <w:rFonts w:ascii="Calibri" w:eastAsia="Times New Roman" w:hAnsi="Calibri" w:cs="Calibri"/>
+          <w:b/>
+          <w:bCs/>
+          <w:sz w:val="28"/>
+          <w:szCs w:val="28"/>
+          <w:lang w:eastAsia="es-419"/>
+        </w:rPr>
+        <w:t xml:space="preserve"> </w:t>
+      </w:r>
+      <w:r>
+        <w:rPr>
+          <w:rFonts w:ascii="Calibri" w:eastAsia="Times New Roman" w:hAnsi="Calibri" w:cs="Calibri"/>
+          <w:b/>
+          <w:bCs/>
+          <w:sz w:val="28"/>
+          <w:szCs w:val="28"/>
+          <w:lang w:eastAsia="es-419"/>
+        </w:rPr>
+        <w:t>Cierre de incidencias</w:t>
+      </w:r>
+    </w:p>
+    <w:p>
+      <w:pPr>
+        <w:spacing w:after="0" w:line="240" w:lineRule="auto"/>
+        <w:textAlignment w:val="baseline"/>
+        <w:rPr>
+          <w:rFonts w:ascii="Calibri" w:eastAsia="Times New Roman" w:hAnsi="Calibri" w:cs="Calibri"/>
+          <w:sz w:val="28"/>
+          <w:szCs w:val="28"/>
+          <w:lang w:eastAsia="es-419"/>
+        </w:rPr>
+      </w:pPr>
+      <w:r>
+        <w:rPr>
+          <w:rFonts w:ascii="Calibri" w:eastAsia="Times New Roman" w:hAnsi="Calibri" w:cs="Calibri"/>
+          <w:sz w:val="28"/>
+          <w:szCs w:val="28"/>
+          <w:lang w:eastAsia="es-419"/>
+        </w:rPr>
+        <w:t>Se reportaron 4 incidencias, de las cuales todas fueron manejadas por el equipo de desarrollo e infraestructura y solo 2 no fueron resueltas, pero fueron notificadas al equipo de desarrollo, y al cliente, este último avaló que quedarían abiertas ya que no representan un problema que afectara la funcionalidad principal de la página. </w:t>
+      </w:r>
+    </w:p>
+    <w:p>
+      <w:pPr>
+        <w:spacing w:after="0" w:line="240" w:lineRule="auto"/>
+        <w:textAlignment w:val="baseline"/>
+        <w:rPr>
+          <w:rFonts w:ascii="Calibri" w:eastAsia="Times New Roman" w:hAnsi="Calibri" w:cs="Calibri"/>
+          <w:sz w:val="28"/>
+          <w:szCs w:val="28"/>
+          <w:lang w:eastAsia="es-419"/>
+        </w:rPr>
+      </w:pPr>
+      <w:r>
+        <w:rPr>
+          <w:rFonts w:ascii="Calibri" w:eastAsia="Times New Roman" w:hAnsi="Calibri" w:cs="Calibri"/>
+          <w:sz w:val="28"/>
+          <w:szCs w:val="28"/>
+          <w:lang w:eastAsia="es-419"/>
+        </w:rPr>
+        <w:t> </w:t>
+      </w:r>
+    </w:p>
+    <w:p>
+      <w:pPr>
+        <w:spacing w:after="0" w:line="240" w:lineRule="auto"/>
+        <w:textAlignment w:val="baseline"/>
+        <w:rPr>
+          <w:rFonts w:ascii="Calibri" w:eastAsia="Times New Roman" w:hAnsi="Calibri" w:cs="Calibri"/>
+          <w:b/>
+          <w:bCs/>
+          <w:sz w:val="28"/>
+          <w:szCs w:val="28"/>
+          <w:lang w:eastAsia="es-419"/>
+        </w:rPr>
+      </w:pPr>
+      <w:r>
+        <w:rPr>
+          <w:rFonts w:ascii="Calibri" w:eastAsia="Times New Roman" w:hAnsi="Calibri" w:cs="Calibri"/>
+          <w:b/>
+          <w:bCs/>
+          <w:sz w:val="28"/>
+          <w:szCs w:val="28"/>
+          <w:lang w:eastAsia="es-419"/>
+        </w:rPr>
+        <w:t>6.</w:t>
+      </w:r>
+      <w:r>
+        <w:rPr>
+          <w:rFonts w:ascii="Calibri" w:eastAsia="Times New Roman" w:hAnsi="Calibri" w:cs="Calibri"/>
+          <w:b/>
+          <w:bCs/>
+          <w:sz w:val="28"/>
+          <w:szCs w:val="28"/>
+          <w:lang w:eastAsia="es-419"/>
+        </w:rPr>
+        <w:t>2</w:t>
+      </w:r>
+      <w:r>
+        <w:rPr>
+          <w:rFonts w:ascii="Calibri" w:eastAsia="Times New Roman" w:hAnsi="Calibri" w:cs="Calibri"/>
+          <w:b/>
+          <w:bCs/>
+          <w:sz w:val="28"/>
+          <w:szCs w:val="28"/>
+          <w:lang w:eastAsia="es-419"/>
+        </w:rPr>
+        <w:t xml:space="preserve"> Aceptación del sistema</w:t>
+      </w:r>
+    </w:p>
+    <w:p>
+      <w:pPr>
+        <w:spacing w:after="0" w:line="240" w:lineRule="auto"/>
+        <w:textAlignment w:val="baseline"/>
+        <w:rPr>
+          <w:rFonts w:ascii="Calibri" w:eastAsia="Times New Roman" w:hAnsi="Calibri" w:cs="Calibri"/>
+          <w:sz w:val="28"/>
+          <w:szCs w:val="28"/>
+          <w:lang w:eastAsia="es-419"/>
+        </w:rPr>
+      </w:pPr>
+      <w:r>
+        <w:rPr>
+          <w:rFonts w:ascii="Calibri" w:eastAsia="Times New Roman" w:hAnsi="Calibri" w:cs="Calibri"/>
+          <w:sz w:val="28"/>
+          <w:szCs w:val="28"/>
+          <w:lang w:eastAsia="es-419"/>
+        </w:rPr>
+        <w:t>Luego de reportar las incidencias y cumplir parcialmente con el cronograma establecido, se mostraron los resultados del proceso al cliente, concluyendo cuales criterios de aceptación funcionaron según se esperaba por él y cuales finalmente no.</w:t>
+      </w:r>
+    </w:p>
+    <w:p>
+      <w:pPr>
+        <w:spacing w:after="0" w:line="240" w:lineRule="auto"/>
+        <w:textAlignment w:val="baseline"/>
+        <w:rPr>
+          <w:rFonts w:ascii="Calibri" w:eastAsia="Times New Roman" w:hAnsi="Calibri" w:cs="Calibri"/>
+          <w:sz w:val="28"/>
+          <w:szCs w:val="28"/>
+          <w:lang w:eastAsia="es-419"/>
+        </w:rPr>
+      </w:pPr>
+      <w:r>
+        <w:rPr>
+          <w:rFonts w:ascii="Calibri" w:eastAsia="Times New Roman" w:hAnsi="Calibri" w:cs="Calibri"/>
+          <w:sz w:val="28"/>
+          <w:szCs w:val="28"/>
+          <w:lang w:eastAsia="es-419"/>
+        </w:rPr>
+        <w:t> </w:t>
+      </w:r>
+    </w:p>
+    <w:p>
+      <w:pPr>
+        <w:spacing w:after="0" w:line="240" w:lineRule="auto"/>
+        <w:textAlignment w:val="baseline"/>
+        <w:rPr>
+          <w:rFonts w:ascii="Calibri" w:eastAsia="Times New Roman" w:hAnsi="Calibri" w:cs="Calibri"/>
+          <w:b/>
+          <w:bCs/>
+          <w:sz w:val="28"/>
+          <w:szCs w:val="28"/>
+          <w:lang w:eastAsia="es-419"/>
+        </w:rPr>
+      </w:pPr>
+      <w:r>
+        <w:rPr>
+          <w:rFonts w:ascii="Calibri" w:eastAsia="Times New Roman" w:hAnsi="Calibri" w:cs="Calibri"/>
+          <w:b/>
+          <w:bCs/>
+          <w:sz w:val="28"/>
+          <w:szCs w:val="28"/>
+          <w:lang w:eastAsia="es-419"/>
+        </w:rPr>
+        <w:t>6.</w:t>
+      </w:r>
+      <w:r>
+        <w:rPr>
+          <w:rFonts w:ascii="Calibri" w:eastAsia="Times New Roman" w:hAnsi="Calibri" w:cs="Calibri"/>
+          <w:b/>
+          <w:bCs/>
+          <w:sz w:val="28"/>
+          <w:szCs w:val="28"/>
+          <w:lang w:eastAsia="es-419"/>
+        </w:rPr>
+        <w:t>3</w:t>
+      </w:r>
+      <w:r>
+        <w:rPr>
+          <w:rFonts w:ascii="Calibri" w:eastAsia="Times New Roman" w:hAnsi="Calibri" w:cs="Calibri"/>
+          <w:b/>
+          <w:bCs/>
+          <w:sz w:val="28"/>
+          <w:szCs w:val="28"/>
+          <w:lang w:eastAsia="es-419"/>
+        </w:rPr>
+        <w:t xml:space="preserve"> </w:t>
+      </w:r>
+      <w:r>
+        <w:rPr>
+          <w:rFonts w:ascii="Calibri" w:eastAsia="Times New Roman" w:hAnsi="Calibri" w:cs="Calibri"/>
+          <w:b/>
+          <w:bCs/>
+          <w:sz w:val="28"/>
+          <w:szCs w:val="28"/>
+          <w:lang w:eastAsia="es-419"/>
+        </w:rPr>
+        <w:t>Lecciones aprendidas </w:t>
+      </w:r>
+    </w:p>
+    <w:p>
+      <w:pPr>
+        <w:spacing w:after="0" w:line="240" w:lineRule="auto"/>
+        <w:textAlignment w:val="baseline"/>
+        <w:rPr>
+          <w:rFonts w:ascii="Calibri" w:eastAsia="Times New Roman" w:hAnsi="Calibri" w:cs="Calibri"/>
+          <w:sz w:val="28"/>
+          <w:szCs w:val="28"/>
+          <w:lang w:eastAsia="es-419"/>
+        </w:rPr>
+      </w:pPr>
+      <w:r>
+        <w:rPr>
+          <w:rFonts w:ascii="Calibri" w:eastAsia="Times New Roman" w:hAnsi="Calibri" w:cs="Calibri"/>
+          <w:sz w:val="28"/>
+          <w:szCs w:val="28"/>
+          <w:lang w:eastAsia="es-419"/>
+        </w:rPr>
+        <w:t>Durante el proceso realizado se encontró que hizo falta una mejor comunicación con el equipo y que fue inevitable encontrarse con retrasos en el proceso, de igual manera se aprendió que una buena planeación es importante porque así se pueden organizar no solo las actividades sino también los roles de los diferentes colaboradores. Por otra parte, se concluyó que se debe mejorar el contenido de la documentación entregada, como los reportes de avance diario y los reportes de incidencia. Como último punto también quedó como aprendizaje que se debe especificar y aclarar al cliente a detalle lo que se va a realizar con la información recolectada. </w:t>
+      </w:r>
+    </w:p>
+    <w:p>
+      <w:pPr>
+        <w:spacing w:after="0" w:line="240" w:lineRule="auto"/>
+        <w:textAlignment w:val="baseline"/>
+        <w:rPr>
+          <w:rFonts w:ascii="Calibri" w:eastAsia="Times New Roman" w:hAnsi="Calibri" w:cs="Calibri"/>
+          <w:sz w:val="28"/>
+          <w:szCs w:val="28"/>
+          <w:lang w:eastAsia="es-419"/>
+        </w:rPr>
+      </w:pPr>
+      <w:r>
+        <w:rPr>
+          <w:rFonts w:ascii="Calibri" w:eastAsia="Times New Roman" w:hAnsi="Calibri" w:cs="Calibri"/>
+          <w:sz w:val="28"/>
+          <w:szCs w:val="28"/>
+          <w:lang w:eastAsia="es-419"/>
+        </w:rPr>
+        <w:t> </w:t>
+      </w:r>
+    </w:p>
+    <w:p>
+      <w:pPr>
+        <w:spacing w:after="0" w:line="240" w:lineRule="auto"/>
+        <w:textAlignment w:val="baseline"/>
+        <w:rPr>
+          <w:rFonts w:ascii="Calibri" w:eastAsia="Times New Roman" w:hAnsi="Calibri" w:cs="Calibri"/>
+          <w:b/>
+          <w:bCs/>
+          <w:sz w:val="28"/>
+          <w:szCs w:val="28"/>
+          <w:lang w:eastAsia="es-419"/>
+        </w:rPr>
+      </w:pPr>
+      <w:r>
+        <w:rPr>
+          <w:rFonts w:ascii="Calibri" w:eastAsia="Times New Roman" w:hAnsi="Calibri" w:cs="Calibri"/>
+          <w:b/>
+          <w:bCs/>
+          <w:sz w:val="28"/>
+          <w:szCs w:val="28"/>
+          <w:lang w:eastAsia="es-419"/>
+        </w:rPr>
+        <w:t>6.</w:t>
+      </w:r>
+      <w:r>
+        <w:rPr>
+          <w:rFonts w:ascii="Calibri" w:eastAsia="Times New Roman" w:hAnsi="Calibri" w:cs="Calibri"/>
+          <w:b/>
+          <w:bCs/>
+          <w:sz w:val="28"/>
+          <w:szCs w:val="28"/>
+          <w:lang w:eastAsia="es-419"/>
+        </w:rPr>
+        <w:t>4</w:t>
+      </w:r>
+      <w:r>
+        <w:rPr>
+          <w:rFonts w:ascii="Calibri" w:eastAsia="Times New Roman" w:hAnsi="Calibri" w:cs="Calibri"/>
+          <w:b/>
+          <w:bCs/>
+          <w:sz w:val="28"/>
+          <w:szCs w:val="28"/>
+          <w:lang w:eastAsia="es-419"/>
+        </w:rPr>
+        <w:t> Estrategia de maduración</w:t>
+      </w:r>
+    </w:p>
+    <w:p>
+      <w:pPr>
+        <w:spacing w:after="0" w:line="240" w:lineRule="auto"/>
+        <w:textAlignment w:val="baseline"/>
+        <w:rPr>
+          <w:rFonts w:ascii="Calibri" w:eastAsia="Times New Roman" w:hAnsi="Calibri" w:cs="Calibri"/>
+          <w:sz w:val="28"/>
+          <w:szCs w:val="28"/>
+          <w:lang w:eastAsia="es-419"/>
+        </w:rPr>
+      </w:pPr>
+      <w:r>
+        <w:rPr>
+          <w:rFonts w:ascii="Calibri" w:eastAsia="Times New Roman" w:hAnsi="Calibri" w:cs="Calibri"/>
+          <w:sz w:val="28"/>
+          <w:szCs w:val="28"/>
+          <w:lang w:eastAsia="es-419"/>
+        </w:rPr>
+        <w:t>Como estrategia para mejorar la ejecución de otros procesos de prueba se recomienda tener en cuenta: </w:t>
+      </w:r>
+    </w:p>
+    <w:p>
+      <w:pPr>
+        <w:numPr>
+          <w:ilvl w:val="0"/>
+          <w:numId w:val="29"/>
+        </w:numPr>
+        <w:spacing w:after="0" w:line="240" w:lineRule="auto"/>
+        <w:ind w:left="360" w:firstLine="0"/>
+        <w:textAlignment w:val="baseline"/>
+        <w:rPr>
+          <w:rFonts w:ascii="Calibri" w:eastAsia="Times New Roman" w:hAnsi="Calibri" w:cs="Calibri"/>
+          <w:sz w:val="28"/>
+          <w:szCs w:val="28"/>
+          <w:lang w:eastAsia="es-419"/>
+        </w:rPr>
+      </w:pPr>
+      <w:r>
+        <w:rPr>
+          <w:rFonts w:ascii="Calibri" w:eastAsia="Times New Roman" w:hAnsi="Calibri" w:cs="Calibri"/>
+          <w:sz w:val="28"/>
+          <w:szCs w:val="28"/>
+          <w:lang w:eastAsia="es-419"/>
+        </w:rPr>
+        <w:lastRenderedPageBreak/>
+        <w:t>Antes de empezar la etapa de planeación se aconseja conocer a detalle el funcionamiento del producto y aclarar todas las dudas que puedan surgir durante este proceso. </w:t>
+      </w:r>
+    </w:p>
+    <w:p>
+      <w:pPr>
+        <w:numPr>
+          <w:ilvl w:val="0"/>
+          <w:numId w:val="29"/>
+        </w:numPr>
+        <w:spacing w:after="0" w:line="240" w:lineRule="auto"/>
+        <w:ind w:left="360" w:firstLine="0"/>
+        <w:textAlignment w:val="baseline"/>
+        <w:rPr>
+          <w:rFonts w:ascii="Calibri" w:eastAsia="Times New Roman" w:hAnsi="Calibri" w:cs="Calibri"/>
+          <w:sz w:val="28"/>
+          <w:szCs w:val="28"/>
+          <w:lang w:eastAsia="es-419"/>
+        </w:rPr>
+      </w:pPr>
+      <w:r>
+        <w:rPr>
+          <w:rFonts w:ascii="Calibri" w:eastAsia="Times New Roman" w:hAnsi="Calibri" w:cs="Calibri"/>
+          <w:sz w:val="28"/>
+          <w:szCs w:val="28"/>
+          <w:lang w:eastAsia="es-419"/>
+        </w:rPr>
+        <w:t>Mejorar la presentación de reportes presentados al cliente, para que él logre entenderlos con facilidad.</w:t>
+      </w:r>
     </w:p>
     <w:sectPr>
       <w:headerReference w:type="default" r:id="rId22"/>
@@ -9763,9 +11269,9 @@
   </w:abstractNum>
   <w:abstractNum w:abstractNumId="1" w15:restartNumberingAfterBreak="0">
     <w:nsid w:val="03AF0EE4"/>
-    <w:multiLevelType w:val="hybridMultilevel"/>
-    <w:tmpl w:val="E290362A"/>
-    <w:lvl w:ilvl="0" w:tplc="240A000F">
+    <w:multiLevelType w:val="multilevel"/>
+    <w:tmpl w:val="18420322"/>
+    <w:lvl w:ilvl="0">
       <w:start w:val="1"/>
       <w:numFmt w:val="decimal"/>
       <w:lvlText w:val="%1."/>
@@ -9777,84 +11283,124 @@
         <w:rFonts w:hint="default"/>
       </w:rPr>
     </w:lvl>
-    <w:lvl w:ilvl="1" w:tplc="240A0019" w:tentative="1">
-      <w:start w:val="1"/>
-      <w:numFmt w:val="lowerLetter"/>
-      <w:lvlText w:val="%2."/>
+    <w:lvl w:ilvl="1">
+      <w:start w:val="1"/>
+      <w:numFmt w:val="decimal"/>
+      <w:isLgl/>
+      <w:lvlText w:val="%1.%2"/>
       <w:lvlJc w:val="left"/>
       <w:pPr>
-        <w:ind w:left="1440" w:hanging="360"/>
-      </w:pPr>
-    </w:lvl>
-    <w:lvl w:ilvl="2" w:tplc="240A001B" w:tentative="1">
-      <w:start w:val="1"/>
-      <w:numFmt w:val="lowerRoman"/>
-      <w:lvlText w:val="%3."/>
-      <w:lvlJc w:val="right"/>
-      <w:pPr>
-        <w:ind w:left="2160" w:hanging="180"/>
-      </w:pPr>
-    </w:lvl>
-    <w:lvl w:ilvl="3" w:tplc="240A000F" w:tentative="1">
+        <w:ind w:left="735" w:hanging="375"/>
+      </w:pPr>
+      <w:rPr>
+        <w:rFonts w:hint="default"/>
+        <w:sz w:val="28"/>
+      </w:rPr>
+    </w:lvl>
+    <w:lvl w:ilvl="2">
       <w:start w:val="1"/>
       <w:numFmt w:val="decimal"/>
-      <w:lvlText w:val="%4."/>
+      <w:isLgl/>
+      <w:lvlText w:val="%1.%2.%3"/>
       <w:lvlJc w:val="left"/>
       <w:pPr>
-        <w:ind w:left="2880" w:hanging="360"/>
-      </w:pPr>
-    </w:lvl>
-    <w:lvl w:ilvl="4" w:tplc="240A0019" w:tentative="1">
-      <w:start w:val="1"/>
-      <w:numFmt w:val="lowerLetter"/>
-      <w:lvlText w:val="%5."/>
+        <w:ind w:left="1080" w:hanging="720"/>
+      </w:pPr>
+      <w:rPr>
+        <w:rFonts w:hint="default"/>
+        <w:sz w:val="28"/>
+      </w:rPr>
+    </w:lvl>
+    <w:lvl w:ilvl="3">
+      <w:start w:val="1"/>
+      <w:numFmt w:val="decimal"/>
+      <w:isLgl/>
+      <w:lvlText w:val="%1.%2.%3.%4"/>
       <w:lvlJc w:val="left"/>
       <w:pPr>
-        <w:ind w:left="3600" w:hanging="360"/>
-      </w:pPr>
-    </w:lvl>
-    <w:lvl w:ilvl="5" w:tplc="240A001B" w:tentative="1">
-      <w:start w:val="1"/>
-      <w:numFmt w:val="lowerRoman"/>
-      <w:lvlText w:val="%6."/>
-      <w:lvlJc w:val="right"/>
-      <w:pPr>
-        <w:ind w:left="4320" w:hanging="180"/>
-      </w:pPr>
-    </w:lvl>
-    <w:lvl w:ilvl="6" w:tplc="240A000F" w:tentative="1">
+        <w:ind w:left="1080" w:hanging="720"/>
+      </w:pPr>
+      <w:rPr>
+        <w:rFonts w:hint="default"/>
+        <w:sz w:val="28"/>
+      </w:rPr>
+    </w:lvl>
+    <w:lvl w:ilvl="4">
       <w:start w:val="1"/>
       <w:numFmt w:val="decimal"/>
-      <w:lvlText w:val="%7."/>
+      <w:isLgl/>
+      <w:lvlText w:val="%1.%2.%3.%4.%5"/>
       <w:lvlJc w:val="left"/>
       <w:pPr>
-        <w:ind w:left="5040" w:hanging="360"/>
-      </w:pPr>
-    </w:lvl>
-    <w:lvl w:ilvl="7" w:tplc="240A0019" w:tentative="1">
-      <w:start w:val="1"/>
-      <w:numFmt w:val="lowerLetter"/>
-      <w:lvlText w:val="%8."/>
+        <w:ind w:left="1440" w:hanging="1080"/>
+      </w:pPr>
+      <w:rPr>
+        <w:rFonts w:hint="default"/>
+        <w:sz w:val="28"/>
+      </w:rPr>
+    </w:lvl>
+    <w:lvl w:ilvl="5">
+      <w:start w:val="1"/>
+      <w:numFmt w:val="decimal"/>
+      <w:isLgl/>
+      <w:lvlText w:val="%1.%2.%3.%4.%5.%6"/>
       <w:lvlJc w:val="left"/>
       <w:pPr>
-        <w:ind w:left="5760" w:hanging="360"/>
-      </w:pPr>
-    </w:lvl>
-    <w:lvl w:ilvl="8" w:tplc="240A001B" w:tentative="1">
-      <w:start w:val="1"/>
-      <w:numFmt w:val="lowerRoman"/>
-      <w:lvlText w:val="%9."/>
-      <w:lvlJc w:val="right"/>
-      <w:pPr>
-        <w:ind w:left="6480" w:hanging="180"/>
-      </w:pPr>
+        <w:ind w:left="1440" w:hanging="1080"/>
+      </w:pPr>
+      <w:rPr>
+        <w:rFonts w:hint="default"/>
+        <w:sz w:val="28"/>
+      </w:rPr>
+    </w:lvl>
+    <w:lvl w:ilvl="6">
+      <w:start w:val="1"/>
+      <w:numFmt w:val="decimal"/>
+      <w:isLgl/>
+      <w:lvlText w:val="%1.%2.%3.%4.%5.%6.%7"/>
+      <w:lvlJc w:val="left"/>
+      <w:pPr>
+        <w:ind w:left="1800" w:hanging="1440"/>
+      </w:pPr>
+      <w:rPr>
+        <w:rFonts w:hint="default"/>
+        <w:sz w:val="28"/>
+      </w:rPr>
+    </w:lvl>
+    <w:lvl w:ilvl="7">
+      <w:start w:val="1"/>
+      <w:numFmt w:val="decimal"/>
+      <w:isLgl/>
+      <w:lvlText w:val="%1.%2.%3.%4.%5.%6.%7.%8"/>
+      <w:lvlJc w:val="left"/>
+      <w:pPr>
+        <w:ind w:left="1800" w:hanging="1440"/>
+      </w:pPr>
+      <w:rPr>
+        <w:rFonts w:hint="default"/>
+        <w:sz w:val="28"/>
+      </w:rPr>
+    </w:lvl>
+    <w:lvl w:ilvl="8">
+      <w:start w:val="1"/>
+      <w:numFmt w:val="decimal"/>
+      <w:isLgl/>
+      <w:lvlText w:val="%1.%2.%3.%4.%5.%6.%7.%8.%9"/>
+      <w:lvlJc w:val="left"/>
+      <w:pPr>
+        <w:ind w:left="1800" w:hanging="1440"/>
+      </w:pPr>
+      <w:rPr>
+        <w:rFonts w:hint="default"/>
+        <w:sz w:val="28"/>
+      </w:rPr>
     </w:lvl>
   </w:abstractNum>
   <w:abstractNum w:abstractNumId="2" w15:restartNumberingAfterBreak="0">
     <w:nsid w:val="0CDF6B1B"/>
-    <w:multiLevelType w:val="hybridMultilevel"/>
-    <w:tmpl w:val="C33413D6"/>
-    <w:lvl w:ilvl="0" w:tplc="240A000F">
+    <w:multiLevelType w:val="multilevel"/>
+    <w:tmpl w:val="751C46F4"/>
+    <w:lvl w:ilvl="0">
       <w:start w:val="3"/>
       <w:numFmt w:val="decimal"/>
       <w:lvlText w:val="%1."/>
@@ -9866,77 +11412,109 @@
         <w:rFonts w:hint="default"/>
       </w:rPr>
     </w:lvl>
-    <w:lvl w:ilvl="1" w:tplc="240A0019" w:tentative="1">
-      <w:start w:val="1"/>
-      <w:numFmt w:val="lowerLetter"/>
-      <w:lvlText w:val="%2."/>
+    <w:lvl w:ilvl="1">
+      <w:start w:val="2"/>
+      <w:numFmt w:val="decimal"/>
+      <w:isLgl/>
+      <w:lvlText w:val="%1.%2"/>
       <w:lvlJc w:val="left"/>
       <w:pPr>
-        <w:ind w:left="1440" w:hanging="360"/>
-      </w:pPr>
-    </w:lvl>
-    <w:lvl w:ilvl="2" w:tplc="240A001B" w:tentative="1">
-      <w:start w:val="1"/>
-      <w:numFmt w:val="lowerRoman"/>
-      <w:lvlText w:val="%3."/>
-      <w:lvlJc w:val="right"/>
-      <w:pPr>
-        <w:ind w:left="2160" w:hanging="180"/>
-      </w:pPr>
-    </w:lvl>
-    <w:lvl w:ilvl="3" w:tplc="240A000F" w:tentative="1">
+        <w:ind w:left="735" w:hanging="375"/>
+      </w:pPr>
+      <w:rPr>
+        <w:rFonts w:hint="default"/>
+      </w:rPr>
+    </w:lvl>
+    <w:lvl w:ilvl="2">
       <w:start w:val="1"/>
       <w:numFmt w:val="decimal"/>
-      <w:lvlText w:val="%4."/>
+      <w:isLgl/>
+      <w:lvlText w:val="%1.%2.%3"/>
       <w:lvlJc w:val="left"/>
       <w:pPr>
-        <w:ind w:left="2880" w:hanging="360"/>
-      </w:pPr>
-    </w:lvl>
-    <w:lvl w:ilvl="4" w:tplc="240A0019" w:tentative="1">
-      <w:start w:val="1"/>
-      <w:numFmt w:val="lowerLetter"/>
-      <w:lvlText w:val="%5."/>
+        <w:ind w:left="1080" w:hanging="720"/>
+      </w:pPr>
+      <w:rPr>
+        <w:rFonts w:hint="default"/>
+      </w:rPr>
+    </w:lvl>
+    <w:lvl w:ilvl="3">
+      <w:start w:val="1"/>
+      <w:numFmt w:val="decimal"/>
+      <w:isLgl/>
+      <w:lvlText w:val="%1.%2.%3.%4"/>
       <w:lvlJc w:val="left"/>
       <w:pPr>
-        <w:ind w:left="3600" w:hanging="360"/>
-      </w:pPr>
-    </w:lvl>
-    <w:lvl w:ilvl="5" w:tplc="240A001B" w:tentative="1">
-      <w:start w:val="1"/>
-      <w:numFmt w:val="lowerRoman"/>
-      <w:lvlText w:val="%6."/>
-      <w:lvlJc w:val="right"/>
-      <w:pPr>
-        <w:ind w:left="4320" w:hanging="180"/>
-      </w:pPr>
-    </w:lvl>
-    <w:lvl w:ilvl="6" w:tplc="240A000F" w:tentative="1">
+        <w:ind w:left="1440" w:hanging="1080"/>
+      </w:pPr>
+      <w:rPr>
+        <w:rFonts w:hint="default"/>
+      </w:rPr>
+    </w:lvl>
+    <w:lvl w:ilvl="4">
       <w:start w:val="1"/>
       <w:numFmt w:val="decimal"/>
-      <w:lvlText w:val="%7."/>
+      <w:isLgl/>
+      <w:lvlText w:val="%1.%2.%3.%4.%5"/>
       <w:lvlJc w:val="left"/>
       <w:pPr>
-        <w:ind w:left="5040" w:hanging="360"/>
-      </w:pPr>
-    </w:lvl>
-    <w:lvl w:ilvl="7" w:tplc="240A0019" w:tentative="1">
-      <w:start w:val="1"/>
-      <w:numFmt w:val="lowerLetter"/>
-      <w:lvlText w:val="%8."/>
+        <w:ind w:left="1440" w:hanging="1080"/>
+      </w:pPr>
+      <w:rPr>
+        <w:rFonts w:hint="default"/>
+      </w:rPr>
+    </w:lvl>
+    <w:lvl w:ilvl="5">
+      <w:start w:val="1"/>
+      <w:numFmt w:val="decimal"/>
+      <w:isLgl/>
+      <w:lvlText w:val="%1.%2.%3.%4.%5.%6"/>
       <w:lvlJc w:val="left"/>
       <w:pPr>
-        <w:ind w:left="5760" w:hanging="360"/>
-      </w:pPr>
-    </w:lvl>
-    <w:lvl w:ilvl="8" w:tplc="240A001B" w:tentative="1">
-      <w:start w:val="1"/>
-      <w:numFmt w:val="lowerRoman"/>
-      <w:lvlText w:val="%9."/>
-      <w:lvlJc w:val="right"/>
-      <w:pPr>
-        <w:ind w:left="6480" w:hanging="180"/>
-      </w:pPr>
+        <w:ind w:left="1800" w:hanging="1440"/>
+      </w:pPr>
+      <w:rPr>
+        <w:rFonts w:hint="default"/>
+      </w:rPr>
+    </w:lvl>
+    <w:lvl w:ilvl="6">
+      <w:start w:val="1"/>
+      <w:numFmt w:val="decimal"/>
+      <w:isLgl/>
+      <w:lvlText w:val="%1.%2.%3.%4.%5.%6.%7"/>
+      <w:lvlJc w:val="left"/>
+      <w:pPr>
+        <w:ind w:left="1800" w:hanging="1440"/>
+      </w:pPr>
+      <w:rPr>
+        <w:rFonts w:hint="default"/>
+      </w:rPr>
+    </w:lvl>
+    <w:lvl w:ilvl="7">
+      <w:start w:val="1"/>
+      <w:numFmt w:val="decimal"/>
+      <w:isLgl/>
+      <w:lvlText w:val="%1.%2.%3.%4.%5.%6.%7.%8"/>
+      <w:lvlJc w:val="left"/>
+      <w:pPr>
+        <w:ind w:left="2160" w:hanging="1800"/>
+      </w:pPr>
+      <w:rPr>
+        <w:rFonts w:hint="default"/>
+      </w:rPr>
+    </w:lvl>
+    <w:lvl w:ilvl="8">
+      <w:start w:val="1"/>
+      <w:numFmt w:val="decimal"/>
+      <w:isLgl/>
+      <w:lvlText w:val="%1.%2.%3.%4.%5.%6.%7.%8.%9"/>
+      <w:lvlJc w:val="left"/>
+      <w:pPr>
+        <w:ind w:left="2520" w:hanging="2160"/>
+      </w:pPr>
+      <w:rPr>
+        <w:rFonts w:hint="default"/>
+      </w:rPr>
     </w:lvl>
   </w:abstractNum>
   <w:abstractNum w:abstractNumId="3" w15:restartNumberingAfterBreak="0">
@@ -9949,7 +11527,7 @@
       <w:lvlText w:val="%1."/>
       <w:lvlJc w:val="left"/>
       <w:pPr>
-        <w:ind w:left="720" w:hanging="360"/>
+        <w:ind w:left="928" w:hanging="360"/>
       </w:pPr>
       <w:rPr>
         <w:rFonts w:hint="default"/>
@@ -9963,7 +11541,7 @@
       <w:lvlText w:val="%2."/>
       <w:lvlJc w:val="left"/>
       <w:pPr>
-        <w:ind w:left="1440" w:hanging="360"/>
+        <w:ind w:left="1648" w:hanging="360"/>
       </w:pPr>
     </w:lvl>
     <w:lvl w:ilvl="2" w:tplc="240A001B" w:tentative="1">
@@ -9972,7 +11550,7 @@
       <w:lvlText w:val="%3."/>
       <w:lvlJc w:val="right"/>
       <w:pPr>
-        <w:ind w:left="2160" w:hanging="180"/>
+        <w:ind w:left="2368" w:hanging="180"/>
       </w:pPr>
     </w:lvl>
     <w:lvl w:ilvl="3" w:tplc="240A000F" w:tentative="1">
@@ -9981,7 +11559,7 @@
       <w:lvlText w:val="%4."/>
       <w:lvlJc w:val="left"/>
       <w:pPr>
-        <w:ind w:left="2880" w:hanging="360"/>
+        <w:ind w:left="3088" w:hanging="360"/>
       </w:pPr>
     </w:lvl>
     <w:lvl w:ilvl="4" w:tplc="240A0019" w:tentative="1">
@@ -9990,7 +11568,7 @@
       <w:lvlText w:val="%5."/>
       <w:lvlJc w:val="left"/>
       <w:pPr>
-        <w:ind w:left="3600" w:hanging="360"/>
+        <w:ind w:left="3808" w:hanging="360"/>
       </w:pPr>
     </w:lvl>
     <w:lvl w:ilvl="5" w:tplc="240A001B" w:tentative="1">
@@ -9999,7 +11577,7 @@
       <w:lvlText w:val="%6."/>
       <w:lvlJc w:val="right"/>
       <w:pPr>
-        <w:ind w:left="4320" w:hanging="180"/>
+        <w:ind w:left="4528" w:hanging="180"/>
       </w:pPr>
     </w:lvl>
     <w:lvl w:ilvl="6" w:tplc="240A000F" w:tentative="1">
@@ -10008,7 +11586,7 @@
       <w:lvlText w:val="%7."/>
       <w:lvlJc w:val="left"/>
       <w:pPr>
-        <w:ind w:left="5040" w:hanging="360"/>
+        <w:ind w:left="5248" w:hanging="360"/>
       </w:pPr>
     </w:lvl>
     <w:lvl w:ilvl="7" w:tplc="240A0019" w:tentative="1">
@@ -10017,7 +11595,7 @@
       <w:lvlText w:val="%8."/>
       <w:lvlJc w:val="left"/>
       <w:pPr>
-        <w:ind w:left="5760" w:hanging="360"/>
+        <w:ind w:left="5968" w:hanging="360"/>
       </w:pPr>
     </w:lvl>
     <w:lvl w:ilvl="8" w:tplc="240A001B" w:tentative="1">
@@ -10026,7 +11604,7 @@
       <w:lvlText w:val="%9."/>
       <w:lvlJc w:val="right"/>
       <w:pPr>
-        <w:ind w:left="6480" w:hanging="180"/>
+        <w:ind w:left="6688" w:hanging="180"/>
       </w:pPr>
     </w:lvl>
   </w:abstractNum>
@@ -11126,6 +12704,155 @@
     </w:lvl>
   </w:abstractNum>
   <w:abstractNum w:abstractNumId="16" w15:restartNumberingAfterBreak="0">
+    <w:nsid w:val="48FD65EB"/>
+    <w:multiLevelType w:val="multilevel"/>
+    <w:tmpl w:val="7800FA90"/>
+    <w:lvl w:ilvl="0">
+      <w:start w:val="1"/>
+      <w:numFmt w:val="bullet"/>
+      <w:lvlText w:val=""/>
+      <w:lvlJc w:val="left"/>
+      <w:pPr>
+        <w:tabs>
+          <w:tab w:val="num" w:pos="720"/>
+        </w:tabs>
+        <w:ind w:left="720" w:hanging="360"/>
+      </w:pPr>
+      <w:rPr>
+        <w:rFonts w:ascii="Symbol" w:hAnsi="Symbol" w:hint="default"/>
+        <w:sz w:val="20"/>
+      </w:rPr>
+    </w:lvl>
+    <w:lvl w:ilvl="1" w:tentative="1">
+      <w:start w:val="1"/>
+      <w:numFmt w:val="bullet"/>
+      <w:lvlText w:val=""/>
+      <w:lvlJc w:val="left"/>
+      <w:pPr>
+        <w:tabs>
+          <w:tab w:val="num" w:pos="1440"/>
+        </w:tabs>
+        <w:ind w:left="1440" w:hanging="360"/>
+      </w:pPr>
+      <w:rPr>
+        <w:rFonts w:ascii="Symbol" w:hAnsi="Symbol" w:hint="default"/>
+        <w:sz w:val="20"/>
+      </w:rPr>
+    </w:lvl>
+    <w:lvl w:ilvl="2" w:tentative="1">
+      <w:start w:val="1"/>
+      <w:numFmt w:val="bullet"/>
+      <w:lvlText w:val=""/>
+      <w:lvlJc w:val="left"/>
+      <w:pPr>
+        <w:tabs>
+          <w:tab w:val="num" w:pos="2160"/>
+        </w:tabs>
+        <w:ind w:left="2160" w:hanging="360"/>
+      </w:pPr>
+      <w:rPr>
+        <w:rFonts w:ascii="Symbol" w:hAnsi="Symbol" w:hint="default"/>
+        <w:sz w:val="20"/>
+      </w:rPr>
+    </w:lvl>
+    <w:lvl w:ilvl="3" w:tentative="1">
+      <w:start w:val="1"/>
+      <w:numFmt w:val="bullet"/>
+      <w:lvlText w:val=""/>
+      <w:lvlJc w:val="left"/>
+      <w:pPr>
+        <w:tabs>
+          <w:tab w:val="num" w:pos="2880"/>
+        </w:tabs>
+        <w:ind w:left="2880" w:hanging="360"/>
+      </w:pPr>
+      <w:rPr>
+        <w:rFonts w:ascii="Symbol" w:hAnsi="Symbol" w:hint="default"/>
+        <w:sz w:val="20"/>
+      </w:rPr>
+    </w:lvl>
+    <w:lvl w:ilvl="4" w:tentative="1">
+      <w:start w:val="1"/>
+      <w:numFmt w:val="bullet"/>
+      <w:lvlText w:val=""/>
+      <w:lvlJc w:val="left"/>
+      <w:pPr>
+        <w:tabs>
+          <w:tab w:val="num" w:pos="3600"/>
+        </w:tabs>
+        <w:ind w:left="3600" w:hanging="360"/>
+      </w:pPr>
+      <w:rPr>
+        <w:rFonts w:ascii="Symbol" w:hAnsi="Symbol" w:hint="default"/>
+        <w:sz w:val="20"/>
+      </w:rPr>
+    </w:lvl>
+    <w:lvl w:ilvl="5" w:tentative="1">
+      <w:start w:val="1"/>
+      <w:numFmt w:val="bullet"/>
+      <w:lvlText w:val=""/>
+      <w:lvlJc w:val="left"/>
+      <w:pPr>
+        <w:tabs>
+          <w:tab w:val="num" w:pos="4320"/>
+        </w:tabs>
+        <w:ind w:left="4320" w:hanging="360"/>
+      </w:pPr>
+      <w:rPr>
+        <w:rFonts w:ascii="Symbol" w:hAnsi="Symbol" w:hint="default"/>
+        <w:sz w:val="20"/>
+      </w:rPr>
+    </w:lvl>
+    <w:lvl w:ilvl="6" w:tentative="1">
+      <w:start w:val="1"/>
+      <w:numFmt w:val="bullet"/>
+      <w:lvlText w:val=""/>
+      <w:lvlJc w:val="left"/>
+      <w:pPr>
+        <w:tabs>
+          <w:tab w:val="num" w:pos="5040"/>
+        </w:tabs>
+        <w:ind w:left="5040" w:hanging="360"/>
+      </w:pPr>
+      <w:rPr>
+        <w:rFonts w:ascii="Symbol" w:hAnsi="Symbol" w:hint="default"/>
+        <w:sz w:val="20"/>
+      </w:rPr>
+    </w:lvl>
+    <w:lvl w:ilvl="7" w:tentative="1">
+      <w:start w:val="1"/>
+      <w:numFmt w:val="bullet"/>
+      <w:lvlText w:val=""/>
+      <w:lvlJc w:val="left"/>
+      <w:pPr>
+        <w:tabs>
+          <w:tab w:val="num" w:pos="5760"/>
+        </w:tabs>
+        <w:ind w:left="5760" w:hanging="360"/>
+      </w:pPr>
+      <w:rPr>
+        <w:rFonts w:ascii="Symbol" w:hAnsi="Symbol" w:hint="default"/>
+        <w:sz w:val="20"/>
+      </w:rPr>
+    </w:lvl>
+    <w:lvl w:ilvl="8" w:tentative="1">
+      <w:start w:val="1"/>
+      <w:numFmt w:val="bullet"/>
+      <w:lvlText w:val=""/>
+      <w:lvlJc w:val="left"/>
+      <w:pPr>
+        <w:tabs>
+          <w:tab w:val="num" w:pos="6480"/>
+        </w:tabs>
+        <w:ind w:left="6480" w:hanging="360"/>
+      </w:pPr>
+      <w:rPr>
+        <w:rFonts w:ascii="Symbol" w:hAnsi="Symbol" w:hint="default"/>
+        <w:sz w:val="20"/>
+      </w:rPr>
+    </w:lvl>
+  </w:abstractNum>
+  <w:abstractNum w:abstractNumId="17" w15:restartNumberingAfterBreak="0">
     <w:nsid w:val="4AC535C6"/>
     <w:multiLevelType w:val="multilevel"/>
     <w:tmpl w:val="D922AC0E"/>
@@ -11241,7 +12968,7 @@
       </w:pPr>
     </w:lvl>
   </w:abstractNum>
-  <w:abstractNum w:abstractNumId="17" w15:restartNumberingAfterBreak="0">
+  <w:abstractNum w:abstractNumId="18" w15:restartNumberingAfterBreak="0">
     <w:nsid w:val="4ECC2828"/>
     <w:multiLevelType w:val="hybridMultilevel"/>
     <w:tmpl w:val="802A6812"/>
@@ -11327,7 +13054,7 @@
       </w:pPr>
     </w:lvl>
   </w:abstractNum>
-  <w:abstractNum w:abstractNumId="18" w15:restartNumberingAfterBreak="0">
+  <w:abstractNum w:abstractNumId="19" w15:restartNumberingAfterBreak="0">
     <w:nsid w:val="55271128"/>
     <w:multiLevelType w:val="hybridMultilevel"/>
     <w:tmpl w:val="FC9ED528"/>
@@ -11416,7 +13143,7 @@
       </w:pPr>
     </w:lvl>
   </w:abstractNum>
-  <w:abstractNum w:abstractNumId="19" w15:restartNumberingAfterBreak="0">
+  <w:abstractNum w:abstractNumId="20" w15:restartNumberingAfterBreak="0">
     <w:nsid w:val="5A56624D"/>
     <w:multiLevelType w:val="hybridMultilevel"/>
     <w:tmpl w:val="3BF47216"/>
@@ -11502,7 +13229,7 @@
       </w:pPr>
     </w:lvl>
   </w:abstractNum>
-  <w:abstractNum w:abstractNumId="20" w15:restartNumberingAfterBreak="0">
+  <w:abstractNum w:abstractNumId="21" w15:restartNumberingAfterBreak="0">
     <w:nsid w:val="5B2E4316"/>
     <w:multiLevelType w:val="multilevel"/>
     <w:tmpl w:val="B804F8AA"/>
@@ -11615,7 +13342,7 @@
       </w:pPr>
     </w:lvl>
   </w:abstractNum>
-  <w:abstractNum w:abstractNumId="21" w15:restartNumberingAfterBreak="0">
+  <w:abstractNum w:abstractNumId="22" w15:restartNumberingAfterBreak="0">
     <w:nsid w:val="5BFD4742"/>
     <w:multiLevelType w:val="hybridMultilevel"/>
     <w:tmpl w:val="BEF65CC2"/>
@@ -11701,7 +13428,7 @@
       </w:pPr>
     </w:lvl>
   </w:abstractNum>
-  <w:abstractNum w:abstractNumId="22" w15:restartNumberingAfterBreak="0">
+  <w:abstractNum w:abstractNumId="23" w15:restartNumberingAfterBreak="0">
     <w:nsid w:val="62A75BA5"/>
     <w:multiLevelType w:val="hybridMultilevel"/>
     <w:tmpl w:val="E95295CE"/>
@@ -11814,7 +13541,7 @@
       </w:rPr>
     </w:lvl>
   </w:abstractNum>
-  <w:abstractNum w:abstractNumId="23" w15:restartNumberingAfterBreak="0">
+  <w:abstractNum w:abstractNumId="24" w15:restartNumberingAfterBreak="0">
     <w:nsid w:val="69163F24"/>
     <w:multiLevelType w:val="hybridMultilevel"/>
     <w:tmpl w:val="E1AC17BA"/>
@@ -11927,7 +13654,7 @@
       </w:rPr>
     </w:lvl>
   </w:abstractNum>
-  <w:abstractNum w:abstractNumId="24" w15:restartNumberingAfterBreak="0">
+  <w:abstractNum w:abstractNumId="25" w15:restartNumberingAfterBreak="0">
     <w:nsid w:val="6A575052"/>
     <w:multiLevelType w:val="hybridMultilevel"/>
     <w:tmpl w:val="8B5846E4"/>
@@ -12016,7 +13743,7 @@
       </w:pPr>
     </w:lvl>
   </w:abstractNum>
-  <w:abstractNum w:abstractNumId="25" w15:restartNumberingAfterBreak="0">
+  <w:abstractNum w:abstractNumId="26" w15:restartNumberingAfterBreak="0">
     <w:nsid w:val="77C92BCB"/>
     <w:multiLevelType w:val="hybridMultilevel"/>
     <w:tmpl w:val="72BC36FE"/>
@@ -12102,7 +13829,7 @@
       </w:pPr>
     </w:lvl>
   </w:abstractNum>
-  <w:abstractNum w:abstractNumId="26" w15:restartNumberingAfterBreak="0">
+  <w:abstractNum w:abstractNumId="27" w15:restartNumberingAfterBreak="0">
     <w:nsid w:val="7B78030E"/>
     <w:multiLevelType w:val="multilevel"/>
     <w:tmpl w:val="8B12AA42"/>
@@ -12216,7 +13943,7 @@
     </w:lvl>
   </w:abstractNum>
   <w:num w:numId="1">
-    <w:abstractNumId w:val="23"/>
+    <w:abstractNumId w:val="24"/>
   </w:num>
   <w:num w:numId="2">
     <w:abstractNumId w:val="10"/>
@@ -12234,16 +13961,16 @@
     <w:abstractNumId w:val="15"/>
   </w:num>
   <w:num w:numId="7">
-    <w:abstractNumId w:val="24"/>
+    <w:abstractNumId w:val="25"/>
   </w:num>
   <w:num w:numId="8">
-    <w:abstractNumId w:val="18"/>
+    <w:abstractNumId w:val="19"/>
   </w:num>
   <w:num w:numId="9">
-    <w:abstractNumId w:val="22"/>
+    <w:abstractNumId w:val="23"/>
   </w:num>
   <w:num w:numId="10">
-    <w:abstractNumId w:val="16"/>
+    <w:abstractNumId w:val="17"/>
     <w:lvlOverride w:ilvl="0">
       <w:startOverride w:val="1"/>
     </w:lvlOverride>
@@ -12303,7 +14030,7 @@
     </w:lvlOverride>
   </w:num>
   <w:num w:numId="12">
-    <w:abstractNumId w:val="20"/>
+    <w:abstractNumId w:val="21"/>
     <w:lvlOverride w:ilvl="0">
       <w:startOverride w:val="3"/>
     </w:lvlOverride>
@@ -12333,7 +14060,7 @@
     </w:lvlOverride>
   </w:num>
   <w:num w:numId="13">
-    <w:abstractNumId w:val="19"/>
+    <w:abstractNumId w:val="20"/>
     <w:lvlOverride w:ilvl="0">
       <w:startOverride w:val="1"/>
     </w:lvlOverride>
@@ -12363,7 +14090,7 @@
     </w:lvlOverride>
   </w:num>
   <w:num w:numId="14">
-    <w:abstractNumId w:val="26"/>
+    <w:abstractNumId w:val="27"/>
     <w:lvlOverride w:ilvl="0">
       <w:startOverride w:val="1"/>
     </w:lvlOverride>
@@ -12393,7 +14120,7 @@
     </w:lvlOverride>
   </w:num>
   <w:num w:numId="15">
-    <w:abstractNumId w:val="25"/>
+    <w:abstractNumId w:val="26"/>
     <w:lvlOverride w:ilvl="0">
       <w:startOverride w:val="1"/>
     </w:lvlOverride>
@@ -12483,7 +14210,7 @@
     </w:lvlOverride>
   </w:num>
   <w:num w:numId="18">
-    <w:abstractNumId w:val="17"/>
+    <w:abstractNumId w:val="18"/>
     <w:lvlOverride w:ilvl="0">
       <w:startOverride w:val="1"/>
     </w:lvlOverride>
@@ -12519,7 +14246,7 @@
     <w:abstractNumId w:val="2"/>
   </w:num>
   <w:num w:numId="21">
-    <w:abstractNumId w:val="21"/>
+    <w:abstractNumId w:val="22"/>
     <w:lvlOverride w:ilvl="0">
       <w:startOverride w:val="1"/>
     </w:lvlOverride>
@@ -12703,6 +14430,9 @@
   </w:num>
   <w:num w:numId="28">
     <w:abstractNumId w:val="12"/>
+  </w:num>
+  <w:num w:numId="29">
+    <w:abstractNumId w:val="16"/>
   </w:num>
 </w:numbering>
 </file>
@@ -16307,8 +18037,8 @@
       </dsp:nvSpPr>
       <dsp:spPr>
         <a:xfrm>
-          <a:off x="563613" y="1294011"/>
-          <a:ext cx="1124424" cy="562212"/>
+          <a:off x="549288" y="1302879"/>
+          <a:ext cx="1132130" cy="566065"/>
         </a:xfrm>
         <a:prstGeom prst="roundRect">
           <a:avLst>
@@ -16377,8 +18107,8 @@
         </a:p>
       </dsp:txBody>
       <dsp:txXfrm>
-        <a:off x="580080" y="1310478"/>
-        <a:ext cx="1091490" cy="529278"/>
+        <a:off x="565867" y="1319458"/>
+        <a:ext cx="1098972" cy="532907"/>
       </dsp:txXfrm>
     </dsp:sp>
     <dsp:sp modelId="{937C1FFE-FFE4-4854-870D-C760233D191B}">
@@ -16388,8 +18118,8 @@
       </dsp:nvSpPr>
       <dsp:spPr>
         <a:xfrm rot="17350740">
-          <a:off x="1228384" y="912511"/>
-          <a:ext cx="1369076" cy="32124"/>
+          <a:off x="1218616" y="918875"/>
+          <a:ext cx="1378459" cy="32124"/>
         </a:xfrm>
         <a:custGeom>
           <a:avLst/>
@@ -16403,7 +18133,7 @@
                 <a:pt x="0" y="16062"/>
               </a:moveTo>
               <a:lnTo>
-                <a:pt x="1369076" y="16062"/>
+                <a:pt x="1378459" y="16062"/>
               </a:lnTo>
             </a:path>
           </a:pathLst>
@@ -16458,8 +18188,8 @@
         </a:p>
       </dsp:txBody>
       <dsp:txXfrm>
-        <a:off x="1878695" y="894346"/>
-        <a:ext cx="68453" cy="68453"/>
+        <a:off x="1873384" y="900475"/>
+        <a:ext cx="68922" cy="68922"/>
       </dsp:txXfrm>
     </dsp:sp>
     <dsp:sp modelId="{73D1569C-BB32-440E-B1AD-0CF6875BE971}">
@@ -16469,8 +18199,8 @@
       </dsp:nvSpPr>
       <dsp:spPr>
         <a:xfrm>
-          <a:off x="2137807" y="922"/>
-          <a:ext cx="1124424" cy="562212"/>
+          <a:off x="2134272" y="929"/>
+          <a:ext cx="1132130" cy="566065"/>
         </a:xfrm>
         <a:prstGeom prst="roundRect">
           <a:avLst>
@@ -16539,8 +18269,8 @@
         </a:p>
       </dsp:txBody>
       <dsp:txXfrm>
-        <a:off x="2154274" y="17389"/>
-        <a:ext cx="1091490" cy="529278"/>
+        <a:off x="2150851" y="17508"/>
+        <a:ext cx="1098972" cy="532907"/>
       </dsp:txXfrm>
     </dsp:sp>
     <dsp:sp modelId="{9D8B90D8-FA19-42AD-814A-E16A521BA953}">
@@ -16550,8 +18280,8 @@
       </dsp:nvSpPr>
       <dsp:spPr>
         <a:xfrm>
-          <a:off x="3262232" y="265967"/>
-          <a:ext cx="449769" cy="32124"/>
+          <a:off x="3266402" y="267899"/>
+          <a:ext cx="452852" cy="32124"/>
         </a:xfrm>
         <a:custGeom>
           <a:avLst/>
@@ -16565,7 +18295,7 @@
                 <a:pt x="0" y="16062"/>
               </a:moveTo>
               <a:lnTo>
-                <a:pt x="449769" y="16062"/>
+                <a:pt x="452852" y="16062"/>
               </a:lnTo>
             </a:path>
           </a:pathLst>
@@ -16620,8 +18350,8 @@
         </a:p>
       </dsp:txBody>
       <dsp:txXfrm>
-        <a:off x="3475873" y="270784"/>
-        <a:ext cx="22488" cy="22488"/>
+        <a:off x="3481507" y="272640"/>
+        <a:ext cx="22642" cy="22642"/>
       </dsp:txXfrm>
     </dsp:sp>
     <dsp:sp modelId="{723101D6-30C1-491E-A435-3326C97C99A7}">
@@ -16631,8 +18361,8 @@
       </dsp:nvSpPr>
       <dsp:spPr>
         <a:xfrm>
-          <a:off x="3712002" y="922"/>
-          <a:ext cx="1124424" cy="562212"/>
+          <a:off x="3719255" y="929"/>
+          <a:ext cx="1132130" cy="566065"/>
         </a:xfrm>
         <a:prstGeom prst="roundRect">
           <a:avLst>
@@ -16701,8 +18431,8 @@
         </a:p>
       </dsp:txBody>
       <dsp:txXfrm>
-        <a:off x="3728469" y="17389"/>
-        <a:ext cx="1091490" cy="529278"/>
+        <a:off x="3735834" y="17508"/>
+        <a:ext cx="1098972" cy="532907"/>
       </dsp:txXfrm>
     </dsp:sp>
     <dsp:sp modelId="{8A1C6C7F-F704-4BF5-8AA6-709B784A9561}">
@@ -16712,8 +18442,8 @@
       </dsp:nvSpPr>
       <dsp:spPr>
         <a:xfrm rot="18289469">
-          <a:off x="1519123" y="1235783"/>
-          <a:ext cx="787599" cy="32124"/>
+          <a:off x="1511347" y="1244362"/>
+          <a:ext cx="792996" cy="32124"/>
         </a:xfrm>
         <a:custGeom>
           <a:avLst/>
@@ -16727,7 +18457,7 @@
                 <a:pt x="0" y="16062"/>
               </a:moveTo>
               <a:lnTo>
-                <a:pt x="787599" y="16062"/>
+                <a:pt x="792996" y="16062"/>
               </a:lnTo>
             </a:path>
           </a:pathLst>
@@ -16782,8 +18512,8 @@
         </a:p>
       </dsp:txBody>
       <dsp:txXfrm>
-        <a:off x="1893232" y="1232155"/>
-        <a:ext cx="39379" cy="39379"/>
+        <a:off x="1888020" y="1240599"/>
+        <a:ext cx="39649" cy="39649"/>
       </dsp:txXfrm>
     </dsp:sp>
     <dsp:sp modelId="{2B67A3D9-3984-4E46-B1B1-86766AC07CF8}">
@@ -16793,8 +18523,8 @@
       </dsp:nvSpPr>
       <dsp:spPr>
         <a:xfrm>
-          <a:off x="2137807" y="647467"/>
-          <a:ext cx="1124424" cy="562212"/>
+          <a:off x="2134272" y="651904"/>
+          <a:ext cx="1132130" cy="566065"/>
         </a:xfrm>
         <a:prstGeom prst="roundRect">
           <a:avLst>
@@ -16863,8 +18593,8 @@
         </a:p>
       </dsp:txBody>
       <dsp:txXfrm>
-        <a:off x="2154274" y="663934"/>
-        <a:ext cx="1091490" cy="529278"/>
+        <a:off x="2150851" y="668483"/>
+        <a:ext cx="1098972" cy="532907"/>
       </dsp:txXfrm>
     </dsp:sp>
     <dsp:sp modelId="{84D49E2B-5D5B-4932-B932-8BBF8AA19064}">
@@ -16874,8 +18604,8 @@
       </dsp:nvSpPr>
       <dsp:spPr>
         <a:xfrm>
-          <a:off x="3262232" y="912511"/>
-          <a:ext cx="449769" cy="32124"/>
+          <a:off x="3266402" y="918875"/>
+          <a:ext cx="452852" cy="32124"/>
         </a:xfrm>
         <a:custGeom>
           <a:avLst/>
@@ -16889,7 +18619,7 @@
                 <a:pt x="0" y="16062"/>
               </a:moveTo>
               <a:lnTo>
-                <a:pt x="449769" y="16062"/>
+                <a:pt x="452852" y="16062"/>
               </a:lnTo>
             </a:path>
           </a:pathLst>
@@ -16944,8 +18674,8 @@
         </a:p>
       </dsp:txBody>
       <dsp:txXfrm>
-        <a:off x="3475873" y="917329"/>
-        <a:ext cx="22488" cy="22488"/>
+        <a:off x="3481507" y="923615"/>
+        <a:ext cx="22642" cy="22642"/>
       </dsp:txXfrm>
     </dsp:sp>
     <dsp:sp modelId="{A0E3604E-E20F-4A66-9AE4-C5BAE24E9808}">
@@ -16955,8 +18685,8 @@
       </dsp:nvSpPr>
       <dsp:spPr>
         <a:xfrm>
-          <a:off x="3712002" y="647467"/>
-          <a:ext cx="1124424" cy="562212"/>
+          <a:off x="3719255" y="651904"/>
+          <a:ext cx="1132130" cy="566065"/>
         </a:xfrm>
         <a:prstGeom prst="roundRect">
           <a:avLst>
@@ -17025,8 +18755,8 @@
         </a:p>
       </dsp:txBody>
       <dsp:txXfrm>
-        <a:off x="3728469" y="663934"/>
-        <a:ext cx="1091490" cy="529278"/>
+        <a:off x="3735834" y="668483"/>
+        <a:ext cx="1098972" cy="532907"/>
       </dsp:txXfrm>
     </dsp:sp>
     <dsp:sp modelId="{17B0DE1E-0EAA-42CB-BF48-418E875C5D6E}">
@@ -17036,8 +18766,8 @@
       </dsp:nvSpPr>
       <dsp:spPr>
         <a:xfrm>
-          <a:off x="1688037" y="1559055"/>
-          <a:ext cx="449769" cy="32124"/>
+          <a:off x="1681419" y="1569850"/>
+          <a:ext cx="452852" cy="32124"/>
         </a:xfrm>
         <a:custGeom>
           <a:avLst/>
@@ -17051,7 +18781,7 @@
                 <a:pt x="0" y="16062"/>
               </a:moveTo>
               <a:lnTo>
-                <a:pt x="449769" y="16062"/>
+                <a:pt x="452852" y="16062"/>
               </a:lnTo>
             </a:path>
           </a:pathLst>
@@ -17106,8 +18836,8 @@
         </a:p>
       </dsp:txBody>
       <dsp:txXfrm>
-        <a:off x="1901678" y="1563873"/>
-        <a:ext cx="22488" cy="22488"/>
+        <a:off x="1896524" y="1574591"/>
+        <a:ext cx="22642" cy="22642"/>
       </dsp:txXfrm>
     </dsp:sp>
     <dsp:sp modelId="{D809BB67-0CEB-48F1-B754-F57CD2A31E52}">
@@ -17117,8 +18847,8 @@
       </dsp:nvSpPr>
       <dsp:spPr>
         <a:xfrm>
-          <a:off x="2137807" y="1294011"/>
-          <a:ext cx="1124424" cy="562212"/>
+          <a:off x="2134272" y="1302879"/>
+          <a:ext cx="1132130" cy="566065"/>
         </a:xfrm>
         <a:prstGeom prst="roundRect">
           <a:avLst>
@@ -17187,8 +18917,8 @@
         </a:p>
       </dsp:txBody>
       <dsp:txXfrm>
-        <a:off x="2154274" y="1310478"/>
-        <a:ext cx="1091490" cy="529278"/>
+        <a:off x="2150851" y="1319458"/>
+        <a:ext cx="1098972" cy="532907"/>
       </dsp:txXfrm>
     </dsp:sp>
     <dsp:sp modelId="{E34EEA6D-8064-4A83-8096-419D2C567C07}">
@@ -17198,8 +18928,8 @@
       </dsp:nvSpPr>
       <dsp:spPr>
         <a:xfrm>
-          <a:off x="3262232" y="1559055"/>
-          <a:ext cx="449769" cy="32124"/>
+          <a:off x="3266402" y="1569850"/>
+          <a:ext cx="452852" cy="32124"/>
         </a:xfrm>
         <a:custGeom>
           <a:avLst/>
@@ -17213,7 +18943,7 @@
                 <a:pt x="0" y="16062"/>
               </a:moveTo>
               <a:lnTo>
-                <a:pt x="449769" y="16062"/>
+                <a:pt x="452852" y="16062"/>
               </a:lnTo>
             </a:path>
           </a:pathLst>
@@ -17268,8 +18998,8 @@
         </a:p>
       </dsp:txBody>
       <dsp:txXfrm>
-        <a:off x="3475873" y="1563873"/>
-        <a:ext cx="22488" cy="22488"/>
+        <a:off x="3481507" y="1574591"/>
+        <a:ext cx="22642" cy="22642"/>
       </dsp:txXfrm>
     </dsp:sp>
     <dsp:sp modelId="{7A1D4620-A94E-4E96-822F-FE176349D0B1}">
@@ -17279,8 +19009,8 @@
       </dsp:nvSpPr>
       <dsp:spPr>
         <a:xfrm>
-          <a:off x="3712002" y="1294011"/>
-          <a:ext cx="1124424" cy="562212"/>
+          <a:off x="3719255" y="1302879"/>
+          <a:ext cx="1132130" cy="566065"/>
         </a:xfrm>
         <a:prstGeom prst="roundRect">
           <a:avLst>
@@ -17349,8 +19079,8 @@
         </a:p>
       </dsp:txBody>
       <dsp:txXfrm>
-        <a:off x="3728469" y="1310478"/>
-        <a:ext cx="1091490" cy="529278"/>
+        <a:off x="3735834" y="1319458"/>
+        <a:ext cx="1098972" cy="532907"/>
       </dsp:txXfrm>
     </dsp:sp>
     <dsp:sp modelId="{CEC0D036-6800-48AD-9DE8-193477113376}">
@@ -17360,8 +19090,8 @@
       </dsp:nvSpPr>
       <dsp:spPr>
         <a:xfrm rot="3310531">
-          <a:off x="1519123" y="1882327"/>
-          <a:ext cx="787599" cy="32124"/>
+          <a:off x="1511347" y="1895338"/>
+          <a:ext cx="792996" cy="32124"/>
         </a:xfrm>
         <a:custGeom>
           <a:avLst/>
@@ -17375,7 +19105,7 @@
                 <a:pt x="0" y="16062"/>
               </a:moveTo>
               <a:lnTo>
-                <a:pt x="787599" y="16062"/>
+                <a:pt x="792996" y="16062"/>
               </a:lnTo>
             </a:path>
           </a:pathLst>
@@ -17430,8 +19160,8 @@
         </a:p>
       </dsp:txBody>
       <dsp:txXfrm>
-        <a:off x="1893232" y="1878699"/>
-        <a:ext cx="39379" cy="39379"/>
+        <a:off x="1888020" y="1891575"/>
+        <a:ext cx="39649" cy="39649"/>
       </dsp:txXfrm>
     </dsp:sp>
     <dsp:sp modelId="{2213F14F-7EBC-4441-81D6-FC4D42D524F1}">
@@ -17441,8 +19171,8 @@
       </dsp:nvSpPr>
       <dsp:spPr>
         <a:xfrm>
-          <a:off x="2137807" y="1940555"/>
-          <a:ext cx="1124424" cy="562212"/>
+          <a:off x="2134272" y="1953855"/>
+          <a:ext cx="1132130" cy="566065"/>
         </a:xfrm>
         <a:prstGeom prst="roundRect">
           <a:avLst>
@@ -17511,8 +19241,8 @@
         </a:p>
       </dsp:txBody>
       <dsp:txXfrm>
-        <a:off x="2154274" y="1957022"/>
-        <a:ext cx="1091490" cy="529278"/>
+        <a:off x="2150851" y="1970434"/>
+        <a:ext cx="1098972" cy="532907"/>
       </dsp:txXfrm>
     </dsp:sp>
     <dsp:sp modelId="{01B919F2-C62D-4020-B3AC-026341FB76F3}">
@@ -17522,8 +19252,8 @@
       </dsp:nvSpPr>
       <dsp:spPr>
         <a:xfrm>
-          <a:off x="3262232" y="2205599"/>
-          <a:ext cx="449769" cy="32124"/>
+          <a:off x="3266402" y="2220825"/>
+          <a:ext cx="452852" cy="32124"/>
         </a:xfrm>
         <a:custGeom>
           <a:avLst/>
@@ -17537,7 +19267,7 @@
                 <a:pt x="0" y="16062"/>
               </a:moveTo>
               <a:lnTo>
-                <a:pt x="449769" y="16062"/>
+                <a:pt x="452852" y="16062"/>
               </a:lnTo>
             </a:path>
           </a:pathLst>
@@ -17592,8 +19322,8 @@
         </a:p>
       </dsp:txBody>
       <dsp:txXfrm>
-        <a:off x="3475873" y="2210417"/>
-        <a:ext cx="22488" cy="22488"/>
+        <a:off x="3481507" y="2225566"/>
+        <a:ext cx="22642" cy="22642"/>
       </dsp:txXfrm>
     </dsp:sp>
     <dsp:sp modelId="{5D65F2B3-0319-451A-90BD-7D6E8522C1E7}">
@@ -17603,8 +19333,8 @@
       </dsp:nvSpPr>
       <dsp:spPr>
         <a:xfrm>
-          <a:off x="3712002" y="1940555"/>
-          <a:ext cx="1124424" cy="562212"/>
+          <a:off x="3719255" y="1953855"/>
+          <a:ext cx="1132130" cy="566065"/>
         </a:xfrm>
         <a:prstGeom prst="roundRect">
           <a:avLst>
@@ -17673,8 +19403,8 @@
         </a:p>
       </dsp:txBody>
       <dsp:txXfrm>
-        <a:off x="3728469" y="1957022"/>
-        <a:ext cx="1091490" cy="529278"/>
+        <a:off x="3735834" y="1970434"/>
+        <a:ext cx="1098972" cy="532907"/>
       </dsp:txXfrm>
     </dsp:sp>
     <dsp:sp modelId="{71D58832-4C95-47EF-B2F2-47D55EFCF7B2}">
@@ -17684,8 +19414,8 @@
       </dsp:nvSpPr>
       <dsp:spPr>
         <a:xfrm rot="4249260">
-          <a:off x="1228384" y="2205599"/>
-          <a:ext cx="1369076" cy="32124"/>
+          <a:off x="1218616" y="2220825"/>
+          <a:ext cx="1378459" cy="32124"/>
         </a:xfrm>
         <a:custGeom>
           <a:avLst/>
@@ -17699,7 +19429,7 @@
                 <a:pt x="0" y="16062"/>
               </a:moveTo>
               <a:lnTo>
-                <a:pt x="1369076" y="16062"/>
+                <a:pt x="1378459" y="16062"/>
               </a:lnTo>
             </a:path>
           </a:pathLst>
@@ -17754,8 +19484,8 @@
         </a:p>
       </dsp:txBody>
       <dsp:txXfrm>
-        <a:off x="1878695" y="2187434"/>
-        <a:ext cx="68453" cy="68453"/>
+        <a:off x="1873384" y="2202426"/>
+        <a:ext cx="68922" cy="68922"/>
       </dsp:txXfrm>
     </dsp:sp>
     <dsp:sp modelId="{16E03522-D453-4052-A505-4E314DF2FDFC}">
@@ -17765,8 +19495,8 @@
       </dsp:nvSpPr>
       <dsp:spPr>
         <a:xfrm>
-          <a:off x="2137807" y="2587099"/>
-          <a:ext cx="1124424" cy="562212"/>
+          <a:off x="2134272" y="2604830"/>
+          <a:ext cx="1132130" cy="566065"/>
         </a:xfrm>
         <a:prstGeom prst="roundRect">
           <a:avLst>
@@ -17835,8 +19565,8 @@
         </a:p>
       </dsp:txBody>
       <dsp:txXfrm>
-        <a:off x="2154274" y="2603566"/>
-        <a:ext cx="1091490" cy="529278"/>
+        <a:off x="2150851" y="2621409"/>
+        <a:ext cx="1098972" cy="532907"/>
       </dsp:txXfrm>
     </dsp:sp>
     <dsp:sp modelId="{F2B2CA00-4608-4F95-8F5E-370AAB49E7FC}">
@@ -17846,8 +19576,8 @@
       </dsp:nvSpPr>
       <dsp:spPr>
         <a:xfrm>
-          <a:off x="3262232" y="2852143"/>
-          <a:ext cx="449769" cy="32124"/>
+          <a:off x="3266402" y="2871801"/>
+          <a:ext cx="452852" cy="32124"/>
         </a:xfrm>
         <a:custGeom>
           <a:avLst/>
@@ -17861,7 +19591,7 @@
                 <a:pt x="0" y="16062"/>
               </a:moveTo>
               <a:lnTo>
-                <a:pt x="449769" y="16062"/>
+                <a:pt x="452852" y="16062"/>
               </a:lnTo>
             </a:path>
           </a:pathLst>
@@ -17916,8 +19646,8 @@
         </a:p>
       </dsp:txBody>
       <dsp:txXfrm>
-        <a:off x="3475873" y="2856961"/>
-        <a:ext cx="22488" cy="22488"/>
+        <a:off x="3481507" y="2876541"/>
+        <a:ext cx="22642" cy="22642"/>
       </dsp:txXfrm>
     </dsp:sp>
     <dsp:sp modelId="{E2DD0C93-C62D-4D4D-9CA6-C20F784012AA}">
@@ -17927,8 +19657,8 @@
       </dsp:nvSpPr>
       <dsp:spPr>
         <a:xfrm>
-          <a:off x="3712002" y="2587099"/>
-          <a:ext cx="1124424" cy="562212"/>
+          <a:off x="3719255" y="2604830"/>
+          <a:ext cx="1132130" cy="566065"/>
         </a:xfrm>
         <a:prstGeom prst="roundRect">
           <a:avLst>
@@ -17997,8 +19727,8 @@
         </a:p>
       </dsp:txBody>
       <dsp:txXfrm>
-        <a:off x="3728469" y="2603566"/>
-        <a:ext cx="1091490" cy="529278"/>
+        <a:off x="3735834" y="2621409"/>
+        <a:ext cx="1098972" cy="532907"/>
       </dsp:txXfrm>
     </dsp:sp>
   </dsp:spTree>
@@ -21750,10 +23480,6 @@
 </file>
 
 <file path=customXml/item1.xml><?xml version="1.0" encoding="utf-8"?>
-<b:Sources xmlns:b="http://schemas.openxmlformats.org/officeDocument/2006/bibliography" xmlns="http://schemas.openxmlformats.org/officeDocument/2006/bibliography" SelectedStyle="\APASixthEditionOfficeOnline.xsl" StyleName="APA" Version="6"/>
-</file>
-
-<file path=customXml/item2.xml><?xml version="1.0" encoding="utf-8"?>
 <ct:contentTypeSchema xmlns:ct="http://schemas.microsoft.com/office/2006/metadata/contentType" xmlns:ma="http://schemas.microsoft.com/office/2006/metadata/properties/metaAttributes" ct:_="" ma:_="" ma:contentTypeName="Documento" ma:contentTypeID="0x010100A1EFA9C58B7FAE41B3FD67279BE672F6" ma:contentTypeVersion="5" ma:contentTypeDescription="Crear nuevo documento." ma:contentTypeScope="" ma:versionID="b8c561aa4e8beb88309209989f7a6b5c">
   <xsd:schema xmlns:xsd="http://www.w3.org/2001/XMLSchema" xmlns:xs="http://www.w3.org/2001/XMLSchema" xmlns:p="http://schemas.microsoft.com/office/2006/metadata/properties" xmlns:ns3="e714b977-65c9-4d64-a1e4-dd8af7ff90d7" xmlns:ns4="7b84e2da-5e63-40f4-a939-1881334f0b17" targetNamespace="http://schemas.microsoft.com/office/2006/metadata/properties" ma:root="true" ma:fieldsID="2e73d566bbf5dcf2a74866d6147943a0" ns3:_="" ns4:_="">
     <xsd:import namespace="e714b977-65c9-4d64-a1e4-dd8af7ff90d7"/>
@@ -21924,7 +23650,7 @@
 </ct:contentTypeSchema>
 </file>
 
-<file path=customXml/item3.xml><?xml version="1.0" encoding="utf-8"?>
+<file path=customXml/item2.xml><?xml version="1.0" encoding="utf-8"?>
 <?mso-contentType ?>
 <FormTemplates xmlns="http://schemas.microsoft.com/sharepoint/v3/contenttype/forms">
   <Display>DocumentLibraryForm</Display>
@@ -21933,21 +23659,17 @@
 </FormTemplates>
 </file>
 
-<file path=customXml/item4.xml><?xml version="1.0" encoding="utf-8"?>
+<file path=customXml/item3.xml><?xml version="1.0" encoding="utf-8"?>
 <p:properties xmlns:p="http://schemas.microsoft.com/office/2006/metadata/properties" xmlns:xsi="http://www.w3.org/2001/XMLSchema-instance" xmlns:pc="http://schemas.microsoft.com/office/infopath/2007/PartnerControls">
   <documentManagement/>
 </p:properties>
 </file>
 
-<file path=customXml/itemProps1.xml><?xml version="1.0" encoding="utf-8"?>
-<ds:datastoreItem xmlns:ds="http://schemas.openxmlformats.org/officeDocument/2006/customXml" ds:itemID="{9D5C8B52-829D-4BAE-8EFB-A5250067E0E3}">
-  <ds:schemaRefs>
-    <ds:schemaRef ds:uri="http://schemas.openxmlformats.org/officeDocument/2006/bibliography"/>
-  </ds:schemaRefs>
-</ds:datastoreItem>
+<file path=customXml/item4.xml><?xml version="1.0" encoding="utf-8"?>
+<b:Sources xmlns:b="http://schemas.openxmlformats.org/officeDocument/2006/bibliography" xmlns="http://schemas.openxmlformats.org/officeDocument/2006/bibliography" SelectedStyle="\APASixthEditionOfficeOnline.xsl" StyleName="APA" Version="6"/>
 </file>
 
-<file path=customXml/itemProps2.xml><?xml version="1.0" encoding="utf-8"?>
+<file path=customXml/itemProps1.xml><?xml version="1.0" encoding="utf-8"?>
 <ds:datastoreItem xmlns:ds="http://schemas.openxmlformats.org/officeDocument/2006/customXml" ds:itemID="{A825A829-9E23-4206-AD5A-2CB57DCFA596}">
   <ds:schemaRefs>
     <ds:schemaRef ds:uri="http://schemas.microsoft.com/office/2006/metadata/contentType"/>
@@ -21966,7 +23688,7 @@
 </ds:datastoreItem>
 </file>
 
-<file path=customXml/itemProps3.xml><?xml version="1.0" encoding="utf-8"?>
+<file path=customXml/itemProps2.xml><?xml version="1.0" encoding="utf-8"?>
 <ds:datastoreItem xmlns:ds="http://schemas.openxmlformats.org/officeDocument/2006/customXml" ds:itemID="{28F4C47B-7D38-4A93-92E7-5692D44E4BDC}">
   <ds:schemaRefs>
     <ds:schemaRef ds:uri="http://schemas.microsoft.com/sharepoint/v3/contenttype/forms"/>
@@ -21974,11 +23696,19 @@
 </ds:datastoreItem>
 </file>
 
-<file path=customXml/itemProps4.xml><?xml version="1.0" encoding="utf-8"?>
+<file path=customXml/itemProps3.xml><?xml version="1.0" encoding="utf-8"?>
 <ds:datastoreItem xmlns:ds="http://schemas.openxmlformats.org/officeDocument/2006/customXml" ds:itemID="{FC13B15B-904E-4A54-8218-2AC41ADBB6D0}">
   <ds:schemaRefs>
     <ds:schemaRef ds:uri="http://schemas.microsoft.com/office/2006/metadata/properties"/>
     <ds:schemaRef ds:uri="http://schemas.microsoft.com/office/infopath/2007/PartnerControls"/>
   </ds:schemaRefs>
 </ds:datastoreItem>
+</file>
+
+<file path=customXml/itemProps4.xml><?xml version="1.0" encoding="utf-8"?>
+<ds:datastoreItem xmlns:ds="http://schemas.openxmlformats.org/officeDocument/2006/customXml" ds:itemID="{9D5C8B52-829D-4BAE-8EFB-A5250067E0E3}">
+  <ds:schemaRefs>
+    <ds:schemaRef ds:uri="http://schemas.openxmlformats.org/officeDocument/2006/bibliography"/>
+  </ds:schemaRefs>
+</ds:datastoreItem>
 </file>
</xml_diff>

<commit_message>
Finished theoretical activity and created new questions, interactions and models
Rollback to 8 am changes if this breaks (excluding the theoretical activity, that one is ready to turn in)
</commit_message>
<xml_diff>
--- a/TiendaAnimales_4_JuanUgarriza_ValentinaCorrea.docx
+++ b/TiendaAnimales_4_JuanUgarriza_ValentinaCorrea.docx
@@ -1976,7 +1976,25 @@
           <w:szCs w:val="28"/>
           <w:lang w:val="es-ES"/>
         </w:rPr>
-        <w:t xml:space="preserve">Una vez autenticado, se probará que se puedan agregar mascotas de todas las categorías disponibles al carrito de compras. </w:t>
+        <w:t>Una vez autenticado, se probará que se puedan agregar mascotas de todas las categorías disponibles al carrito de compras.</w:t>
+      </w:r>
+      <w:r>
+        <w:rPr>
+          <w:rFonts w:cstheme="minorHAnsi"/>
+          <w:sz w:val="28"/>
+          <w:szCs w:val="28"/>
+          <w:lang w:val="es-ES"/>
+        </w:rPr>
+        <w:t xml:space="preserve"> Esto se hará agregando animales desde la vista de tabla y también desde la vista de detalle de mascota.</w:t>
+      </w:r>
+      <w:r>
+        <w:rPr>
+          <w:rFonts w:cstheme="minorHAnsi"/>
+          <w:sz w:val="28"/>
+          <w:szCs w:val="28"/>
+          <w:lang w:val="es-ES"/>
+        </w:rPr>
+        <w:t xml:space="preserve"> </w:t>
       </w:r>
       <w:r>
         <w:rPr>
@@ -3009,33 +3027,6 @@
           <w:szCs w:val="28"/>
           <w:lang w:val="es-ES"/>
         </w:rPr>
-        <w:t xml:space="preserve"> (en los cuales a partir del inciso </w:t>
-      </w:r>
-      <w:r>
-        <w:rPr>
-          <w:rFonts w:cstheme="minorHAnsi"/>
-          <w:sz w:val="28"/>
-          <w:szCs w:val="28"/>
-          <w:lang w:val="es-ES"/>
-        </w:rPr>
-        <w:t>3</w:t>
-      </w:r>
-      <w:r>
-        <w:rPr>
-          <w:rFonts w:cstheme="minorHAnsi"/>
-          <w:sz w:val="28"/>
-          <w:szCs w:val="28"/>
-          <w:lang w:val="es-ES"/>
-        </w:rPr>
-        <w:t xml:space="preserve"> se realizan de manera automática)</w:t>
-      </w:r>
-      <w:r>
-        <w:rPr>
-          <w:rFonts w:cstheme="minorHAnsi"/>
-          <w:sz w:val="28"/>
-          <w:szCs w:val="28"/>
-          <w:lang w:val="es-ES"/>
-        </w:rPr>
         <w:t>:</w:t>
       </w:r>
     </w:p>
@@ -3078,7 +3069,34 @@
           <w:szCs w:val="28"/>
           <w:lang w:val="es-ES"/>
         </w:rPr>
-        <w:t>el sitio web. Se intentarán usar diversas funcionalidades como navegación de página e inicio de sesión.</w:t>
+        <w:t>el sitio web</w:t>
+      </w:r>
+      <w:r>
+        <w:rPr>
+          <w:rFonts w:cstheme="minorHAnsi"/>
+          <w:sz w:val="28"/>
+          <w:szCs w:val="28"/>
+          <w:lang w:val="es-ES"/>
+        </w:rPr>
+        <w:t xml:space="preserve"> para conocer la estructura y las funcionalidades principales del aplicativo web</w:t>
+      </w:r>
+      <w:r>
+        <w:rPr>
+          <w:rFonts w:cstheme="minorHAnsi"/>
+          <w:sz w:val="28"/>
+          <w:szCs w:val="28"/>
+          <w:lang w:val="es-ES"/>
+        </w:rPr>
+        <w:t xml:space="preserve">. </w:t>
+      </w:r>
+      <w:r>
+        <w:rPr>
+          <w:rFonts w:cstheme="minorHAnsi"/>
+          <w:sz w:val="28"/>
+          <w:szCs w:val="28"/>
+          <w:lang w:val="es-ES"/>
+        </w:rPr>
+        <w:t>Esta es una prueba exploratoria y se realiza una vez.</w:t>
       </w:r>
     </w:p>
     <w:p>
@@ -3102,7 +3120,7 @@
           <w:szCs w:val="28"/>
           <w:lang w:val="es-ES"/>
         </w:rPr>
-        <w:t>Creación de usuario: como procedimiento previo al correcto desarrollo de las pruebas, se creará un nuevo usuario con el cual se harán todas y cada una de las pruebas.</w:t>
+        <w:t>Uso aleatorio de funcionalidades: se intentará usar diferentes funcionalidades de manera no estructurada, como ver detalle de animal, agregar y eliminar mascotas del carrito y modificar cantidad para una referencia de animal en el carrito. Esta es una prueba de sistema y se realiza una vez.</w:t>
       </w:r>
     </w:p>
     <w:p>
@@ -3126,16 +3144,7 @@
           <w:szCs w:val="28"/>
           <w:lang w:val="es-ES"/>
         </w:rPr>
-        <w:t xml:space="preserve">Iniciar sesión: </w:t>
-      </w:r>
-      <w:r>
-        <w:rPr>
-          <w:rFonts w:cstheme="minorHAnsi"/>
-          <w:sz w:val="28"/>
-          <w:szCs w:val="28"/>
-          <w:lang w:val="es-ES"/>
-        </w:rPr>
-        <w:t>Se iniciará sesión con este usuario una vez haya sido creado.</w:t>
+        <w:t>Creación de usuario: como procedimiento previo al correcto desarrollo de las pruebas, se creará un nuevo usuario con el cual se harán todas y cada una de las pruebas.</w:t>
       </w:r>
     </w:p>
     <w:p>
@@ -3159,7 +3168,16 @@
           <w:szCs w:val="28"/>
           <w:lang w:val="es-ES"/>
         </w:rPr>
-        <w:t>Navegación de categorías de mascotas: Se ingresará a las diferentes páginas correspondientes a las categorías de las mascotas a la venta y se agregarán diferentes combinaciones de mascotas.</w:t>
+        <w:t xml:space="preserve">Iniciar sesión: </w:t>
+      </w:r>
+      <w:r>
+        <w:rPr>
+          <w:rFonts w:cstheme="minorHAnsi"/>
+          <w:sz w:val="28"/>
+          <w:szCs w:val="28"/>
+          <w:lang w:val="es-ES"/>
+        </w:rPr>
+        <w:t>Se iniciará sesión con este usuario una vez haya sido creado.</w:t>
       </w:r>
     </w:p>
     <w:p>
@@ -3183,7 +3201,16 @@
           <w:szCs w:val="28"/>
           <w:lang w:val="es-ES"/>
         </w:rPr>
-        <w:t>Revisión de carrito de compras: se revisará que el carrito contenga las mascotas seleccionadas en cada caso de prueba.</w:t>
+        <w:t>Navegación de categorías de mascotas: Se ingresará a las diferentes páginas correspondientes a las categorías de las mascotas a la venta y se agregarán diferentes combinaciones de mascotas.</w:t>
+      </w:r>
+      <w:r>
+        <w:rPr>
+          <w:rFonts w:cstheme="minorHAnsi"/>
+          <w:sz w:val="28"/>
+          <w:szCs w:val="28"/>
+          <w:lang w:val="es-ES"/>
+        </w:rPr>
+        <w:t xml:space="preserve"> Esta es una prueba de caja negra y se realiza múltiples veces según la cantidad de combinaciones definidas en el diseño de casos de prueba.</w:t>
       </w:r>
     </w:p>
     <w:p>
@@ -3207,7 +3234,43 @@
           <w:szCs w:val="28"/>
           <w:lang w:val="es-ES"/>
         </w:rPr>
-        <w:t>Ingreso de información de checkout: se procederá al checkout donde se ingresará información falsa de facturación y de envío.</w:t>
+        <w:t>Revisión de carrito de compras: se revisará que el carrito contenga las mascotas seleccionadas en cada caso de prueba.</w:t>
+      </w:r>
+      <w:r>
+        <w:rPr>
+          <w:rFonts w:cstheme="minorHAnsi"/>
+          <w:sz w:val="28"/>
+          <w:szCs w:val="28"/>
+          <w:lang w:val="es-ES"/>
+        </w:rPr>
+        <w:t xml:space="preserve"> </w:t>
+      </w:r>
+      <w:r>
+        <w:rPr>
+          <w:rFonts w:cstheme="minorHAnsi"/>
+          <w:sz w:val="28"/>
+          <w:szCs w:val="28"/>
+          <w:lang w:val="es-ES"/>
+        </w:rPr>
+        <w:t xml:space="preserve">Esta es una prueba de caja negra y se realiza </w:t>
+      </w:r>
+      <w:r>
+        <w:rPr>
+          <w:rFonts w:cstheme="minorHAnsi"/>
+          <w:sz w:val="28"/>
+          <w:szCs w:val="28"/>
+          <w:lang w:val="es-ES"/>
+        </w:rPr>
+        <w:t>una vez cada vez que se agrega una mascota al carrito</w:t>
+      </w:r>
+      <w:r>
+        <w:rPr>
+          <w:rFonts w:cstheme="minorHAnsi"/>
+          <w:sz w:val="28"/>
+          <w:szCs w:val="28"/>
+          <w:lang w:val="es-ES"/>
+        </w:rPr>
+        <w:t>.</w:t>
       </w:r>
     </w:p>
     <w:p>
@@ -3231,7 +3294,7 @@
           <w:szCs w:val="28"/>
           <w:lang w:val="es-ES"/>
         </w:rPr>
-        <w:t>Corroboración de datos en la factura antes de la compra: se revisará que la información que aparezca en la factura preliminar concuerde con los datos ingresados.</w:t>
+        <w:t>Ingreso de información de checkout: se procederá al checkout donde se ingresará información falsa de facturación y de envío.</w:t>
       </w:r>
     </w:p>
     <w:p>
@@ -3255,6 +3318,30 @@
           <w:szCs w:val="28"/>
           <w:lang w:val="es-ES"/>
         </w:rPr>
+        <w:t>Corroboración de datos en la factura antes de la compra: se revisará que la información que aparezca en la factura preliminar concuerde con los datos ingresados.</w:t>
+      </w:r>
+    </w:p>
+    <w:p>
+      <w:pPr>
+        <w:pStyle w:val="Prrafodelista"/>
+        <w:numPr>
+          <w:ilvl w:val="0"/>
+          <w:numId w:val="6"/>
+        </w:numPr>
+        <w:rPr>
+          <w:rFonts w:cstheme="minorHAnsi"/>
+          <w:sz w:val="28"/>
+          <w:szCs w:val="28"/>
+          <w:lang w:val="es-ES"/>
+        </w:rPr>
+      </w:pPr>
+      <w:r>
+        <w:rPr>
+          <w:rFonts w:cstheme="minorHAnsi"/>
+          <w:sz w:val="28"/>
+          <w:szCs w:val="28"/>
+          <w:lang w:val="es-ES"/>
+        </w:rPr>
         <w:t>Finalización de compra:</w:t>
       </w:r>
       <w:r>
@@ -3382,6 +3469,53 @@
           <w:lang w:val="es-ES"/>
         </w:rPr>
         <w:t>.</w:t>
+      </w:r>
+      <w:r>
+        <w:rPr>
+          <w:rFonts w:cstheme="minorHAnsi"/>
+          <w:sz w:val="28"/>
+          <w:szCs w:val="28"/>
+          <w:lang w:val="es-ES"/>
+        </w:rPr>
+        <w:t xml:space="preserve"> </w:t>
+      </w:r>
+      <w:r>
+        <w:rPr>
+          <w:rFonts w:cstheme="minorHAnsi"/>
+          <w:sz w:val="28"/>
+          <w:szCs w:val="28"/>
+          <w:lang w:val="es-ES"/>
+        </w:rPr>
+        <w:t>Esta es una prueba de implantación, ya que verifica que</w:t>
+      </w:r>
+      <w:r>
+        <w:rPr>
+          <w:rFonts w:cstheme="minorHAnsi"/>
+          <w:sz w:val="28"/>
+          <w:szCs w:val="28"/>
+          <w:lang w:val="es-ES"/>
+        </w:rPr>
+        <w:t xml:space="preserve"> las funcionalidades anteriores funcionan correctamente en conjunto y se evidencia en la factura mostrada. Esta prueba se realiza una vez por cada caso de prueba del escenario de Realizar Compra.</w:t>
+      </w:r>
+    </w:p>
+    <w:p>
+      <w:pPr>
+        <w:rPr>
+          <w:rFonts w:cstheme="minorHAnsi"/>
+          <w:sz w:val="28"/>
+          <w:szCs w:val="28"/>
+          <w:lang w:val="es-ES"/>
+        </w:rPr>
+      </w:pPr>
+      <w:r>
+        <w:rPr>
+          <w:rFonts w:cstheme="minorHAnsi"/>
+          <w:sz w:val="28"/>
+          <w:szCs w:val="28"/>
+          <w:lang w:val="es-ES"/>
+        </w:rPr>
+        <w:lastRenderedPageBreak/>
+        <w:t>Para optimizar recursos y tiempo, se automatizaron las pruebas correspondientes a los incisos 4 hacia adelante. Esto ahorrará mucho tiempo a la hora de escoger animales y realizar compras.</w:t>
       </w:r>
     </w:p>
     <w:p>
@@ -3573,6 +3707,30 @@
           <w:lang w:val="es-ES"/>
         </w:rPr>
         <w:t>Que una prueba directamente dependiente del resultado de una anterior no pueda ejecutarse por un error en su predecesora.</w:t>
+      </w:r>
+    </w:p>
+    <w:p>
+      <w:pPr>
+        <w:pStyle w:val="Prrafodelista"/>
+        <w:numPr>
+          <w:ilvl w:val="0"/>
+          <w:numId w:val="4"/>
+        </w:numPr>
+        <w:rPr>
+          <w:rFonts w:cstheme="minorHAnsi"/>
+          <w:sz w:val="28"/>
+          <w:szCs w:val="28"/>
+          <w:lang w:val="es-ES"/>
+        </w:rPr>
+      </w:pPr>
+      <w:r>
+        <w:rPr>
+          <w:rFonts w:cstheme="minorHAnsi"/>
+          <w:sz w:val="28"/>
+          <w:szCs w:val="28"/>
+          <w:lang w:val="es-ES"/>
+        </w:rPr>
+        <w:t>Si el proveedor de internet o electricidad del probador o del servidor donde está alojada la página web presenta fallos en el servicio, las pruebas podrían retrasarse.</w:t>
       </w:r>
     </w:p>
     <w:p>
@@ -3789,11 +3947,16 @@
           <w:ilvl w:val="1"/>
           <w:numId w:val="4"/>
         </w:numPr>
+      </w:pPr>
+      <w:r>
         <w:rPr>
           <w:b/>
           <w:bCs/>
-        </w:rPr>
-      </w:pPr>
+          <w:sz w:val="28"/>
+          <w:szCs w:val="28"/>
+        </w:rPr>
+        <w:t xml:space="preserve"> </w:t>
+      </w:r>
       <w:r>
         <w:rPr>
           <w:b/>
@@ -3801,7 +3964,7 @@
           <w:sz w:val="28"/>
           <w:szCs w:val="28"/>
         </w:rPr>
-        <w:t xml:space="preserve"> </w:t>
+        <w:t>Agregar animal al carr</w:t>
       </w:r>
       <w:r>
         <w:rPr>
@@ -3810,29 +3973,9 @@
           <w:sz w:val="28"/>
           <w:szCs w:val="28"/>
         </w:rPr>
-        <w:t>Agregar animal al carr</w:t>
-      </w:r>
-      <w:r>
-        <w:rPr>
-          <w:b/>
-          <w:bCs/>
-          <w:sz w:val="28"/>
-          <w:szCs w:val="28"/>
-        </w:rPr>
         <w:t>ito</w:t>
       </w:r>
     </w:p>
-    <w:p>
-      <w:pPr>
-        <w:pStyle w:val="Prrafodelista"/>
-        <w:ind w:left="735"/>
-        <w:rPr>
-          <w:b/>
-          <w:bCs/>
-        </w:rPr>
-      </w:pPr>
-    </w:p>
-    <w:p/>
     <w:p>
       <w:r>
         <w:rPr>
@@ -4633,7 +4776,6 @@
                 <w:bCs/>
                 <w:lang w:eastAsia="es-419"/>
               </w:rPr>
-              <w:lastRenderedPageBreak/>
               <w:t>ID</w:t>
             </w:r>
             <w:r>
@@ -4772,6 +4914,7 @@
                 <w:bCs/>
                 <w:lang w:eastAsia="es-419"/>
               </w:rPr>
+              <w:lastRenderedPageBreak/>
               <w:t>Prerrequisitos</w:t>
             </w:r>
             <w:r>
@@ -6374,7 +6517,6 @@
                 <w:rFonts w:ascii="Calibri" w:eastAsia="Times New Roman" w:hAnsi="Calibri" w:cs="Calibri"/>
                 <w:lang w:eastAsia="es-419"/>
               </w:rPr>
-              <w:lastRenderedPageBreak/>
               <w:t>Actualizar carrito</w:t>
             </w:r>
           </w:p>
@@ -6408,7 +6550,6 @@
                 <w:bCs/>
                 <w:lang w:eastAsia="es-419"/>
               </w:rPr>
-              <w:lastRenderedPageBreak/>
               <w:t>Resultado esperado</w:t>
             </w:r>
             <w:r>
@@ -6474,6 +6615,7 @@
                 <w:rFonts w:ascii="Calibri" w:eastAsia="Times New Roman" w:hAnsi="Calibri" w:cs="Calibri"/>
                 <w:lang w:eastAsia="es-419"/>
               </w:rPr>
+              <w:lastRenderedPageBreak/>
               <w:t>La cantidad de reptiles es cero a la hora de actualizar el carrito de compras, el reptil es eliminado del carrito de compras.</w:t>
             </w:r>
           </w:p>
@@ -7189,6 +7331,7 @@
       </w:tr>
     </w:tbl>
     <w:p/>
+    <w:p/>
     <w:p>
       <w:pPr>
         <w:pStyle w:val="Prrafodelista"/>
@@ -7290,6 +7433,7 @@
                 <w:bCs/>
                 <w:lang w:eastAsia="es-419"/>
               </w:rPr>
+              <w:lastRenderedPageBreak/>
               <w:t>Caso de prueba 6</w:t>
             </w:r>
           </w:p>
@@ -8916,10 +9060,9 @@
               <w:pStyle w:val="Prrafodelista"/>
               <w:numPr>
                 <w:ilvl w:val="0"/>
-                <w:numId w:val="15"/>
+                <w:numId w:val="31"/>
               </w:numPr>
               <w:spacing w:after="0" w:line="240" w:lineRule="auto"/>
-              <w:ind w:left="559"/>
               <w:textAlignment w:val="baseline"/>
               <w:rPr>
                 <w:rFonts w:ascii="Calibri" w:eastAsia="Times New Roman" w:hAnsi="Calibri" w:cs="Calibri"/>
@@ -8939,10 +9082,9 @@
               <w:pStyle w:val="Prrafodelista"/>
               <w:numPr>
                 <w:ilvl w:val="0"/>
-                <w:numId w:val="15"/>
+                <w:numId w:val="31"/>
               </w:numPr>
               <w:spacing w:after="0" w:line="240" w:lineRule="auto"/>
-              <w:ind w:left="559"/>
               <w:textAlignment w:val="baseline"/>
               <w:rPr>
                 <w:rFonts w:ascii="Calibri" w:eastAsia="Times New Roman" w:hAnsi="Calibri" w:cs="Calibri"/>
@@ -8962,10 +9104,9 @@
               <w:pStyle w:val="Prrafodelista"/>
               <w:numPr>
                 <w:ilvl w:val="0"/>
-                <w:numId w:val="15"/>
+                <w:numId w:val="31"/>
               </w:numPr>
               <w:spacing w:after="0" w:line="240" w:lineRule="auto"/>
-              <w:ind w:left="559"/>
               <w:textAlignment w:val="baseline"/>
               <w:rPr>
                 <w:rFonts w:ascii="Calibri" w:eastAsia="Times New Roman" w:hAnsi="Calibri" w:cs="Calibri"/>
@@ -8978,6 +9119,75 @@
                 <w:lang w:eastAsia="es-419"/>
               </w:rPr>
               <w:t>Confirmar compra</w:t>
+            </w:r>
+          </w:p>
+        </w:tc>
+      </w:tr>
+      <w:tr>
+        <w:tc>
+          <w:tcPr>
+            <w:tcW w:w="4245" w:type="dxa"/>
+            <w:tcBorders>
+              <w:top w:val="nil"/>
+              <w:left w:val="single" w:sz="6" w:space="0" w:color="000000"/>
+              <w:bottom w:val="single" w:sz="6" w:space="0" w:color="000000"/>
+              <w:right w:val="single" w:sz="6" w:space="0" w:color="000000"/>
+            </w:tcBorders>
+          </w:tcPr>
+          <w:p>
+            <w:pPr>
+              <w:spacing w:after="0" w:line="240" w:lineRule="auto"/>
+              <w:textAlignment w:val="baseline"/>
+              <w:rPr>
+                <w:rFonts w:ascii="Calibri" w:eastAsia="Times New Roman" w:hAnsi="Calibri" w:cs="Calibri"/>
+                <w:b/>
+                <w:bCs/>
+                <w:lang w:eastAsia="es-419"/>
+              </w:rPr>
+            </w:pPr>
+            <w:r>
+              <w:rPr>
+                <w:rFonts w:ascii="Calibri" w:eastAsia="Times New Roman" w:hAnsi="Calibri" w:cs="Calibri"/>
+                <w:b/>
+                <w:bCs/>
+                <w:lang w:eastAsia="es-419"/>
+              </w:rPr>
+              <w:t>Resultado obtenido</w:t>
+            </w:r>
+          </w:p>
+        </w:tc>
+        <w:tc>
+          <w:tcPr>
+            <w:tcW w:w="6237" w:type="dxa"/>
+            <w:tcBorders>
+              <w:top w:val="nil"/>
+              <w:left w:val="nil"/>
+              <w:bottom w:val="single" w:sz="6" w:space="0" w:color="000000"/>
+              <w:right w:val="single" w:sz="6" w:space="0" w:color="000000"/>
+            </w:tcBorders>
+          </w:tcPr>
+          <w:p>
+            <w:pPr>
+              <w:spacing w:after="0" w:line="240" w:lineRule="auto"/>
+              <w:textAlignment w:val="baseline"/>
+              <w:rPr>
+                <w:rFonts w:ascii="Calibri" w:eastAsia="Times New Roman" w:hAnsi="Calibri" w:cs="Calibri"/>
+                <w:lang w:eastAsia="es-419"/>
+              </w:rPr>
+            </w:pPr>
+            <w:r>
+              <w:rPr>
+                <w:rFonts w:ascii="Calibri" w:eastAsia="Times New Roman" w:hAnsi="Calibri" w:cs="Calibri"/>
+                <w:lang w:eastAsia="es-419"/>
+              </w:rPr>
+              <w:t>La página retorna un mensaje de error 404</w:t>
+            </w:r>
+            <w:r>
+              <w:rPr>
+                <w:rFonts w:ascii="Calibri" w:eastAsia="Times New Roman" w:hAnsi="Calibri" w:cs="Calibri"/>
+                <w:lang w:eastAsia="es-419"/>
+              </w:rPr>
+              <w:t xml:space="preserve"> luego del paso 3.</w:t>
             </w:r>
           </w:p>
         </w:tc>
@@ -9037,10 +9247,9 @@
               <w:pStyle w:val="Prrafodelista"/>
               <w:numPr>
                 <w:ilvl w:val="0"/>
-                <w:numId w:val="16"/>
+                <w:numId w:val="32"/>
               </w:numPr>
               <w:spacing w:after="0" w:line="240" w:lineRule="auto"/>
-              <w:ind w:left="566"/>
               <w:textAlignment w:val="baseline"/>
               <w:rPr>
                 <w:rFonts w:ascii="Calibri" w:eastAsia="Times New Roman" w:hAnsi="Calibri" w:cs="Calibri"/>
@@ -9060,10 +9269,9 @@
               <w:pStyle w:val="Prrafodelista"/>
               <w:numPr>
                 <w:ilvl w:val="0"/>
-                <w:numId w:val="16"/>
+                <w:numId w:val="32"/>
               </w:numPr>
               <w:spacing w:after="0" w:line="240" w:lineRule="auto"/>
-              <w:ind w:left="566"/>
               <w:textAlignment w:val="baseline"/>
               <w:rPr>
                 <w:rFonts w:ascii="Calibri" w:eastAsia="Times New Roman" w:hAnsi="Calibri" w:cs="Calibri"/>
@@ -9496,10 +9704,9 @@
               <w:pStyle w:val="Prrafodelista"/>
               <w:numPr>
                 <w:ilvl w:val="0"/>
-                <w:numId w:val="17"/>
+                <w:numId w:val="33"/>
               </w:numPr>
               <w:spacing w:after="0" w:line="240" w:lineRule="auto"/>
-              <w:ind w:left="566"/>
               <w:textAlignment w:val="baseline"/>
               <w:rPr>
                 <w:rFonts w:ascii="Calibri" w:eastAsia="Times New Roman" w:hAnsi="Calibri" w:cs="Calibri"/>
@@ -9519,10 +9726,9 @@
               <w:pStyle w:val="Prrafodelista"/>
               <w:numPr>
                 <w:ilvl w:val="0"/>
-                <w:numId w:val="17"/>
+                <w:numId w:val="33"/>
               </w:numPr>
               <w:spacing w:after="0" w:line="240" w:lineRule="auto"/>
-              <w:ind w:left="566"/>
               <w:textAlignment w:val="baseline"/>
               <w:rPr>
                 <w:rFonts w:ascii="Calibri" w:eastAsia="Times New Roman" w:hAnsi="Calibri" w:cs="Calibri"/>
@@ -9542,10 +9748,9 @@
               <w:pStyle w:val="Prrafodelista"/>
               <w:numPr>
                 <w:ilvl w:val="0"/>
-                <w:numId w:val="17"/>
+                <w:numId w:val="33"/>
               </w:numPr>
               <w:spacing w:after="0" w:line="240" w:lineRule="auto"/>
-              <w:ind w:left="566"/>
               <w:textAlignment w:val="baseline"/>
               <w:rPr>
                 <w:rFonts w:ascii="Calibri" w:eastAsia="Times New Roman" w:hAnsi="Calibri" w:cs="Calibri"/>
@@ -9565,10 +9770,9 @@
               <w:pStyle w:val="Prrafodelista"/>
               <w:numPr>
                 <w:ilvl w:val="0"/>
-                <w:numId w:val="17"/>
+                <w:numId w:val="33"/>
               </w:numPr>
               <w:spacing w:after="0" w:line="240" w:lineRule="auto"/>
-              <w:ind w:left="566"/>
               <w:textAlignment w:val="baseline"/>
               <w:rPr>
                 <w:rFonts w:ascii="Calibri" w:eastAsia="Times New Roman" w:hAnsi="Calibri" w:cs="Calibri"/>
@@ -9581,6 +9785,76 @@
                 <w:lang w:eastAsia="es-419"/>
               </w:rPr>
               <w:t>Confirmar compra</w:t>
+            </w:r>
+          </w:p>
+        </w:tc>
+      </w:tr>
+      <w:tr>
+        <w:tc>
+          <w:tcPr>
+            <w:tcW w:w="4245" w:type="dxa"/>
+            <w:tcBorders>
+              <w:top w:val="nil"/>
+              <w:left w:val="single" w:sz="6" w:space="0" w:color="000000"/>
+              <w:bottom w:val="single" w:sz="6" w:space="0" w:color="000000"/>
+              <w:right w:val="single" w:sz="6" w:space="0" w:color="000000"/>
+            </w:tcBorders>
+          </w:tcPr>
+          <w:p>
+            <w:pPr>
+              <w:spacing w:after="0" w:line="240" w:lineRule="auto"/>
+              <w:textAlignment w:val="baseline"/>
+              <w:rPr>
+                <w:rFonts w:ascii="Calibri" w:eastAsia="Times New Roman" w:hAnsi="Calibri" w:cs="Calibri"/>
+                <w:b/>
+                <w:bCs/>
+                <w:lang w:eastAsia="es-419"/>
+              </w:rPr>
+            </w:pPr>
+            <w:r>
+              <w:rPr>
+                <w:rFonts w:ascii="Calibri" w:eastAsia="Times New Roman" w:hAnsi="Calibri" w:cs="Calibri"/>
+                <w:b/>
+                <w:bCs/>
+                <w:lang w:eastAsia="es-419"/>
+              </w:rPr>
+              <w:t>Resultado obtenido</w:t>
+            </w:r>
+          </w:p>
+        </w:tc>
+        <w:tc>
+          <w:tcPr>
+            <w:tcW w:w="6237" w:type="dxa"/>
+            <w:tcBorders>
+              <w:top w:val="nil"/>
+              <w:left w:val="nil"/>
+              <w:bottom w:val="single" w:sz="6" w:space="0" w:color="000000"/>
+              <w:right w:val="single" w:sz="6" w:space="0" w:color="000000"/>
+            </w:tcBorders>
+          </w:tcPr>
+          <w:p>
+            <w:pPr>
+              <w:spacing w:after="0" w:line="240" w:lineRule="auto"/>
+              <w:textAlignment w:val="baseline"/>
+              <w:rPr>
+                <w:rFonts w:ascii="Calibri" w:eastAsia="Times New Roman" w:hAnsi="Calibri" w:cs="Calibri"/>
+                <w:u w:val="single"/>
+                <w:lang w:eastAsia="es-419"/>
+              </w:rPr>
+            </w:pPr>
+            <w:r>
+              <w:rPr>
+                <w:rFonts w:ascii="Calibri" w:eastAsia="Times New Roman" w:hAnsi="Calibri" w:cs="Calibri"/>
+                <w:lang w:eastAsia="es-419"/>
+              </w:rPr>
+              <w:t>La página retorna un error 404</w:t>
+            </w:r>
+            <w:r>
+              <w:rPr>
+                <w:rFonts w:ascii="Calibri" w:eastAsia="Times New Roman" w:hAnsi="Calibri" w:cs="Calibri"/>
+                <w:lang w:eastAsia="es-419"/>
+              </w:rPr>
+              <w:t xml:space="preserve"> luego del paso 4.</w:t>
             </w:r>
           </w:p>
         </w:tc>
@@ -9640,10 +9914,9 @@
               <w:pStyle w:val="Prrafodelista"/>
               <w:numPr>
                 <w:ilvl w:val="0"/>
-                <w:numId w:val="18"/>
+                <w:numId w:val="34"/>
               </w:numPr>
               <w:spacing w:after="0" w:line="240" w:lineRule="auto"/>
-              <w:ind w:left="566"/>
               <w:textAlignment w:val="baseline"/>
               <w:rPr>
                 <w:rFonts w:ascii="Calibri" w:eastAsia="Times New Roman" w:hAnsi="Calibri" w:cs="Calibri"/>
@@ -9663,10 +9936,9 @@
               <w:pStyle w:val="Prrafodelista"/>
               <w:numPr>
                 <w:ilvl w:val="0"/>
-                <w:numId w:val="18"/>
+                <w:numId w:val="34"/>
               </w:numPr>
               <w:spacing w:after="0" w:line="240" w:lineRule="auto"/>
-              <w:ind w:left="566"/>
               <w:textAlignment w:val="baseline"/>
               <w:rPr>
                 <w:rFonts w:ascii="Calibri" w:eastAsia="Times New Roman" w:hAnsi="Calibri" w:cs="Calibri"/>
@@ -9688,8 +9960,6 @@
       <w:pPr>
         <w:rPr>
           <w:rFonts w:cstheme="minorHAnsi"/>
-          <w:b/>
-          <w:bCs/>
           <w:sz w:val="28"/>
           <w:szCs w:val="28"/>
           <w:lang w:val="es-ES"/>
@@ -9705,76 +9975,15 @@
           <w:lang w:val="es-ES"/>
         </w:rPr>
       </w:pPr>
-    </w:p>
-    <w:p>
-      <w:pPr>
+      <w:r>
         <w:rPr>
           <w:rFonts w:cstheme="minorHAnsi"/>
           <w:sz w:val="28"/>
           <w:szCs w:val="28"/>
           <w:lang w:val="es-ES"/>
         </w:rPr>
-      </w:pPr>
-    </w:p>
-    <w:p>
-      <w:pPr>
-        <w:rPr>
-          <w:rFonts w:cstheme="minorHAnsi"/>
-          <w:sz w:val="28"/>
-          <w:szCs w:val="28"/>
-          <w:lang w:val="es-ES"/>
-        </w:rPr>
-      </w:pPr>
-    </w:p>
-    <w:p>
-      <w:pPr>
-        <w:rPr>
-          <w:rFonts w:cstheme="minorHAnsi"/>
-          <w:sz w:val="28"/>
-          <w:szCs w:val="28"/>
-          <w:lang w:val="es-ES"/>
-        </w:rPr>
-      </w:pPr>
-    </w:p>
-    <w:p>
-      <w:pPr>
-        <w:rPr>
-          <w:rFonts w:cstheme="minorHAnsi"/>
-          <w:sz w:val="28"/>
-          <w:szCs w:val="28"/>
-          <w:lang w:val="es-ES"/>
-        </w:rPr>
-      </w:pPr>
-    </w:p>
-    <w:p>
-      <w:pPr>
-        <w:rPr>
-          <w:rFonts w:cstheme="minorHAnsi"/>
-          <w:sz w:val="28"/>
-          <w:szCs w:val="28"/>
-          <w:lang w:val="es-ES"/>
-        </w:rPr>
-      </w:pPr>
-    </w:p>
-    <w:p>
-      <w:pPr>
-        <w:rPr>
-          <w:rFonts w:cstheme="minorHAnsi"/>
-          <w:sz w:val="28"/>
-          <w:szCs w:val="28"/>
-          <w:lang w:val="es-ES"/>
-        </w:rPr>
-      </w:pPr>
-    </w:p>
-    <w:p>
-      <w:pPr>
-        <w:rPr>
-          <w:rFonts w:cstheme="minorHAnsi"/>
-          <w:sz w:val="28"/>
-          <w:szCs w:val="28"/>
-          <w:lang w:val="es-ES"/>
-        </w:rPr>
-      </w:pPr>
+        <w:br w:type="page"/>
+      </w:r>
     </w:p>
     <w:p>
       <w:pPr>
@@ -10323,7 +10532,25 @@
           <w:szCs w:val="28"/>
           <w:lang w:eastAsia="es-419"/>
         </w:rPr>
-        <w:t xml:space="preserve"> 3, 4 y 5 luego de realizar las etapas de re-testeo se verificó un cumplimiento de los criterios de aceptación por el cliente. Para el caso de las pruebas 6 y 7 se presentaron fallos en el funcionamiento de estos módulos evaluados. A lo largo del proceso de ejecución de las pruebas realizadas, sólo 2 no arrojaron el resultado esperado por el cliente, esto fue informado a través de los reportes de avances diarios, a lo cual el cliente resaltó que no eran detalles que afectaran de forma relevante el funcionamiento de la página y que con los resultados era posible culminar este proceso.  </w:t>
+        <w:t xml:space="preserve"> 3, 4 y 5 luego de realizar las etapas de re</w:t>
+      </w:r>
+      <w:r>
+        <w:rPr>
+          <w:rFonts w:ascii="Calibri" w:eastAsia="Times New Roman" w:hAnsi="Calibri" w:cs="Calibri"/>
+          <w:sz w:val="28"/>
+          <w:szCs w:val="28"/>
+          <w:lang w:eastAsia="es-419"/>
+        </w:rPr>
+        <w:t>testing</w:t>
+      </w:r>
+      <w:r>
+        <w:rPr>
+          <w:rFonts w:ascii="Calibri" w:eastAsia="Times New Roman" w:hAnsi="Calibri" w:cs="Calibri"/>
+          <w:sz w:val="28"/>
+          <w:szCs w:val="28"/>
+          <w:lang w:eastAsia="es-419"/>
+        </w:rPr>
+        <w:t> se verificó un cumplimiento de los criterios de aceptación por el cliente. Para el caso de las pruebas 6 y 7 se presentaron fallos en el funcionamiento de estos módulos evaluados. A lo largo del proceso de ejecución de las pruebas realizadas, sólo 2 no arrojaron el resultado esperado por el cliente, esto fue informado a través de los reportes de avances diarios, a lo cual el cliente resaltó que no eran detalles que afectaran de forma relevante el funcionamiento de la página y que con los resultados era posible culminar este proceso.  </w:t>
       </w:r>
     </w:p>
     <w:p>
@@ -11897,6 +12124,92 @@
     </w:lvl>
   </w:abstractNum>
   <w:abstractNum w:abstractNumId="7" w15:restartNumberingAfterBreak="0">
+    <w:nsid w:val="1DF0336A"/>
+    <w:multiLevelType w:val="hybridMultilevel"/>
+    <w:tmpl w:val="802A6812"/>
+    <w:lvl w:ilvl="0" w:tplc="580A000F">
+      <w:start w:val="1"/>
+      <w:numFmt w:val="decimal"/>
+      <w:lvlText w:val="%1."/>
+      <w:lvlJc w:val="left"/>
+      <w:pPr>
+        <w:ind w:left="566" w:hanging="360"/>
+      </w:pPr>
+    </w:lvl>
+    <w:lvl w:ilvl="1" w:tplc="580A0019">
+      <w:start w:val="1"/>
+      <w:numFmt w:val="lowerLetter"/>
+      <w:lvlText w:val="%2."/>
+      <w:lvlJc w:val="left"/>
+      <w:pPr>
+        <w:ind w:left="1286" w:hanging="360"/>
+      </w:pPr>
+    </w:lvl>
+    <w:lvl w:ilvl="2" w:tplc="580A001B">
+      <w:start w:val="1"/>
+      <w:numFmt w:val="lowerRoman"/>
+      <w:lvlText w:val="%3."/>
+      <w:lvlJc w:val="right"/>
+      <w:pPr>
+        <w:ind w:left="2006" w:hanging="180"/>
+      </w:pPr>
+    </w:lvl>
+    <w:lvl w:ilvl="3" w:tplc="580A000F">
+      <w:start w:val="1"/>
+      <w:numFmt w:val="decimal"/>
+      <w:lvlText w:val="%4."/>
+      <w:lvlJc w:val="left"/>
+      <w:pPr>
+        <w:ind w:left="2726" w:hanging="360"/>
+      </w:pPr>
+    </w:lvl>
+    <w:lvl w:ilvl="4" w:tplc="580A0019">
+      <w:start w:val="1"/>
+      <w:numFmt w:val="lowerLetter"/>
+      <w:lvlText w:val="%5."/>
+      <w:lvlJc w:val="left"/>
+      <w:pPr>
+        <w:ind w:left="3446" w:hanging="360"/>
+      </w:pPr>
+    </w:lvl>
+    <w:lvl w:ilvl="5" w:tplc="580A001B">
+      <w:start w:val="1"/>
+      <w:numFmt w:val="lowerRoman"/>
+      <w:lvlText w:val="%6."/>
+      <w:lvlJc w:val="right"/>
+      <w:pPr>
+        <w:ind w:left="4166" w:hanging="180"/>
+      </w:pPr>
+    </w:lvl>
+    <w:lvl w:ilvl="6" w:tplc="580A000F">
+      <w:start w:val="1"/>
+      <w:numFmt w:val="decimal"/>
+      <w:lvlText w:val="%7."/>
+      <w:lvlJc w:val="left"/>
+      <w:pPr>
+        <w:ind w:left="4886" w:hanging="360"/>
+      </w:pPr>
+    </w:lvl>
+    <w:lvl w:ilvl="7" w:tplc="580A0019">
+      <w:start w:val="1"/>
+      <w:numFmt w:val="lowerLetter"/>
+      <w:lvlText w:val="%8."/>
+      <w:lvlJc w:val="left"/>
+      <w:pPr>
+        <w:ind w:left="5606" w:hanging="360"/>
+      </w:pPr>
+    </w:lvl>
+    <w:lvl w:ilvl="8" w:tplc="580A001B">
+      <w:start w:val="1"/>
+      <w:numFmt w:val="lowerRoman"/>
+      <w:lvlText w:val="%9."/>
+      <w:lvlJc w:val="right"/>
+      <w:pPr>
+        <w:ind w:left="6326" w:hanging="180"/>
+      </w:pPr>
+    </w:lvl>
+  </w:abstractNum>
+  <w:abstractNum w:abstractNumId="8" w15:restartNumberingAfterBreak="0">
     <w:nsid w:val="1FE2664E"/>
     <w:multiLevelType w:val="hybridMultilevel"/>
     <w:tmpl w:val="31AE4986"/>
@@ -11982,7 +12295,7 @@
       </w:pPr>
     </w:lvl>
   </w:abstractNum>
-  <w:abstractNum w:abstractNumId="8" w15:restartNumberingAfterBreak="0">
+  <w:abstractNum w:abstractNumId="9" w15:restartNumberingAfterBreak="0">
     <w:nsid w:val="25C82992"/>
     <w:multiLevelType w:val="hybridMultilevel"/>
     <w:tmpl w:val="EDBE17EA"/>
@@ -12068,7 +12381,7 @@
       </w:pPr>
     </w:lvl>
   </w:abstractNum>
-  <w:abstractNum w:abstractNumId="9" w15:restartNumberingAfterBreak="0">
+  <w:abstractNum w:abstractNumId="10" w15:restartNumberingAfterBreak="0">
     <w:nsid w:val="26054292"/>
     <w:multiLevelType w:val="hybridMultilevel"/>
     <w:tmpl w:val="2CCE4CD2"/>
@@ -12157,7 +12470,7 @@
       </w:pPr>
     </w:lvl>
   </w:abstractNum>
-  <w:abstractNum w:abstractNumId="10" w15:restartNumberingAfterBreak="0">
+  <w:abstractNum w:abstractNumId="11" w15:restartNumberingAfterBreak="0">
     <w:nsid w:val="265A0DD4"/>
     <w:multiLevelType w:val="hybridMultilevel"/>
     <w:tmpl w:val="7B0E43F4"/>
@@ -12270,7 +12583,7 @@
       </w:rPr>
     </w:lvl>
   </w:abstractNum>
-  <w:abstractNum w:abstractNumId="11" w15:restartNumberingAfterBreak="0">
+  <w:abstractNum w:abstractNumId="12" w15:restartNumberingAfterBreak="0">
     <w:nsid w:val="413836A8"/>
     <w:multiLevelType w:val="hybridMultilevel"/>
     <w:tmpl w:val="FBC67E5E"/>
@@ -12356,7 +12669,7 @@
       </w:pPr>
     </w:lvl>
   </w:abstractNum>
-  <w:abstractNum w:abstractNumId="12" w15:restartNumberingAfterBreak="0">
+  <w:abstractNum w:abstractNumId="13" w15:restartNumberingAfterBreak="0">
     <w:nsid w:val="42D645F9"/>
     <w:multiLevelType w:val="hybridMultilevel"/>
     <w:tmpl w:val="1144BDBC"/>
@@ -12442,7 +12755,7 @@
       </w:pPr>
     </w:lvl>
   </w:abstractNum>
-  <w:abstractNum w:abstractNumId="13" w15:restartNumberingAfterBreak="0">
+  <w:abstractNum w:abstractNumId="14" w15:restartNumberingAfterBreak="0">
     <w:nsid w:val="430252FC"/>
     <w:multiLevelType w:val="hybridMultilevel"/>
     <w:tmpl w:val="C4487D24"/>
@@ -12528,7 +12841,7 @@
       </w:pPr>
     </w:lvl>
   </w:abstractNum>
-  <w:abstractNum w:abstractNumId="14" w15:restartNumberingAfterBreak="0">
+  <w:abstractNum w:abstractNumId="15" w15:restartNumberingAfterBreak="0">
     <w:nsid w:val="45EF1542"/>
     <w:multiLevelType w:val="hybridMultilevel"/>
     <w:tmpl w:val="1144BDBC"/>
@@ -12614,7 +12927,7 @@
       </w:pPr>
     </w:lvl>
   </w:abstractNum>
-  <w:abstractNum w:abstractNumId="15" w15:restartNumberingAfterBreak="0">
+  <w:abstractNum w:abstractNumId="16" w15:restartNumberingAfterBreak="0">
     <w:nsid w:val="461857F6"/>
     <w:multiLevelType w:val="hybridMultilevel"/>
     <w:tmpl w:val="D324C03A"/>
@@ -12703,7 +13016,7 @@
       </w:pPr>
     </w:lvl>
   </w:abstractNum>
-  <w:abstractNum w:abstractNumId="16" w15:restartNumberingAfterBreak="0">
+  <w:abstractNum w:abstractNumId="17" w15:restartNumberingAfterBreak="0">
     <w:nsid w:val="48FD65EB"/>
     <w:multiLevelType w:val="multilevel"/>
     <w:tmpl w:val="7800FA90"/>
@@ -12852,7 +13165,7 @@
       </w:rPr>
     </w:lvl>
   </w:abstractNum>
-  <w:abstractNum w:abstractNumId="17" w15:restartNumberingAfterBreak="0">
+  <w:abstractNum w:abstractNumId="18" w15:restartNumberingAfterBreak="0">
     <w:nsid w:val="4AC535C6"/>
     <w:multiLevelType w:val="multilevel"/>
     <w:tmpl w:val="D922AC0E"/>
@@ -12968,7 +13281,7 @@
       </w:pPr>
     </w:lvl>
   </w:abstractNum>
-  <w:abstractNum w:abstractNumId="18" w15:restartNumberingAfterBreak="0">
+  <w:abstractNum w:abstractNumId="19" w15:restartNumberingAfterBreak="0">
     <w:nsid w:val="4ECC2828"/>
     <w:multiLevelType w:val="hybridMultilevel"/>
     <w:tmpl w:val="802A6812"/>
@@ -13054,7 +13367,7 @@
       </w:pPr>
     </w:lvl>
   </w:abstractNum>
-  <w:abstractNum w:abstractNumId="19" w15:restartNumberingAfterBreak="0">
+  <w:abstractNum w:abstractNumId="20" w15:restartNumberingAfterBreak="0">
     <w:nsid w:val="55271128"/>
     <w:multiLevelType w:val="hybridMultilevel"/>
     <w:tmpl w:val="FC9ED528"/>
@@ -13143,7 +13456,7 @@
       </w:pPr>
     </w:lvl>
   </w:abstractNum>
-  <w:abstractNum w:abstractNumId="20" w15:restartNumberingAfterBreak="0">
+  <w:abstractNum w:abstractNumId="21" w15:restartNumberingAfterBreak="0">
     <w:nsid w:val="5A56624D"/>
     <w:multiLevelType w:val="hybridMultilevel"/>
     <w:tmpl w:val="3BF47216"/>
@@ -13229,7 +13542,7 @@
       </w:pPr>
     </w:lvl>
   </w:abstractNum>
-  <w:abstractNum w:abstractNumId="21" w15:restartNumberingAfterBreak="0">
+  <w:abstractNum w:abstractNumId="22" w15:restartNumberingAfterBreak="0">
     <w:nsid w:val="5B2E4316"/>
     <w:multiLevelType w:val="multilevel"/>
     <w:tmpl w:val="B804F8AA"/>
@@ -13342,7 +13655,7 @@
       </w:pPr>
     </w:lvl>
   </w:abstractNum>
-  <w:abstractNum w:abstractNumId="22" w15:restartNumberingAfterBreak="0">
+  <w:abstractNum w:abstractNumId="23" w15:restartNumberingAfterBreak="0">
     <w:nsid w:val="5BFD4742"/>
     <w:multiLevelType w:val="hybridMultilevel"/>
     <w:tmpl w:val="BEF65CC2"/>
@@ -13428,7 +13741,93 @@
       </w:pPr>
     </w:lvl>
   </w:abstractNum>
-  <w:abstractNum w:abstractNumId="23" w15:restartNumberingAfterBreak="0">
+  <w:abstractNum w:abstractNumId="24" w15:restartNumberingAfterBreak="0">
+    <w:nsid w:val="622D12BC"/>
+    <w:multiLevelType w:val="hybridMultilevel"/>
+    <w:tmpl w:val="C4487D24"/>
+    <w:lvl w:ilvl="0" w:tplc="D3ACF244">
+      <w:start w:val="1"/>
+      <w:numFmt w:val="decimal"/>
+      <w:lvlText w:val="%1."/>
+      <w:lvlJc w:val="left"/>
+      <w:pPr>
+        <w:ind w:left="360" w:hanging="360"/>
+      </w:pPr>
+    </w:lvl>
+    <w:lvl w:ilvl="1" w:tplc="580A0019">
+      <w:start w:val="1"/>
+      <w:numFmt w:val="lowerLetter"/>
+      <w:lvlText w:val="%2."/>
+      <w:lvlJc w:val="left"/>
+      <w:pPr>
+        <w:ind w:left="881" w:hanging="360"/>
+      </w:pPr>
+    </w:lvl>
+    <w:lvl w:ilvl="2" w:tplc="580A001B">
+      <w:start w:val="1"/>
+      <w:numFmt w:val="lowerRoman"/>
+      <w:lvlText w:val="%3."/>
+      <w:lvlJc w:val="right"/>
+      <w:pPr>
+        <w:ind w:left="1601" w:hanging="180"/>
+      </w:pPr>
+    </w:lvl>
+    <w:lvl w:ilvl="3" w:tplc="580A000F">
+      <w:start w:val="1"/>
+      <w:numFmt w:val="decimal"/>
+      <w:lvlText w:val="%4."/>
+      <w:lvlJc w:val="left"/>
+      <w:pPr>
+        <w:ind w:left="2321" w:hanging="360"/>
+      </w:pPr>
+    </w:lvl>
+    <w:lvl w:ilvl="4" w:tplc="580A0019">
+      <w:start w:val="1"/>
+      <w:numFmt w:val="lowerLetter"/>
+      <w:lvlText w:val="%5."/>
+      <w:lvlJc w:val="left"/>
+      <w:pPr>
+        <w:ind w:left="3041" w:hanging="360"/>
+      </w:pPr>
+    </w:lvl>
+    <w:lvl w:ilvl="5" w:tplc="580A001B">
+      <w:start w:val="1"/>
+      <w:numFmt w:val="lowerRoman"/>
+      <w:lvlText w:val="%6."/>
+      <w:lvlJc w:val="right"/>
+      <w:pPr>
+        <w:ind w:left="3761" w:hanging="180"/>
+      </w:pPr>
+    </w:lvl>
+    <w:lvl w:ilvl="6" w:tplc="580A000F">
+      <w:start w:val="1"/>
+      <w:numFmt w:val="decimal"/>
+      <w:lvlText w:val="%7."/>
+      <w:lvlJc w:val="left"/>
+      <w:pPr>
+        <w:ind w:left="4481" w:hanging="360"/>
+      </w:pPr>
+    </w:lvl>
+    <w:lvl w:ilvl="7" w:tplc="580A0019">
+      <w:start w:val="1"/>
+      <w:numFmt w:val="lowerLetter"/>
+      <w:lvlText w:val="%8."/>
+      <w:lvlJc w:val="left"/>
+      <w:pPr>
+        <w:ind w:left="5201" w:hanging="360"/>
+      </w:pPr>
+    </w:lvl>
+    <w:lvl w:ilvl="8" w:tplc="580A001B">
+      <w:start w:val="1"/>
+      <w:numFmt w:val="lowerRoman"/>
+      <w:lvlText w:val="%9."/>
+      <w:lvlJc w:val="right"/>
+      <w:pPr>
+        <w:ind w:left="5921" w:hanging="180"/>
+      </w:pPr>
+    </w:lvl>
+  </w:abstractNum>
+  <w:abstractNum w:abstractNumId="25" w15:restartNumberingAfterBreak="0">
     <w:nsid w:val="62A75BA5"/>
     <w:multiLevelType w:val="hybridMultilevel"/>
     <w:tmpl w:val="E95295CE"/>
@@ -13541,7 +13940,7 @@
       </w:rPr>
     </w:lvl>
   </w:abstractNum>
-  <w:abstractNum w:abstractNumId="24" w15:restartNumberingAfterBreak="0">
+  <w:abstractNum w:abstractNumId="26" w15:restartNumberingAfterBreak="0">
     <w:nsid w:val="69163F24"/>
     <w:multiLevelType w:val="hybridMultilevel"/>
     <w:tmpl w:val="E1AC17BA"/>
@@ -13654,7 +14053,7 @@
       </w:rPr>
     </w:lvl>
   </w:abstractNum>
-  <w:abstractNum w:abstractNumId="25" w15:restartNumberingAfterBreak="0">
+  <w:abstractNum w:abstractNumId="27" w15:restartNumberingAfterBreak="0">
     <w:nsid w:val="6A575052"/>
     <w:multiLevelType w:val="hybridMultilevel"/>
     <w:tmpl w:val="8B5846E4"/>
@@ -13743,7 +14142,93 @@
       </w:pPr>
     </w:lvl>
   </w:abstractNum>
-  <w:abstractNum w:abstractNumId="26" w15:restartNumberingAfterBreak="0">
+  <w:abstractNum w:abstractNumId="28" w15:restartNumberingAfterBreak="0">
+    <w:nsid w:val="6D436FE5"/>
+    <w:multiLevelType w:val="hybridMultilevel"/>
+    <w:tmpl w:val="FBC67E5E"/>
+    <w:lvl w:ilvl="0" w:tplc="580A000F">
+      <w:start w:val="1"/>
+      <w:numFmt w:val="decimal"/>
+      <w:lvlText w:val="%1."/>
+      <w:lvlJc w:val="left"/>
+      <w:pPr>
+        <w:ind w:left="360" w:hanging="360"/>
+      </w:pPr>
+    </w:lvl>
+    <w:lvl w:ilvl="1" w:tplc="580A0019">
+      <w:start w:val="1"/>
+      <w:numFmt w:val="lowerLetter"/>
+      <w:lvlText w:val="%2."/>
+      <w:lvlJc w:val="left"/>
+      <w:pPr>
+        <w:ind w:left="1080" w:hanging="360"/>
+      </w:pPr>
+    </w:lvl>
+    <w:lvl w:ilvl="2" w:tplc="580A001B">
+      <w:start w:val="1"/>
+      <w:numFmt w:val="lowerRoman"/>
+      <w:lvlText w:val="%3."/>
+      <w:lvlJc w:val="right"/>
+      <w:pPr>
+        <w:ind w:left="1800" w:hanging="180"/>
+      </w:pPr>
+    </w:lvl>
+    <w:lvl w:ilvl="3" w:tplc="580A000F">
+      <w:start w:val="1"/>
+      <w:numFmt w:val="decimal"/>
+      <w:lvlText w:val="%4."/>
+      <w:lvlJc w:val="left"/>
+      <w:pPr>
+        <w:ind w:left="2520" w:hanging="360"/>
+      </w:pPr>
+    </w:lvl>
+    <w:lvl w:ilvl="4" w:tplc="580A0019">
+      <w:start w:val="1"/>
+      <w:numFmt w:val="lowerLetter"/>
+      <w:lvlText w:val="%5."/>
+      <w:lvlJc w:val="left"/>
+      <w:pPr>
+        <w:ind w:left="3240" w:hanging="360"/>
+      </w:pPr>
+    </w:lvl>
+    <w:lvl w:ilvl="5" w:tplc="580A001B">
+      <w:start w:val="1"/>
+      <w:numFmt w:val="lowerRoman"/>
+      <w:lvlText w:val="%6."/>
+      <w:lvlJc w:val="right"/>
+      <w:pPr>
+        <w:ind w:left="3960" w:hanging="180"/>
+      </w:pPr>
+    </w:lvl>
+    <w:lvl w:ilvl="6" w:tplc="580A000F">
+      <w:start w:val="1"/>
+      <w:numFmt w:val="decimal"/>
+      <w:lvlText w:val="%7."/>
+      <w:lvlJc w:val="left"/>
+      <w:pPr>
+        <w:ind w:left="4680" w:hanging="360"/>
+      </w:pPr>
+    </w:lvl>
+    <w:lvl w:ilvl="7" w:tplc="580A0019">
+      <w:start w:val="1"/>
+      <w:numFmt w:val="lowerLetter"/>
+      <w:lvlText w:val="%8."/>
+      <w:lvlJc w:val="left"/>
+      <w:pPr>
+        <w:ind w:left="5400" w:hanging="360"/>
+      </w:pPr>
+    </w:lvl>
+    <w:lvl w:ilvl="8" w:tplc="580A001B">
+      <w:start w:val="1"/>
+      <w:numFmt w:val="lowerRoman"/>
+      <w:lvlText w:val="%9."/>
+      <w:lvlJc w:val="right"/>
+      <w:pPr>
+        <w:ind w:left="6120" w:hanging="180"/>
+      </w:pPr>
+    </w:lvl>
+  </w:abstractNum>
+  <w:abstractNum w:abstractNumId="29" w15:restartNumberingAfterBreak="0">
     <w:nsid w:val="77C92BCB"/>
     <w:multiLevelType w:val="hybridMultilevel"/>
     <w:tmpl w:val="72BC36FE"/>
@@ -13829,7 +14314,7 @@
       </w:pPr>
     </w:lvl>
   </w:abstractNum>
-  <w:abstractNum w:abstractNumId="27" w15:restartNumberingAfterBreak="0">
+  <w:abstractNum w:abstractNumId="30" w15:restartNumberingAfterBreak="0">
     <w:nsid w:val="7B78030E"/>
     <w:multiLevelType w:val="multilevel"/>
     <w:tmpl w:val="8B12AA42"/>
@@ -13942,11 +14427,97 @@
       </w:pPr>
     </w:lvl>
   </w:abstractNum>
+  <w:abstractNum w:abstractNumId="31" w15:restartNumberingAfterBreak="0">
+    <w:nsid w:val="7E4A2C6A"/>
+    <w:multiLevelType w:val="hybridMultilevel"/>
+    <w:tmpl w:val="C4487D24"/>
+    <w:lvl w:ilvl="0" w:tplc="D3ACF244">
+      <w:start w:val="1"/>
+      <w:numFmt w:val="decimal"/>
+      <w:lvlText w:val="%1."/>
+      <w:lvlJc w:val="left"/>
+      <w:pPr>
+        <w:ind w:left="566" w:hanging="360"/>
+      </w:pPr>
+    </w:lvl>
+    <w:lvl w:ilvl="1" w:tplc="580A0019">
+      <w:start w:val="1"/>
+      <w:numFmt w:val="lowerLetter"/>
+      <w:lvlText w:val="%2."/>
+      <w:lvlJc w:val="left"/>
+      <w:pPr>
+        <w:ind w:left="1087" w:hanging="360"/>
+      </w:pPr>
+    </w:lvl>
+    <w:lvl w:ilvl="2" w:tplc="580A001B">
+      <w:start w:val="1"/>
+      <w:numFmt w:val="lowerRoman"/>
+      <w:lvlText w:val="%3."/>
+      <w:lvlJc w:val="right"/>
+      <w:pPr>
+        <w:ind w:left="1807" w:hanging="180"/>
+      </w:pPr>
+    </w:lvl>
+    <w:lvl w:ilvl="3" w:tplc="580A000F">
+      <w:start w:val="1"/>
+      <w:numFmt w:val="decimal"/>
+      <w:lvlText w:val="%4."/>
+      <w:lvlJc w:val="left"/>
+      <w:pPr>
+        <w:ind w:left="2527" w:hanging="360"/>
+      </w:pPr>
+    </w:lvl>
+    <w:lvl w:ilvl="4" w:tplc="580A0019">
+      <w:start w:val="1"/>
+      <w:numFmt w:val="lowerLetter"/>
+      <w:lvlText w:val="%5."/>
+      <w:lvlJc w:val="left"/>
+      <w:pPr>
+        <w:ind w:left="3247" w:hanging="360"/>
+      </w:pPr>
+    </w:lvl>
+    <w:lvl w:ilvl="5" w:tplc="580A001B">
+      <w:start w:val="1"/>
+      <w:numFmt w:val="lowerRoman"/>
+      <w:lvlText w:val="%6."/>
+      <w:lvlJc w:val="right"/>
+      <w:pPr>
+        <w:ind w:left="3967" w:hanging="180"/>
+      </w:pPr>
+    </w:lvl>
+    <w:lvl w:ilvl="6" w:tplc="580A000F">
+      <w:start w:val="1"/>
+      <w:numFmt w:val="decimal"/>
+      <w:lvlText w:val="%7."/>
+      <w:lvlJc w:val="left"/>
+      <w:pPr>
+        <w:ind w:left="4687" w:hanging="360"/>
+      </w:pPr>
+    </w:lvl>
+    <w:lvl w:ilvl="7" w:tplc="580A0019">
+      <w:start w:val="1"/>
+      <w:numFmt w:val="lowerLetter"/>
+      <w:lvlText w:val="%8."/>
+      <w:lvlJc w:val="left"/>
+      <w:pPr>
+        <w:ind w:left="5407" w:hanging="360"/>
+      </w:pPr>
+    </w:lvl>
+    <w:lvl w:ilvl="8" w:tplc="580A001B">
+      <w:start w:val="1"/>
+      <w:numFmt w:val="lowerRoman"/>
+      <w:lvlText w:val="%9."/>
+      <w:lvlJc w:val="right"/>
+      <w:pPr>
+        <w:ind w:left="6127" w:hanging="180"/>
+      </w:pPr>
+    </w:lvl>
+  </w:abstractNum>
   <w:num w:numId="1">
-    <w:abstractNumId w:val="24"/>
+    <w:abstractNumId w:val="26"/>
   </w:num>
   <w:num w:numId="2">
-    <w:abstractNumId w:val="10"/>
+    <w:abstractNumId w:val="11"/>
   </w:num>
   <w:num w:numId="3">
     <w:abstractNumId w:val="5"/>
@@ -13955,22 +14526,22 @@
     <w:abstractNumId w:val="1"/>
   </w:num>
   <w:num w:numId="5">
-    <w:abstractNumId w:val="9"/>
+    <w:abstractNumId w:val="10"/>
   </w:num>
   <w:num w:numId="6">
-    <w:abstractNumId w:val="15"/>
+    <w:abstractNumId w:val="16"/>
   </w:num>
   <w:num w:numId="7">
+    <w:abstractNumId w:val="27"/>
+  </w:num>
+  <w:num w:numId="8">
+    <w:abstractNumId w:val="20"/>
+  </w:num>
+  <w:num w:numId="9">
     <w:abstractNumId w:val="25"/>
   </w:num>
-  <w:num w:numId="8">
-    <w:abstractNumId w:val="19"/>
-  </w:num>
-  <w:num w:numId="9">
-    <w:abstractNumId w:val="23"/>
-  </w:num>
   <w:num w:numId="10">
-    <w:abstractNumId w:val="17"/>
+    <w:abstractNumId w:val="18"/>
     <w:lvlOverride w:ilvl="0">
       <w:startOverride w:val="1"/>
     </w:lvlOverride>
@@ -14030,7 +14601,7 @@
     </w:lvlOverride>
   </w:num>
   <w:num w:numId="12">
-    <w:abstractNumId w:val="21"/>
+    <w:abstractNumId w:val="22"/>
     <w:lvlOverride w:ilvl="0">
       <w:startOverride w:val="3"/>
     </w:lvlOverride>
@@ -14060,7 +14631,7 @@
     </w:lvlOverride>
   </w:num>
   <w:num w:numId="13">
-    <w:abstractNumId w:val="20"/>
+    <w:abstractNumId w:val="21"/>
     <w:lvlOverride w:ilvl="0">
       <w:startOverride w:val="1"/>
     </w:lvlOverride>
@@ -14090,7 +14661,7 @@
     </w:lvlOverride>
   </w:num>
   <w:num w:numId="14">
-    <w:abstractNumId w:val="27"/>
+    <w:abstractNumId w:val="30"/>
     <w:lvlOverride w:ilvl="0">
       <w:startOverride w:val="1"/>
     </w:lvlOverride>
@@ -14120,7 +14691,7 @@
     </w:lvlOverride>
   </w:num>
   <w:num w:numId="15">
-    <w:abstractNumId w:val="26"/>
+    <w:abstractNumId w:val="29"/>
     <w:lvlOverride w:ilvl="0">
       <w:startOverride w:val="1"/>
     </w:lvlOverride>
@@ -14150,7 +14721,7 @@
     </w:lvlOverride>
   </w:num>
   <w:num w:numId="16">
-    <w:abstractNumId w:val="11"/>
+    <w:abstractNumId w:val="12"/>
     <w:lvlOverride w:ilvl="0">
       <w:startOverride w:val="1"/>
     </w:lvlOverride>
@@ -14180,7 +14751,7 @@
     </w:lvlOverride>
   </w:num>
   <w:num w:numId="17">
-    <w:abstractNumId w:val="13"/>
+    <w:abstractNumId w:val="14"/>
     <w:lvlOverride w:ilvl="0">
       <w:startOverride w:val="1"/>
     </w:lvlOverride>
@@ -14210,7 +14781,7 @@
     </w:lvlOverride>
   </w:num>
   <w:num w:numId="18">
-    <w:abstractNumId w:val="18"/>
+    <w:abstractNumId w:val="19"/>
     <w:lvlOverride w:ilvl="0">
       <w:startOverride w:val="1"/>
     </w:lvlOverride>
@@ -14246,7 +14817,7 @@
     <w:abstractNumId w:val="2"/>
   </w:num>
   <w:num w:numId="21">
-    <w:abstractNumId w:val="22"/>
+    <w:abstractNumId w:val="23"/>
     <w:lvlOverride w:ilvl="0">
       <w:startOverride w:val="1"/>
     </w:lvlOverride>
@@ -14276,7 +14847,7 @@
     </w:lvlOverride>
   </w:num>
   <w:num w:numId="22">
-    <w:abstractNumId w:val="7"/>
+    <w:abstractNumId w:val="8"/>
     <w:lvlOverride w:ilvl="0">
       <w:startOverride w:val="1"/>
     </w:lvlOverride>
@@ -14306,7 +14877,7 @@
     </w:lvlOverride>
   </w:num>
   <w:num w:numId="23">
-    <w:abstractNumId w:val="14"/>
+    <w:abstractNumId w:val="15"/>
     <w:lvlOverride w:ilvl="0">
       <w:startOverride w:val="1"/>
     </w:lvlOverride>
@@ -14396,7 +14967,7 @@
     </w:lvlOverride>
   </w:num>
   <w:num w:numId="26">
-    <w:abstractNumId w:val="8"/>
+    <w:abstractNumId w:val="9"/>
     <w:lvlOverride w:ilvl="0">
       <w:startOverride w:val="1"/>
     </w:lvlOverride>
@@ -14429,10 +15000,25 @@
     <w:abstractNumId w:val="0"/>
   </w:num>
   <w:num w:numId="28">
-    <w:abstractNumId w:val="12"/>
+    <w:abstractNumId w:val="13"/>
   </w:num>
   <w:num w:numId="29">
-    <w:abstractNumId w:val="16"/>
+    <w:abstractNumId w:val="17"/>
+  </w:num>
+  <w:num w:numId="30">
+    <w:abstractNumId w:val="14"/>
+  </w:num>
+  <w:num w:numId="31">
+    <w:abstractNumId w:val="24"/>
+  </w:num>
+  <w:num w:numId="32">
+    <w:abstractNumId w:val="28"/>
+  </w:num>
+  <w:num w:numId="33">
+    <w:abstractNumId w:val="31"/>
+  </w:num>
+  <w:num w:numId="34">
+    <w:abstractNumId w:val="7"/>
   </w:num>
 </w:numbering>
 </file>
@@ -23651,12 +24237,7 @@
 </file>
 
 <file path=customXml/item2.xml><?xml version="1.0" encoding="utf-8"?>
-<?mso-contentType ?>
-<FormTemplates xmlns="http://schemas.microsoft.com/sharepoint/v3/contenttype/forms">
-  <Display>DocumentLibraryForm</Display>
-  <Edit>DocumentLibraryForm</Edit>
-  <New>DocumentLibraryForm</New>
-</FormTemplates>
+<b:Sources xmlns:b="http://schemas.openxmlformats.org/officeDocument/2006/bibliography" xmlns="http://schemas.openxmlformats.org/officeDocument/2006/bibliography" SelectedStyle="\APASixthEditionOfficeOnline.xsl" StyleName="APA" Version="6"/>
 </file>
 
 <file path=customXml/item3.xml><?xml version="1.0" encoding="utf-8"?>
@@ -23666,7 +24247,12 @@
 </file>
 
 <file path=customXml/item4.xml><?xml version="1.0" encoding="utf-8"?>
-<b:Sources xmlns:b="http://schemas.openxmlformats.org/officeDocument/2006/bibliography" xmlns="http://schemas.openxmlformats.org/officeDocument/2006/bibliography" SelectedStyle="\APASixthEditionOfficeOnline.xsl" StyleName="APA" Version="6"/>
+<?mso-contentType ?>
+<FormTemplates xmlns="http://schemas.microsoft.com/sharepoint/v3/contenttype/forms">
+  <Display>DocumentLibraryForm</Display>
+  <Edit>DocumentLibraryForm</Edit>
+  <New>DocumentLibraryForm</New>
+</FormTemplates>
 </file>
 
 <file path=customXml/itemProps1.xml><?xml version="1.0" encoding="utf-8"?>
@@ -23689,9 +24275,9 @@
 </file>
 
 <file path=customXml/itemProps2.xml><?xml version="1.0" encoding="utf-8"?>
-<ds:datastoreItem xmlns:ds="http://schemas.openxmlformats.org/officeDocument/2006/customXml" ds:itemID="{28F4C47B-7D38-4A93-92E7-5692D44E4BDC}">
+<ds:datastoreItem xmlns:ds="http://schemas.openxmlformats.org/officeDocument/2006/customXml" ds:itemID="{9D5C8B52-829D-4BAE-8EFB-A5250067E0E3}">
   <ds:schemaRefs>
-    <ds:schemaRef ds:uri="http://schemas.microsoft.com/sharepoint/v3/contenttype/forms"/>
+    <ds:schemaRef ds:uri="http://schemas.openxmlformats.org/officeDocument/2006/bibliography"/>
   </ds:schemaRefs>
 </ds:datastoreItem>
 </file>
@@ -23706,9 +24292,9 @@
 </file>
 
 <file path=customXml/itemProps4.xml><?xml version="1.0" encoding="utf-8"?>
-<ds:datastoreItem xmlns:ds="http://schemas.openxmlformats.org/officeDocument/2006/customXml" ds:itemID="{9D5C8B52-829D-4BAE-8EFB-A5250067E0E3}">
+<ds:datastoreItem xmlns:ds="http://schemas.openxmlformats.org/officeDocument/2006/customXml" ds:itemID="{28F4C47B-7D38-4A93-92E7-5692D44E4BDC}">
   <ds:schemaRefs>
-    <ds:schemaRef ds:uri="http://schemas.openxmlformats.org/officeDocument/2006/bibliography"/>
+    <ds:schemaRef ds:uri="http://schemas.microsoft.com/sharepoint/v3/contenttype/forms"/>
   </ds:schemaRefs>
 </ds:datastoreItem>
 </file>
</xml_diff>

<commit_message>
Se realizan cambios en el informe
</commit_message>
<xml_diff>
--- a/TiendaAnimales_4_JuanUgarriza_ValentinaCorrea.docx
+++ b/TiendaAnimales_4_JuanUgarriza_ValentinaCorrea.docx
@@ -822,7 +822,7 @@
               <w:szCs w:val="28"/>
               <w:lang w:val="es-ES"/>
             </w:rPr>
-            <w:t>8</w:t>
+            <w:t>9</w:t>
           </w:r>
         </w:p>
         <w:p>
@@ -864,7 +864,7 @@
               <w:szCs w:val="28"/>
               <w:lang w:val="es-ES"/>
             </w:rPr>
-            <w:t>9</w:t>
+            <w:t>10</w:t>
           </w:r>
         </w:p>
         <w:p>
@@ -916,7 +916,7 @@
               <w:szCs w:val="28"/>
               <w:lang w:val="es-ES"/>
             </w:rPr>
-            <w:t>9</w:t>
+            <w:t>10</w:t>
           </w:r>
         </w:p>
         <w:p>
@@ -969,7 +969,16 @@
               <w:szCs w:val="28"/>
               <w:lang w:val="es-ES"/>
             </w:rPr>
-            <w:t>11</w:t>
+            <w:t>1</w:t>
+          </w:r>
+          <w:r>
+            <w:rPr>
+              <w:rFonts w:cstheme="minorHAnsi"/>
+              <w:sz w:val="28"/>
+              <w:szCs w:val="28"/>
+              <w:lang w:val="es-ES"/>
+            </w:rPr>
+            <w:t>2</w:t>
           </w:r>
         </w:p>
         <w:p>
@@ -1032,7 +1041,7 @@
               <w:szCs w:val="28"/>
               <w:lang w:val="es-ES"/>
             </w:rPr>
-            <w:t>3</w:t>
+            <w:t>4</w:t>
           </w:r>
         </w:p>
         <w:p>
@@ -1085,7 +1094,7 @@
               <w:szCs w:val="28"/>
               <w:lang w:val="es-ES"/>
             </w:rPr>
-            <w:t>4</w:t>
+            <w:t>5</w:t>
           </w:r>
         </w:p>
         <w:p>
@@ -1138,7 +1147,7 @@
               <w:szCs w:val="28"/>
               <w:lang w:val="es-ES"/>
             </w:rPr>
-            <w:t>6</w:t>
+            <w:t>7</w:t>
           </w:r>
         </w:p>
         <w:p>
@@ -1190,7 +1199,16 @@
               <w:szCs w:val="28"/>
               <w:lang w:val="es-ES"/>
             </w:rPr>
-            <w:t>16</w:t>
+            <w:t>1</w:t>
+          </w:r>
+          <w:r>
+            <w:rPr>
+              <w:rFonts w:cstheme="minorHAnsi"/>
+              <w:sz w:val="28"/>
+              <w:szCs w:val="28"/>
+              <w:lang w:val="es-ES"/>
+            </w:rPr>
+            <w:t>7</w:t>
           </w:r>
         </w:p>
         <w:p>
@@ -1243,7 +1261,16 @@
               <w:szCs w:val="28"/>
               <w:lang w:val="es-ES"/>
             </w:rPr>
-            <w:t>16</w:t>
+            <w:t>1</w:t>
+          </w:r>
+          <w:r>
+            <w:rPr>
+              <w:rFonts w:cstheme="minorHAnsi"/>
+              <w:sz w:val="28"/>
+              <w:szCs w:val="28"/>
+              <w:lang w:val="es-ES"/>
+            </w:rPr>
+            <w:t>7</w:t>
           </w:r>
         </w:p>
         <w:p>
@@ -1311,7 +1338,16 @@
               <w:szCs w:val="28"/>
               <w:lang w:val="es-ES"/>
             </w:rPr>
-            <w:t>16</w:t>
+            <w:t>1</w:t>
+          </w:r>
+          <w:r>
+            <w:rPr>
+              <w:rFonts w:cstheme="minorHAnsi"/>
+              <w:sz w:val="28"/>
+              <w:szCs w:val="28"/>
+              <w:lang w:val="es-ES"/>
+            </w:rPr>
+            <w:t>7</w:t>
           </w:r>
         </w:p>
         <w:p>
@@ -1380,7 +1416,16 @@
               <w:szCs w:val="28"/>
               <w:lang w:val="es-ES"/>
             </w:rPr>
-            <w:t>16</w:t>
+            <w:t>1</w:t>
+          </w:r>
+          <w:r>
+            <w:rPr>
+              <w:rFonts w:cstheme="minorHAnsi"/>
+              <w:sz w:val="28"/>
+              <w:szCs w:val="28"/>
+              <w:lang w:val="es-ES"/>
+            </w:rPr>
+            <w:t>7</w:t>
           </w:r>
         </w:p>
       </w:sdtContent>
@@ -3243,34 +3288,7 @@
           <w:szCs w:val="28"/>
           <w:lang w:val="es-ES"/>
         </w:rPr>
-        <w:t xml:space="preserve"> </w:t>
-      </w:r>
-      <w:r>
-        <w:rPr>
-          <w:rFonts w:cstheme="minorHAnsi"/>
-          <w:sz w:val="28"/>
-          <w:szCs w:val="28"/>
-          <w:lang w:val="es-ES"/>
-        </w:rPr>
-        <w:t xml:space="preserve">Esta es una prueba de caja negra y se realiza </w:t>
-      </w:r>
-      <w:r>
-        <w:rPr>
-          <w:rFonts w:cstheme="minorHAnsi"/>
-          <w:sz w:val="28"/>
-          <w:szCs w:val="28"/>
-          <w:lang w:val="es-ES"/>
-        </w:rPr>
-        <w:t>una vez cada vez que se agrega una mascota al carrito</w:t>
-      </w:r>
-      <w:r>
-        <w:rPr>
-          <w:rFonts w:cstheme="minorHAnsi"/>
-          <w:sz w:val="28"/>
-          <w:szCs w:val="28"/>
-          <w:lang w:val="es-ES"/>
-        </w:rPr>
-        <w:t>.</w:t>
+        <w:t xml:space="preserve"> Esta es una prueba de caja negra y se realiza una vez cada vez que se agrega una mascota al carrito.</w:t>
       </w:r>
     </w:p>
     <w:p>
@@ -3477,25 +3495,7 @@
           <w:szCs w:val="28"/>
           <w:lang w:val="es-ES"/>
         </w:rPr>
-        <w:t xml:space="preserve"> </w:t>
-      </w:r>
-      <w:r>
-        <w:rPr>
-          <w:rFonts w:cstheme="minorHAnsi"/>
-          <w:sz w:val="28"/>
-          <w:szCs w:val="28"/>
-          <w:lang w:val="es-ES"/>
-        </w:rPr>
-        <w:t>Esta es una prueba de implantación, ya que verifica que</w:t>
-      </w:r>
-      <w:r>
-        <w:rPr>
-          <w:rFonts w:cstheme="minorHAnsi"/>
-          <w:sz w:val="28"/>
-          <w:szCs w:val="28"/>
-          <w:lang w:val="es-ES"/>
-        </w:rPr>
-        <w:t xml:space="preserve"> las funcionalidades anteriores funcionan correctamente en conjunto y se evidencia en la factura mostrada. Esta prueba se realiza una vez por cada caso de prueba del escenario de Realizar Compra.</w:t>
+        <w:t xml:space="preserve"> Esta es una prueba de implantación, ya que verifica que las funcionalidades anteriores funcionan correctamente en conjunto y se evidencia en la factura mostrada. Esta prueba se realiza una vez por cada caso de prueba del escenario de Realizar Compra.</w:t>
       </w:r>
     </w:p>
     <w:p>
@@ -24066,6 +24066,16 @@
 </file>
 
 <file path=customXml/item1.xml><?xml version="1.0" encoding="utf-8"?>
+<p:properties xmlns:p="http://schemas.microsoft.com/office/2006/metadata/properties" xmlns:xsi="http://www.w3.org/2001/XMLSchema-instance" xmlns:pc="http://schemas.microsoft.com/office/infopath/2007/PartnerControls">
+  <documentManagement/>
+</p:properties>
+</file>
+
+<file path=customXml/item2.xml><?xml version="1.0" encoding="utf-8"?>
+<b:Sources xmlns:b="http://schemas.openxmlformats.org/officeDocument/2006/bibliography" xmlns="http://schemas.openxmlformats.org/officeDocument/2006/bibliography" SelectedStyle="\APASixthEditionOfficeOnline.xsl" StyleName="APA" Version="6"/>
+</file>
+
+<file path=customXml/item3.xml><?xml version="1.0" encoding="utf-8"?>
 <ct:contentTypeSchema xmlns:ct="http://schemas.microsoft.com/office/2006/metadata/contentType" xmlns:ma="http://schemas.microsoft.com/office/2006/metadata/properties/metaAttributes" ct:_="" ma:_="" ma:contentTypeName="Documento" ma:contentTypeID="0x010100A1EFA9C58B7FAE41B3FD67279BE672F6" ma:contentTypeVersion="5" ma:contentTypeDescription="Crear nuevo documento." ma:contentTypeScope="" ma:versionID="b8c561aa4e8beb88309209989f7a6b5c">
   <xsd:schema xmlns:xsd="http://www.w3.org/2001/XMLSchema" xmlns:xs="http://www.w3.org/2001/XMLSchema" xmlns:p="http://schemas.microsoft.com/office/2006/metadata/properties" xmlns:ns3="e714b977-65c9-4d64-a1e4-dd8af7ff90d7" xmlns:ns4="7b84e2da-5e63-40f4-a939-1881334f0b17" targetNamespace="http://schemas.microsoft.com/office/2006/metadata/properties" ma:root="true" ma:fieldsID="2e73d566bbf5dcf2a74866d6147943a0" ns3:_="" ns4:_="">
     <xsd:import namespace="e714b977-65c9-4d64-a1e4-dd8af7ff90d7"/>
@@ -24236,16 +24246,6 @@
 </ct:contentTypeSchema>
 </file>
 
-<file path=customXml/item2.xml><?xml version="1.0" encoding="utf-8"?>
-<b:Sources xmlns:b="http://schemas.openxmlformats.org/officeDocument/2006/bibliography" xmlns="http://schemas.openxmlformats.org/officeDocument/2006/bibliography" SelectedStyle="\APASixthEditionOfficeOnline.xsl" StyleName="APA" Version="6"/>
-</file>
-
-<file path=customXml/item3.xml><?xml version="1.0" encoding="utf-8"?>
-<p:properties xmlns:p="http://schemas.microsoft.com/office/2006/metadata/properties" xmlns:xsi="http://www.w3.org/2001/XMLSchema-instance" xmlns:pc="http://schemas.microsoft.com/office/infopath/2007/PartnerControls">
-  <documentManagement/>
-</p:properties>
-</file>
-
 <file path=customXml/item4.xml><?xml version="1.0" encoding="utf-8"?>
 <?mso-contentType ?>
 <FormTemplates xmlns="http://schemas.microsoft.com/sharepoint/v3/contenttype/forms">
@@ -24256,6 +24256,23 @@
 </file>
 
 <file path=customXml/itemProps1.xml><?xml version="1.0" encoding="utf-8"?>
+<ds:datastoreItem xmlns:ds="http://schemas.openxmlformats.org/officeDocument/2006/customXml" ds:itemID="{FC13B15B-904E-4A54-8218-2AC41ADBB6D0}">
+  <ds:schemaRefs>
+    <ds:schemaRef ds:uri="http://schemas.microsoft.com/office/2006/metadata/properties"/>
+    <ds:schemaRef ds:uri="http://schemas.microsoft.com/office/infopath/2007/PartnerControls"/>
+  </ds:schemaRefs>
+</ds:datastoreItem>
+</file>
+
+<file path=customXml/itemProps2.xml><?xml version="1.0" encoding="utf-8"?>
+<ds:datastoreItem xmlns:ds="http://schemas.openxmlformats.org/officeDocument/2006/customXml" ds:itemID="{9D5C8B52-829D-4BAE-8EFB-A5250067E0E3}">
+  <ds:schemaRefs>
+    <ds:schemaRef ds:uri="http://schemas.openxmlformats.org/officeDocument/2006/bibliography"/>
+  </ds:schemaRefs>
+</ds:datastoreItem>
+</file>
+
+<file path=customXml/itemProps3.xml><?xml version="1.0" encoding="utf-8"?>
 <ds:datastoreItem xmlns:ds="http://schemas.openxmlformats.org/officeDocument/2006/customXml" ds:itemID="{A825A829-9E23-4206-AD5A-2CB57DCFA596}">
   <ds:schemaRefs>
     <ds:schemaRef ds:uri="http://schemas.microsoft.com/office/2006/metadata/contentType"/>
@@ -24274,23 +24291,6 @@
 </ds:datastoreItem>
 </file>
 
-<file path=customXml/itemProps2.xml><?xml version="1.0" encoding="utf-8"?>
-<ds:datastoreItem xmlns:ds="http://schemas.openxmlformats.org/officeDocument/2006/customXml" ds:itemID="{9D5C8B52-829D-4BAE-8EFB-A5250067E0E3}">
-  <ds:schemaRefs>
-    <ds:schemaRef ds:uri="http://schemas.openxmlformats.org/officeDocument/2006/bibliography"/>
-  </ds:schemaRefs>
-</ds:datastoreItem>
-</file>
-
-<file path=customXml/itemProps3.xml><?xml version="1.0" encoding="utf-8"?>
-<ds:datastoreItem xmlns:ds="http://schemas.openxmlformats.org/officeDocument/2006/customXml" ds:itemID="{FC13B15B-904E-4A54-8218-2AC41ADBB6D0}">
-  <ds:schemaRefs>
-    <ds:schemaRef ds:uri="http://schemas.microsoft.com/office/2006/metadata/properties"/>
-    <ds:schemaRef ds:uri="http://schemas.microsoft.com/office/infopath/2007/PartnerControls"/>
-  </ds:schemaRefs>
-</ds:datastoreItem>
-</file>
-
 <file path=customXml/itemProps4.xml><?xml version="1.0" encoding="utf-8"?>
 <ds:datastoreItem xmlns:ds="http://schemas.openxmlformats.org/officeDocument/2006/customXml" ds:itemID="{28F4C47B-7D38-4A93-92E7-5692D44E4BDC}">
   <ds:schemaRefs>

</xml_diff>